<commit_message>
Added Use Case info to Doc
</commit_message>
<xml_diff>
--- a/Docs/SpaceInvaders_FlukeJackemeyer.docx
+++ b/Docs/SpaceInvaders_FlukeJackemeyer.docx
@@ -236,8 +236,36 @@
                         <w:sz w:val="28"/>
                         <w:szCs w:val="28"/>
                       </w:rPr>
-                      <w:t>Danin Fluke ; Paul Jackemeyer</w:t>
+                      <w:t xml:space="preserve">Danin </w:t>
                     </w:r>
+                    <w:proofErr w:type="gramStart"/>
+                    <w:r>
+                      <w:rPr>
+                        <w:color w:val="5B9BD5" w:themeColor="accent1"/>
+                        <w:sz w:val="28"/>
+                        <w:szCs w:val="28"/>
+                      </w:rPr>
+                      <w:t>Fluke ;</w:t>
+                    </w:r>
+                    <w:proofErr w:type="gramEnd"/>
+                    <w:r>
+                      <w:rPr>
+                        <w:color w:val="5B9BD5" w:themeColor="accent1"/>
+                        <w:sz w:val="28"/>
+                        <w:szCs w:val="28"/>
+                      </w:rPr>
+                      <w:t xml:space="preserve"> Paul </w:t>
+                    </w:r>
+                    <w:proofErr w:type="spellStart"/>
+                    <w:r>
+                      <w:rPr>
+                        <w:color w:val="5B9BD5" w:themeColor="accent1"/>
+                        <w:sz w:val="28"/>
+                        <w:szCs w:val="28"/>
+                      </w:rPr>
+                      <w:t>Jackemeyer</w:t>
+                    </w:r>
+                    <w:proofErr w:type="spellEnd"/>
                   </w:p>
                 </w:sdtContent>
               </w:sdt>
@@ -305,6 +333,66 @@
         </w:tbl>
         <w:p>
           <w:r>
+            <w:rPr>
+              <w:noProof/>
+            </w:rPr>
+            <w:drawing>
+              <wp:anchor distT="0" distB="0" distL="114300" distR="114300" simplePos="0" relativeHeight="251658240" behindDoc="0" locked="0" layoutInCell="1" allowOverlap="1" wp14:anchorId="053AE737" wp14:editId="03FE46C9">
+                <wp:simplePos x="0" y="0"/>
+                <wp:positionH relativeFrom="column">
+                  <wp:posOffset>579120</wp:posOffset>
+                </wp:positionH>
+                <wp:positionV relativeFrom="paragraph">
+                  <wp:posOffset>4316730</wp:posOffset>
+                </wp:positionV>
+                <wp:extent cx="4152900" cy="1952625"/>
+                <wp:effectExtent l="0" t="0" r="0" b="9525"/>
+                <wp:wrapSquare wrapText="bothSides"/>
+                <wp:docPr id="2" name="Picture 2"/>
+                <wp:cNvGraphicFramePr>
+                  <a:graphicFrameLocks xmlns:a="http://schemas.openxmlformats.org/drawingml/2006/main" noChangeAspect="1"/>
+                </wp:cNvGraphicFramePr>
+                <a:graphic xmlns:a="http://schemas.openxmlformats.org/drawingml/2006/main">
+                  <a:graphicData uri="http://schemas.openxmlformats.org/drawingml/2006/picture">
+                    <pic:pic xmlns:pic="http://schemas.openxmlformats.org/drawingml/2006/picture">
+                      <pic:nvPicPr>
+                        <pic:cNvPr id="2" name="SPACE_INVADERS.gif"/>
+                        <pic:cNvPicPr/>
+                      </pic:nvPicPr>
+                      <pic:blipFill>
+                        <a:blip r:embed="rId7">
+                          <a:extLst>
+                            <a:ext uri="{28A0092B-C50C-407E-A947-70E740481C1C}">
+                              <a14:useLocalDpi xmlns:a14="http://schemas.microsoft.com/office/drawing/2010/main" val="0"/>
+                            </a:ext>
+                          </a:extLst>
+                        </a:blip>
+                        <a:stretch>
+                          <a:fillRect/>
+                        </a:stretch>
+                      </pic:blipFill>
+                      <pic:spPr>
+                        <a:xfrm>
+                          <a:off x="0" y="0"/>
+                          <a:ext cx="4152900" cy="1952625"/>
+                        </a:xfrm>
+                        <a:prstGeom prst="rect">
+                          <a:avLst/>
+                        </a:prstGeom>
+                      </pic:spPr>
+                    </pic:pic>
+                  </a:graphicData>
+                </a:graphic>
+                <wp14:sizeRelH relativeFrom="page">
+                  <wp14:pctWidth>0</wp14:pctWidth>
+                </wp14:sizeRelH>
+                <wp14:sizeRelV relativeFrom="page">
+                  <wp14:pctHeight>0</wp14:pctHeight>
+                </wp14:sizeRelV>
+              </wp:anchor>
+            </w:drawing>
+          </w:r>
+          <w:r>
             <w:br w:type="page"/>
           </w:r>
         </w:p>
@@ -360,7 +448,7 @@
           <w:r>
             <w:fldChar w:fldCharType="separate"/>
           </w:r>
-          <w:hyperlink w:anchor="_Toc477861277" w:history="1">
+          <w:hyperlink w:anchor="_Toc480894945" w:history="1">
             <w:r>
               <w:rPr>
                 <w:rStyle w:val="Hyperlink"/>
@@ -388,7 +476,7 @@
                 <w:noProof/>
                 <w:webHidden/>
               </w:rPr>
-              <w:instrText xml:space="preserve"> PAGEREF _Toc477861277 \h </w:instrText>
+              <w:instrText xml:space="preserve"> PAGEREF _Toc480894945 \h </w:instrText>
             </w:r>
             <w:r>
               <w:rPr>
@@ -430,7 +518,7 @@
               <w:noProof/>
             </w:rPr>
           </w:pPr>
-          <w:hyperlink w:anchor="_Toc477861278" w:history="1">
+          <w:hyperlink w:anchor="_Toc480894946" w:history="1">
             <w:r>
               <w:rPr>
                 <w:rStyle w:val="Hyperlink"/>
@@ -458,7 +546,7 @@
                 <w:noProof/>
                 <w:webHidden/>
               </w:rPr>
-              <w:instrText xml:space="preserve"> PAGEREF _Toc477861278 \h </w:instrText>
+              <w:instrText xml:space="preserve"> PAGEREF _Toc480894946 \h </w:instrText>
             </w:r>
             <w:r>
               <w:rPr>
@@ -500,7 +588,7 @@
               <w:noProof/>
             </w:rPr>
           </w:pPr>
-          <w:hyperlink w:anchor="_Toc477861279" w:history="1">
+          <w:hyperlink w:anchor="_Toc480894947" w:history="1">
             <w:r>
               <w:rPr>
                 <w:rStyle w:val="Hyperlink"/>
@@ -527,7 +615,7 @@
                 <w:noProof/>
                 <w:webHidden/>
               </w:rPr>
-              <w:instrText xml:space="preserve"> PAGEREF _Toc477861279 \h </w:instrText>
+              <w:instrText xml:space="preserve"> PAGEREF _Toc480894947 \h </w:instrText>
             </w:r>
             <w:r>
               <w:rPr>
@@ -569,7 +657,7 @@
               <w:noProof/>
             </w:rPr>
           </w:pPr>
-          <w:hyperlink w:anchor="_Toc477861280" w:history="1">
+          <w:hyperlink w:anchor="_Toc480894948" w:history="1">
             <w:r>
               <w:rPr>
                 <w:rStyle w:val="Hyperlink"/>
@@ -597,7 +685,7 @@
                 <w:noProof/>
                 <w:webHidden/>
               </w:rPr>
-              <w:instrText xml:space="preserve"> PAGEREF _Toc477861280 \h </w:instrText>
+              <w:instrText xml:space="preserve"> PAGEREF _Toc480894948 \h </w:instrText>
             </w:r>
             <w:r>
               <w:rPr>
@@ -617,7 +705,7 @@
                 <w:noProof/>
                 <w:webHidden/>
               </w:rPr>
-              <w:t>3</w:t>
+              <w:t>2</w:t>
             </w:r>
             <w:r>
               <w:rPr>
@@ -639,7 +727,7 @@
               <w:noProof/>
             </w:rPr>
           </w:pPr>
-          <w:hyperlink w:anchor="_Toc477861281" w:history="1">
+          <w:hyperlink w:anchor="_Toc480894949" w:history="1">
             <w:r>
               <w:rPr>
                 <w:rStyle w:val="Hyperlink"/>
@@ -667,7 +755,7 @@
                 <w:noProof/>
                 <w:webHidden/>
               </w:rPr>
-              <w:instrText xml:space="preserve"> PAGEREF _Toc477861281 \h </w:instrText>
+              <w:instrText xml:space="preserve"> PAGEREF _Toc480894949 \h </w:instrText>
             </w:r>
             <w:r>
               <w:rPr>
@@ -687,7 +775,7 @@
                 <w:noProof/>
                 <w:webHidden/>
               </w:rPr>
-              <w:t>3</w:t>
+              <w:t>2</w:t>
             </w:r>
             <w:r>
               <w:rPr>
@@ -709,7 +797,7 @@
               <w:noProof/>
             </w:rPr>
           </w:pPr>
-          <w:hyperlink w:anchor="_Toc477861282" w:history="1">
+          <w:hyperlink w:anchor="_Toc480894950" w:history="1">
             <w:r>
               <w:rPr>
                 <w:rStyle w:val="Hyperlink"/>
@@ -737,7 +825,7 @@
                 <w:noProof/>
                 <w:webHidden/>
               </w:rPr>
-              <w:instrText xml:space="preserve"> PAGEREF _Toc477861282 \h </w:instrText>
+              <w:instrText xml:space="preserve"> PAGEREF _Toc480894950 \h </w:instrText>
             </w:r>
             <w:r>
               <w:rPr>
@@ -779,7 +867,7 @@
               <w:noProof/>
             </w:rPr>
           </w:pPr>
-          <w:hyperlink w:anchor="_Toc477861283" w:history="1">
+          <w:hyperlink w:anchor="_Toc480894951" w:history="1">
             <w:r>
               <w:rPr>
                 <w:rStyle w:val="Hyperlink"/>
@@ -807,7 +895,7 @@
                 <w:noProof/>
                 <w:webHidden/>
               </w:rPr>
-              <w:instrText xml:space="preserve"> PAGEREF _Toc477861283 \h </w:instrText>
+              <w:instrText xml:space="preserve"> PAGEREF _Toc480894951 \h </w:instrText>
             </w:r>
             <w:r>
               <w:rPr>
@@ -827,7 +915,7 @@
                 <w:noProof/>
                 <w:webHidden/>
               </w:rPr>
-              <w:t>3</w:t>
+              <w:t>4</w:t>
             </w:r>
             <w:r>
               <w:rPr>
@@ -849,7 +937,7 @@
               <w:noProof/>
             </w:rPr>
           </w:pPr>
-          <w:hyperlink w:anchor="_Toc477861284" w:history="1">
+          <w:hyperlink w:anchor="_Toc480894952" w:history="1">
             <w:r>
               <w:rPr>
                 <w:rStyle w:val="Hyperlink"/>
@@ -877,7 +965,7 @@
                 <w:noProof/>
                 <w:webHidden/>
               </w:rPr>
-              <w:instrText xml:space="preserve"> PAGEREF _Toc477861284 \h </w:instrText>
+              <w:instrText xml:space="preserve"> PAGEREF _Toc480894952 \h </w:instrText>
             </w:r>
             <w:r>
               <w:rPr>
@@ -919,7 +1007,7 @@
               <w:noProof/>
             </w:rPr>
           </w:pPr>
-          <w:hyperlink w:anchor="_Toc477861285" w:history="1">
+          <w:hyperlink w:anchor="_Toc480894953" w:history="1">
             <w:r>
               <w:rPr>
                 <w:rStyle w:val="Hyperlink"/>
@@ -947,7 +1035,7 @@
                 <w:noProof/>
                 <w:webHidden/>
               </w:rPr>
-              <w:instrText xml:space="preserve"> PAGEREF _Toc477861285 \h </w:instrText>
+              <w:instrText xml:space="preserve"> PAGEREF _Toc480894953 \h </w:instrText>
             </w:r>
             <w:r>
               <w:rPr>
@@ -967,7 +1055,7 @@
                 <w:noProof/>
                 <w:webHidden/>
               </w:rPr>
-              <w:t>4</w:t>
+              <w:t>5</w:t>
             </w:r>
             <w:r>
               <w:rPr>
@@ -989,7 +1077,7 @@
               <w:noProof/>
             </w:rPr>
           </w:pPr>
-          <w:hyperlink w:anchor="_Toc477861286" w:history="1">
+          <w:hyperlink w:anchor="_Toc480894954" w:history="1">
             <w:r>
               <w:rPr>
                 <w:rStyle w:val="Hyperlink"/>
@@ -1017,7 +1105,7 @@
                 <w:noProof/>
                 <w:webHidden/>
               </w:rPr>
-              <w:instrText xml:space="preserve"> PAGEREF _Toc477861286 \h </w:instrText>
+              <w:instrText xml:space="preserve"> PAGEREF _Toc480894954 \h </w:instrText>
             </w:r>
             <w:r>
               <w:rPr>
@@ -1059,7 +1147,7 @@
               <w:noProof/>
             </w:rPr>
           </w:pPr>
-          <w:hyperlink w:anchor="_Toc477861287" w:history="1">
+          <w:hyperlink w:anchor="_Toc480894955" w:history="1">
             <w:r>
               <w:rPr>
                 <w:rStyle w:val="Hyperlink"/>
@@ -1087,7 +1175,7 @@
                 <w:noProof/>
                 <w:webHidden/>
               </w:rPr>
-              <w:instrText xml:space="preserve"> PAGEREF _Toc477861287 \h </w:instrText>
+              <w:instrText xml:space="preserve"> PAGEREF _Toc480894955 \h </w:instrText>
             </w:r>
             <w:r>
               <w:rPr>
@@ -1107,7 +1195,7 @@
                 <w:noProof/>
                 <w:webHidden/>
               </w:rPr>
-              <w:t>5</w:t>
+              <w:t>6</w:t>
             </w:r>
             <w:r>
               <w:rPr>
@@ -1129,7 +1217,7 @@
               <w:noProof/>
             </w:rPr>
           </w:pPr>
-          <w:hyperlink w:anchor="_Toc477861288" w:history="1">
+          <w:hyperlink w:anchor="_Toc480894956" w:history="1">
             <w:r>
               <w:rPr>
                 <w:rStyle w:val="Hyperlink"/>
@@ -1157,7 +1245,7 @@
                 <w:noProof/>
                 <w:webHidden/>
               </w:rPr>
-              <w:instrText xml:space="preserve"> PAGEREF _Toc477861288 \h </w:instrText>
+              <w:instrText xml:space="preserve"> PAGEREF _Toc480894956 \h </w:instrText>
             </w:r>
             <w:r>
               <w:rPr>
@@ -1177,7 +1265,7 @@
                 <w:noProof/>
                 <w:webHidden/>
               </w:rPr>
-              <w:t>5</w:t>
+              <w:t>6</w:t>
             </w:r>
             <w:r>
               <w:rPr>
@@ -1199,7 +1287,7 @@
               <w:noProof/>
             </w:rPr>
           </w:pPr>
-          <w:hyperlink w:anchor="_Toc477861289" w:history="1">
+          <w:hyperlink w:anchor="_Toc480894957" w:history="1">
             <w:r>
               <w:rPr>
                 <w:rStyle w:val="Hyperlink"/>
@@ -1227,7 +1315,7 @@
                 <w:noProof/>
                 <w:webHidden/>
               </w:rPr>
-              <w:instrText xml:space="preserve"> PAGEREF _Toc477861289 \h </w:instrText>
+              <w:instrText xml:space="preserve"> PAGEREF _Toc480894957 \h </w:instrText>
             </w:r>
             <w:r>
               <w:rPr>
@@ -1247,7 +1335,7 @@
                 <w:noProof/>
                 <w:webHidden/>
               </w:rPr>
-              <w:t>6</w:t>
+              <w:t>7</w:t>
             </w:r>
             <w:r>
               <w:rPr>
@@ -1269,7 +1357,7 @@
               <w:noProof/>
             </w:rPr>
           </w:pPr>
-          <w:hyperlink w:anchor="_Toc477861290" w:history="1">
+          <w:hyperlink w:anchor="_Toc480894958" w:history="1">
             <w:r>
               <w:rPr>
                 <w:rStyle w:val="Hyperlink"/>
@@ -1297,7 +1385,7 @@
                 <w:noProof/>
                 <w:webHidden/>
               </w:rPr>
-              <w:instrText xml:space="preserve"> PAGEREF _Toc477861290 \h </w:instrText>
+              <w:instrText xml:space="preserve"> PAGEREF _Toc480894958 \h </w:instrText>
             </w:r>
             <w:r>
               <w:rPr>
@@ -1317,7 +1405,7 @@
                 <w:noProof/>
                 <w:webHidden/>
               </w:rPr>
-              <w:t>7</w:t>
+              <w:t>8</w:t>
             </w:r>
             <w:r>
               <w:rPr>
@@ -1339,7 +1427,7 @@
               <w:noProof/>
             </w:rPr>
           </w:pPr>
-          <w:hyperlink w:anchor="_Toc477861291" w:history="1">
+          <w:hyperlink w:anchor="_Toc480894959" w:history="1">
             <w:r>
               <w:rPr>
                 <w:rStyle w:val="Hyperlink"/>
@@ -1366,7 +1454,7 @@
                 <w:noProof/>
                 <w:webHidden/>
               </w:rPr>
-              <w:instrText xml:space="preserve"> PAGEREF _Toc477861291 \h </w:instrText>
+              <w:instrText xml:space="preserve"> PAGEREF _Toc480894959 \h </w:instrText>
             </w:r>
             <w:r>
               <w:rPr>
@@ -1386,7 +1474,7 @@
                 <w:noProof/>
                 <w:webHidden/>
               </w:rPr>
-              <w:t>7</w:t>
+              <w:t>8</w:t>
             </w:r>
             <w:r>
               <w:rPr>
@@ -1423,7 +1511,7 @@
           <w:rFonts w:ascii="Times New Roman" w:eastAsia="Times New Roman" w:hAnsi="Times New Roman" w:cs="Times New Roman"/>
         </w:rPr>
       </w:pPr>
-      <w:bookmarkStart w:id="0" w:name="_Toc477861277"/>
+      <w:bookmarkStart w:id="0" w:name="_Toc480894945"/>
       <w:r>
         <w:rPr>
           <w:rFonts w:ascii="Times New Roman" w:eastAsia="Times New Roman" w:hAnsi="Times New Roman" w:cs="Times New Roman"/>
@@ -1443,7 +1531,25 @@
         <w:rPr>
           <w:rFonts w:ascii="Times New Roman" w:hAnsi="Times New Roman" w:cs="Times New Roman"/>
         </w:rPr>
-        <w:t>Space Invaders TODO</w:t>
+        <w:t>“</w:t>
+      </w:r>
+      <w:r>
+        <w:rPr>
+          <w:rFonts w:ascii="Times New Roman" w:hAnsi="Times New Roman" w:cs="Times New Roman"/>
+        </w:rPr>
+        <w:t>Space Invaders is one of the most addicting games that was ever made. The idea is very simplistic. You are a space ship who must destroy the invading enemy space ships as they descend upon your little 8-bit world. Fire your gun at the invaders and destroy them. Be careful, as these ships fire back and as you deplete their numbers, and the space invaders get faster and faster until the last remaining ship appears to move at near warp speed. To ensure you stay alive if possible, hide behind the buffer walls and develop a run-and-gun mentality.</w:t>
+      </w:r>
+      <w:r>
+        <w:rPr>
+          <w:rFonts w:ascii="Times New Roman" w:hAnsi="Times New Roman" w:cs="Times New Roman"/>
+        </w:rPr>
+        <w:t xml:space="preserve">” </w:t>
+      </w:r>
+      <w:r>
+        <w:rPr>
+          <w:rFonts w:ascii="Times New Roman" w:hAnsi="Times New Roman" w:cs="Times New Roman"/>
+        </w:rPr>
+        <w:t>(Pacxon.com)</w:t>
       </w:r>
     </w:p>
     <w:p>
@@ -1454,7 +1560,7 @@
           <w:rFonts w:ascii="Times New Roman" w:eastAsia="Times New Roman" w:hAnsi="Times New Roman" w:cs="Times New Roman"/>
         </w:rPr>
       </w:pPr>
-      <w:bookmarkStart w:id="1" w:name="_Toc477861278"/>
+      <w:bookmarkStart w:id="1" w:name="_Toc480894946"/>
       <w:r>
         <w:rPr>
           <w:rFonts w:ascii="Times New Roman" w:eastAsia="Times New Roman" w:hAnsi="Times New Roman" w:cs="Times New Roman"/>
@@ -1478,9 +1584,22 @@
       <w:r>
         <w:rPr>
           <w:rFonts w:ascii="Times New Roman" w:hAnsi="Times New Roman" w:cs="Times New Roman"/>
+        </w:rPr>
+        <w:t xml:space="preserve">the </w:t>
+      </w:r>
+      <w:r>
+        <w:rPr>
+          <w:rFonts w:ascii="Times New Roman" w:hAnsi="Times New Roman" w:cs="Times New Roman"/>
           <w:i/>
         </w:rPr>
-        <w:t>The Snake Game</w:t>
+        <w:t>Space Invaders</w:t>
+      </w:r>
+      <w:r>
+        <w:rPr>
+          <w:rFonts w:ascii="Times New Roman" w:hAnsi="Times New Roman" w:cs="Times New Roman"/>
+          <w:i/>
+        </w:rPr>
+        <w:t xml:space="preserve"> Game</w:t>
       </w:r>
       <w:r>
         <w:rPr>
@@ -1633,7 +1752,7 @@
               <w:rPr>
                 <w:rFonts w:ascii="Times New Roman" w:hAnsi="Times New Roman" w:cs="Times New Roman"/>
               </w:rPr>
-              <w:t>Move Entities (Bullets/Invaders)</w:t>
+              <w:t>Perform Movement</w:t>
             </w:r>
           </w:p>
         </w:tc>
@@ -1730,6 +1849,12 @@
                 <w:rFonts w:ascii="Times New Roman" w:hAnsi="Times New Roman" w:cs="Times New Roman"/>
               </w:rPr>
               <w:t>Quit</w:t>
+            </w:r>
+            <w:r>
+              <w:rPr>
+                <w:rFonts w:ascii="Times New Roman" w:hAnsi="Times New Roman" w:cs="Times New Roman"/>
+              </w:rPr>
+              <w:t xml:space="preserve"> Game</w:t>
             </w:r>
           </w:p>
         </w:tc>
@@ -1831,7 +1956,7 @@
         <w:pStyle w:val="Heading2"/>
         <w:jc w:val="center"/>
       </w:pPr>
-      <w:bookmarkStart w:id="2" w:name="_Toc477861279"/>
+      <w:bookmarkStart w:id="2" w:name="_Toc480894947"/>
       <w:r>
         <w:t>Use Case Diagram</w:t>
       </w:r>
@@ -1845,2305 +1970,48 @@
         <w:rPr>
           <w:noProof/>
         </w:rPr>
-        <w:t>TODO</w:t>
+        <w:drawing>
+          <wp:inline distT="0" distB="0" distL="0" distR="0" wp14:anchorId="71399357" wp14:editId="5A29484E">
+            <wp:extent cx="4400550" cy="3248025"/>
+            <wp:effectExtent l="0" t="0" r="0" b="9525"/>
+            <wp:docPr id="1" name="Picture 1"/>
+            <wp:cNvGraphicFramePr>
+              <a:graphicFrameLocks xmlns:a="http://schemas.openxmlformats.org/drawingml/2006/main" noChangeAspect="1"/>
+            </wp:cNvGraphicFramePr>
+            <a:graphic xmlns:a="http://schemas.openxmlformats.org/drawingml/2006/main">
+              <a:graphicData uri="http://schemas.openxmlformats.org/drawingml/2006/picture">
+                <pic:pic xmlns:pic="http://schemas.openxmlformats.org/drawingml/2006/picture">
+                  <pic:nvPicPr>
+                    <pic:cNvPr id="1" name="SpaceInvaders_UseCase.png"/>
+                    <pic:cNvPicPr/>
+                  </pic:nvPicPr>
+                  <pic:blipFill>
+                    <a:blip r:embed="rId8">
+                      <a:extLst>
+                        <a:ext uri="{28A0092B-C50C-407E-A947-70E740481C1C}">
+                          <a14:useLocalDpi xmlns:a14="http://schemas.microsoft.com/office/drawing/2010/main" val="0"/>
+                        </a:ext>
+                      </a:extLst>
+                    </a:blip>
+                    <a:stretch>
+                      <a:fillRect/>
+                    </a:stretch>
+                  </pic:blipFill>
+                  <pic:spPr>
+                    <a:xfrm>
+                      <a:off x="0" y="0"/>
+                      <a:ext cx="4400550" cy="3248025"/>
+                    </a:xfrm>
+                    <a:prstGeom prst="rect">
+                      <a:avLst/>
+                    </a:prstGeom>
+                  </pic:spPr>
+                </pic:pic>
+              </a:graphicData>
+            </a:graphic>
+          </wp:inline>
+        </w:drawing>
       </w:r>
-    </w:p>
-    <w:p>
-      <w:pPr>
-        <w:pStyle w:val="Heading2"/>
-        <w:spacing w:line="240" w:lineRule="auto"/>
-        <w:rPr>
-          <w:rFonts w:ascii="Times New Roman" w:eastAsia="Times New Roman" w:hAnsi="Times New Roman" w:cs="Times New Roman"/>
-          <w:sz w:val="24"/>
-          <w:szCs w:val="24"/>
-          <w:u w:val="single"/>
-        </w:rPr>
-      </w:pPr>
-      <w:bookmarkStart w:id="3" w:name="_Toc477861280"/>
-      <w:r>
-        <w:rPr>
-          <w:rFonts w:ascii="Times New Roman" w:eastAsia="Times New Roman" w:hAnsi="Times New Roman" w:cs="Times New Roman"/>
-          <w:u w:val="single"/>
-        </w:rPr>
-        <w:t>Start Game</w:t>
-      </w:r>
-      <w:bookmarkEnd w:id="3"/>
-    </w:p>
-    <w:p>
-      <w:pPr>
-        <w:spacing w:before="100" w:beforeAutospacing="1" w:after="100" w:afterAutospacing="1" w:line="240" w:lineRule="auto"/>
-        <w:rPr>
-          <w:rFonts w:ascii="Times New Roman" w:eastAsia="Times New Roman" w:hAnsi="Times New Roman" w:cs="Times New Roman"/>
-          <w:color w:val="000000"/>
-        </w:rPr>
-      </w:pPr>
-      <w:r>
-        <w:rPr>
-          <w:rFonts w:ascii="Times New Roman" w:eastAsia="Times New Roman" w:hAnsi="Times New Roman" w:cs="Times New Roman"/>
-          <w:color w:val="000000"/>
-        </w:rPr>
-        <w:t xml:space="preserve">Summary: A player performs this task to </w:t>
-      </w:r>
-      <w:r>
-        <w:rPr>
-          <w:rFonts w:ascii="Times New Roman" w:eastAsia="Times New Roman" w:hAnsi="Times New Roman" w:cs="Times New Roman"/>
-          <w:color w:val="000000"/>
-        </w:rPr>
-        <w:t>create a playable instance of</w:t>
-      </w:r>
-      <w:r>
-        <w:rPr>
-          <w:rFonts w:ascii="Times New Roman" w:eastAsia="Times New Roman" w:hAnsi="Times New Roman" w:cs="Times New Roman"/>
-          <w:color w:val="000000"/>
-        </w:rPr>
-        <w:t xml:space="preserve"> </w:t>
-      </w:r>
-      <w:r>
-        <w:rPr>
-          <w:rFonts w:ascii="Times New Roman" w:eastAsia="Times New Roman" w:hAnsi="Times New Roman" w:cs="Times New Roman"/>
-          <w:i/>
-          <w:color w:val="000000"/>
-        </w:rPr>
-        <w:t xml:space="preserve">Space Invaders </w:t>
-      </w:r>
-      <w:r>
-        <w:rPr>
-          <w:rFonts w:ascii="Times New Roman" w:eastAsia="Times New Roman" w:hAnsi="Times New Roman" w:cs="Times New Roman"/>
-          <w:i/>
-          <w:color w:val="000000"/>
-        </w:rPr>
-        <w:t>Game</w:t>
-      </w:r>
-      <w:r>
-        <w:rPr>
-          <w:rFonts w:ascii="Times New Roman" w:eastAsia="Times New Roman" w:hAnsi="Times New Roman" w:cs="Times New Roman"/>
-          <w:i/>
-          <w:color w:val="000000"/>
-        </w:rPr>
-        <w:t xml:space="preserve"> </w:t>
-      </w:r>
-      <w:r>
-        <w:rPr>
-          <w:rFonts w:ascii="Times New Roman" w:eastAsia="Times New Roman" w:hAnsi="Times New Roman" w:cs="Times New Roman"/>
-          <w:color w:val="000000"/>
-        </w:rPr>
-        <w:t>in hopes of enjoying themselves and having their score be recorded as a historical score</w:t>
-      </w:r>
-      <w:r>
-        <w:rPr>
-          <w:rFonts w:ascii="Times New Roman" w:eastAsia="Times New Roman" w:hAnsi="Times New Roman" w:cs="Times New Roman"/>
-          <w:color w:val="000000"/>
-        </w:rPr>
-        <w:t>.</w:t>
-      </w:r>
-    </w:p>
-    <w:p>
-      <w:pPr>
-        <w:spacing w:before="100" w:beforeAutospacing="1" w:after="100" w:afterAutospacing="1" w:line="240" w:lineRule="auto"/>
-        <w:rPr>
-          <w:rFonts w:ascii="Times New Roman" w:eastAsia="Times New Roman" w:hAnsi="Times New Roman" w:cs="Times New Roman"/>
-          <w:color w:val="000000"/>
-        </w:rPr>
-      </w:pPr>
-      <w:r>
-        <w:rPr>
-          <w:rFonts w:ascii="Times New Roman" w:eastAsia="Times New Roman" w:hAnsi="Times New Roman" w:cs="Times New Roman"/>
-          <w:color w:val="000000"/>
-        </w:rPr>
-        <w:t>Steps:</w:t>
-      </w:r>
-    </w:p>
-    <w:p>
-      <w:pPr>
-        <w:numPr>
-          <w:ilvl w:val="0"/>
-          <w:numId w:val="1"/>
-        </w:numPr>
-        <w:spacing w:before="100" w:beforeAutospacing="1" w:after="100" w:afterAutospacing="1" w:line="240" w:lineRule="auto"/>
-        <w:rPr>
-          <w:rFonts w:ascii="Times New Roman" w:eastAsia="Times New Roman" w:hAnsi="Times New Roman" w:cs="Times New Roman"/>
-          <w:color w:val="000000"/>
-        </w:rPr>
-      </w:pPr>
-      <w:r>
-        <w:rPr>
-          <w:rFonts w:ascii="Times New Roman" w:eastAsia="Times New Roman" w:hAnsi="Times New Roman" w:cs="Times New Roman"/>
-          <w:color w:val="000000"/>
-        </w:rPr>
-        <w:t xml:space="preserve">Player provides stimulus to menu UI, in the form of </w:t>
-      </w:r>
-      <w:r>
-        <w:rPr>
-          <w:rFonts w:ascii="Times New Roman" w:eastAsia="Times New Roman" w:hAnsi="Times New Roman" w:cs="Times New Roman"/>
-          <w:color w:val="000000"/>
-        </w:rPr>
-        <w:t xml:space="preserve">a start game </w:t>
-      </w:r>
-      <w:r>
-        <w:rPr>
-          <w:rFonts w:ascii="Times New Roman" w:eastAsia="Times New Roman" w:hAnsi="Times New Roman" w:cs="Times New Roman"/>
-          <w:color w:val="000000"/>
-        </w:rPr>
-        <w:t>command.</w:t>
-      </w:r>
-    </w:p>
-    <w:p>
-      <w:pPr>
-        <w:spacing w:before="100" w:beforeAutospacing="1" w:after="100" w:afterAutospacing="1" w:line="240" w:lineRule="auto"/>
-        <w:rPr>
-          <w:rFonts w:ascii="Times New Roman" w:eastAsia="Times New Roman" w:hAnsi="Times New Roman" w:cs="Times New Roman"/>
-          <w:color w:val="000000"/>
-        </w:rPr>
-      </w:pPr>
-      <w:r>
-        <w:rPr>
-          <w:rFonts w:ascii="Times New Roman" w:eastAsia="Times New Roman" w:hAnsi="Times New Roman" w:cs="Times New Roman"/>
-          <w:color w:val="000000"/>
-        </w:rPr>
-        <w:t>Notes: None</w:t>
-      </w:r>
-    </w:p>
-    <w:p>
-      <w:pPr>
-        <w:spacing w:before="100" w:beforeAutospacing="1" w:after="100" w:afterAutospacing="1" w:line="240" w:lineRule="auto"/>
-        <w:rPr>
-          <w:rFonts w:ascii="Times New Roman" w:eastAsia="Times New Roman" w:hAnsi="Times New Roman" w:cs="Times New Roman"/>
-          <w:color w:val="000000"/>
-        </w:rPr>
-      </w:pPr>
-      <w:r>
-        <w:rPr>
-          <w:rFonts w:ascii="Times New Roman" w:eastAsia="Times New Roman" w:hAnsi="Times New Roman" w:cs="Times New Roman"/>
-          <w:color w:val="000000"/>
-        </w:rPr>
-        <w:t>Extensions: None</w:t>
-      </w:r>
-    </w:p>
-    <w:p>
-      <w:pPr>
-        <w:pStyle w:val="Heading2"/>
-        <w:spacing w:line="240" w:lineRule="auto"/>
-        <w:rPr>
-          <w:rFonts w:ascii="Times New Roman" w:eastAsia="Times New Roman" w:hAnsi="Times New Roman" w:cs="Times New Roman"/>
-          <w:sz w:val="24"/>
-          <w:szCs w:val="24"/>
-          <w:u w:val="single"/>
-        </w:rPr>
-      </w:pPr>
-      <w:bookmarkStart w:id="4" w:name="_Toc477861281"/>
-      <w:r>
-        <w:rPr>
-          <w:rFonts w:ascii="Times New Roman" w:eastAsia="Times New Roman" w:hAnsi="Times New Roman" w:cs="Times New Roman"/>
-          <w:u w:val="single"/>
-        </w:rPr>
-        <w:t>View About</w:t>
-      </w:r>
-      <w:bookmarkEnd w:id="4"/>
-    </w:p>
-    <w:p>
-      <w:pPr>
-        <w:spacing w:before="100" w:beforeAutospacing="1" w:after="100" w:afterAutospacing="1" w:line="240" w:lineRule="auto"/>
-        <w:rPr>
-          <w:rFonts w:ascii="Times New Roman" w:eastAsia="Times New Roman" w:hAnsi="Times New Roman" w:cs="Times New Roman"/>
-          <w:color w:val="000000"/>
-        </w:rPr>
-      </w:pPr>
-      <w:r>
-        <w:rPr>
-          <w:rFonts w:ascii="Times New Roman" w:eastAsia="Times New Roman" w:hAnsi="Times New Roman" w:cs="Times New Roman"/>
-          <w:color w:val="000000"/>
-        </w:rPr>
-        <w:t xml:space="preserve">Summary: A player performs this task to view game controls use to play </w:t>
-      </w:r>
-      <w:r>
-        <w:rPr>
-          <w:rFonts w:ascii="Times New Roman" w:eastAsia="Times New Roman" w:hAnsi="Times New Roman" w:cs="Times New Roman"/>
-          <w:i/>
-          <w:color w:val="000000"/>
-        </w:rPr>
-        <w:t>Space Invaders</w:t>
-      </w:r>
-      <w:r>
-        <w:rPr>
-          <w:rFonts w:ascii="Times New Roman" w:eastAsia="Times New Roman" w:hAnsi="Times New Roman" w:cs="Times New Roman"/>
-          <w:i/>
-          <w:color w:val="000000"/>
-        </w:rPr>
-        <w:t xml:space="preserve"> </w:t>
-      </w:r>
-      <w:r>
-        <w:rPr>
-          <w:rFonts w:ascii="Times New Roman" w:eastAsia="Times New Roman" w:hAnsi="Times New Roman" w:cs="Times New Roman"/>
-          <w:i/>
-          <w:color w:val="000000"/>
-        </w:rPr>
-        <w:t>Game</w:t>
-      </w:r>
-      <w:r>
-        <w:rPr>
-          <w:rFonts w:ascii="Times New Roman" w:eastAsia="Times New Roman" w:hAnsi="Times New Roman" w:cs="Times New Roman"/>
-          <w:color w:val="000000"/>
-        </w:rPr>
-        <w:t>.</w:t>
-      </w:r>
-    </w:p>
-    <w:p>
-      <w:pPr>
-        <w:spacing w:before="100" w:beforeAutospacing="1" w:after="100" w:afterAutospacing="1" w:line="240" w:lineRule="auto"/>
-        <w:rPr>
-          <w:rFonts w:ascii="Times New Roman" w:eastAsia="Times New Roman" w:hAnsi="Times New Roman" w:cs="Times New Roman"/>
-          <w:color w:val="000000"/>
-        </w:rPr>
-      </w:pPr>
-      <w:r>
-        <w:rPr>
-          <w:rFonts w:ascii="Times New Roman" w:eastAsia="Times New Roman" w:hAnsi="Times New Roman" w:cs="Times New Roman"/>
-          <w:color w:val="000000"/>
-        </w:rPr>
-        <w:t>Steps:</w:t>
-      </w:r>
-    </w:p>
-    <w:p>
-      <w:pPr>
-        <w:numPr>
-          <w:ilvl w:val="0"/>
-          <w:numId w:val="5"/>
-        </w:numPr>
-        <w:spacing w:before="100" w:beforeAutospacing="1" w:after="100" w:afterAutospacing="1" w:line="240" w:lineRule="auto"/>
-        <w:rPr>
-          <w:rFonts w:ascii="Times New Roman" w:eastAsia="Times New Roman" w:hAnsi="Times New Roman" w:cs="Times New Roman"/>
-          <w:color w:val="000000"/>
-        </w:rPr>
-      </w:pPr>
-      <w:r>
-        <w:rPr>
-          <w:rFonts w:ascii="Times New Roman" w:eastAsia="Times New Roman" w:hAnsi="Times New Roman" w:cs="Times New Roman"/>
-          <w:color w:val="000000"/>
-        </w:rPr>
-        <w:t xml:space="preserve">Player provides stimulus to menu UI, in the form of a </w:t>
-      </w:r>
-      <w:r>
-        <w:rPr>
-          <w:rFonts w:ascii="Times New Roman" w:eastAsia="Times New Roman" w:hAnsi="Times New Roman" w:cs="Times New Roman"/>
-          <w:color w:val="000000"/>
-        </w:rPr>
-        <w:t>display about</w:t>
-      </w:r>
-      <w:r>
-        <w:rPr>
-          <w:rFonts w:ascii="Times New Roman" w:eastAsia="Times New Roman" w:hAnsi="Times New Roman" w:cs="Times New Roman"/>
-          <w:color w:val="000000"/>
-        </w:rPr>
-        <w:t xml:space="preserve"> command.</w:t>
-      </w:r>
-    </w:p>
-    <w:p>
-      <w:pPr>
-        <w:spacing w:before="100" w:beforeAutospacing="1" w:after="100" w:afterAutospacing="1" w:line="240" w:lineRule="auto"/>
-        <w:rPr>
-          <w:rFonts w:ascii="Times New Roman" w:eastAsia="Times New Roman" w:hAnsi="Times New Roman" w:cs="Times New Roman"/>
-          <w:color w:val="000000"/>
-        </w:rPr>
-      </w:pPr>
-      <w:r>
-        <w:rPr>
-          <w:rFonts w:ascii="Times New Roman" w:eastAsia="Times New Roman" w:hAnsi="Times New Roman" w:cs="Times New Roman"/>
-          <w:color w:val="000000"/>
-        </w:rPr>
-        <w:t>Notes: None</w:t>
-      </w:r>
-    </w:p>
-    <w:p>
-      <w:pPr>
-        <w:spacing w:before="100" w:beforeAutospacing="1" w:after="100" w:afterAutospacing="1" w:line="240" w:lineRule="auto"/>
-        <w:rPr>
-          <w:rFonts w:ascii="Times New Roman" w:eastAsia="Times New Roman" w:hAnsi="Times New Roman" w:cs="Times New Roman"/>
-          <w:color w:val="000000"/>
-        </w:rPr>
-      </w:pPr>
-      <w:r>
-        <w:rPr>
-          <w:rFonts w:ascii="Times New Roman" w:eastAsia="Times New Roman" w:hAnsi="Times New Roman" w:cs="Times New Roman"/>
-          <w:color w:val="000000"/>
-        </w:rPr>
-        <w:t>Extensions: None</w:t>
-      </w:r>
-    </w:p>
-    <w:p>
-      <w:pPr>
-        <w:spacing w:before="100" w:beforeAutospacing="1" w:after="100" w:afterAutospacing="1" w:line="240" w:lineRule="auto"/>
-        <w:rPr>
-          <w:rFonts w:ascii="Times New Roman" w:hAnsi="Times New Roman" w:cs="Times New Roman"/>
-        </w:rPr>
-      </w:pPr>
-    </w:p>
-    <w:p>
-      <w:pPr>
-        <w:pStyle w:val="Heading2"/>
-        <w:spacing w:line="240" w:lineRule="auto"/>
-        <w:rPr>
-          <w:rFonts w:ascii="Times New Roman" w:eastAsia="Times New Roman" w:hAnsi="Times New Roman" w:cs="Times New Roman"/>
-          <w:sz w:val="24"/>
-          <w:szCs w:val="24"/>
-          <w:u w:val="single"/>
-        </w:rPr>
-      </w:pPr>
-      <w:bookmarkStart w:id="5" w:name="_Toc477861282"/>
-      <w:r>
-        <w:rPr>
-          <w:rFonts w:ascii="Times New Roman" w:eastAsia="Times New Roman" w:hAnsi="Times New Roman" w:cs="Times New Roman"/>
-          <w:u w:val="single"/>
-        </w:rPr>
-        <w:t>View Scores</w:t>
-      </w:r>
-      <w:bookmarkEnd w:id="5"/>
-    </w:p>
-    <w:p>
-      <w:pPr>
-        <w:spacing w:before="100" w:beforeAutospacing="1" w:after="100" w:afterAutospacing="1" w:line="240" w:lineRule="auto"/>
-        <w:rPr>
-          <w:rFonts w:ascii="Times New Roman" w:eastAsia="Times New Roman" w:hAnsi="Times New Roman" w:cs="Times New Roman"/>
-          <w:color w:val="000000"/>
-        </w:rPr>
-      </w:pPr>
-      <w:r>
-        <w:rPr>
-          <w:rFonts w:ascii="Times New Roman" w:eastAsia="Times New Roman" w:hAnsi="Times New Roman" w:cs="Times New Roman"/>
-          <w:color w:val="000000"/>
-        </w:rPr>
-        <w:t xml:space="preserve">Summary: A player performs this task </w:t>
-      </w:r>
-      <w:r>
-        <w:rPr>
-          <w:rFonts w:ascii="Times New Roman" w:eastAsia="Times New Roman" w:hAnsi="Times New Roman" w:cs="Times New Roman"/>
-          <w:color w:val="000000"/>
-        </w:rPr>
-        <w:t>to</w:t>
-      </w:r>
-      <w:r>
-        <w:rPr>
-          <w:rFonts w:ascii="Times New Roman" w:eastAsia="Times New Roman" w:hAnsi="Times New Roman" w:cs="Times New Roman"/>
-          <w:color w:val="000000"/>
-        </w:rPr>
-        <w:t xml:space="preserve"> view the top scores stored in </w:t>
-      </w:r>
-      <w:r>
-        <w:rPr>
-          <w:rFonts w:ascii="Times New Roman" w:eastAsia="Times New Roman" w:hAnsi="Times New Roman" w:cs="Times New Roman"/>
-          <w:i/>
-          <w:color w:val="000000"/>
-        </w:rPr>
-        <w:t>Space Invaders</w:t>
-      </w:r>
-      <w:r>
-        <w:rPr>
-          <w:rFonts w:ascii="Times New Roman" w:eastAsia="Times New Roman" w:hAnsi="Times New Roman" w:cs="Times New Roman"/>
-          <w:i/>
-          <w:color w:val="000000"/>
-        </w:rPr>
-        <w:t xml:space="preserve"> </w:t>
-      </w:r>
-      <w:r>
-        <w:rPr>
-          <w:rFonts w:ascii="Times New Roman" w:eastAsia="Times New Roman" w:hAnsi="Times New Roman" w:cs="Times New Roman"/>
-          <w:i/>
-          <w:color w:val="000000"/>
-        </w:rPr>
-        <w:t xml:space="preserve">Game’s </w:t>
-      </w:r>
-      <w:r>
-        <w:rPr>
-          <w:rFonts w:ascii="Times New Roman" w:eastAsia="Times New Roman" w:hAnsi="Times New Roman" w:cs="Times New Roman"/>
-          <w:color w:val="000000"/>
-        </w:rPr>
-        <w:t>history.</w:t>
-      </w:r>
-    </w:p>
-    <w:p>
-      <w:pPr>
-        <w:spacing w:before="100" w:beforeAutospacing="1" w:after="100" w:afterAutospacing="1" w:line="240" w:lineRule="auto"/>
-        <w:rPr>
-          <w:rFonts w:ascii="Times New Roman" w:eastAsia="Times New Roman" w:hAnsi="Times New Roman" w:cs="Times New Roman"/>
-          <w:color w:val="000000"/>
-        </w:rPr>
-      </w:pPr>
-      <w:r>
-        <w:rPr>
-          <w:rFonts w:ascii="Times New Roman" w:eastAsia="Times New Roman" w:hAnsi="Times New Roman" w:cs="Times New Roman"/>
-          <w:color w:val="000000"/>
-        </w:rPr>
-        <w:t>Steps:</w:t>
-      </w:r>
-    </w:p>
-    <w:p>
-      <w:pPr>
-        <w:numPr>
-          <w:ilvl w:val="0"/>
-          <w:numId w:val="15"/>
-        </w:numPr>
-        <w:spacing w:before="100" w:beforeAutospacing="1" w:after="100" w:afterAutospacing="1" w:line="240" w:lineRule="auto"/>
-        <w:rPr>
-          <w:rFonts w:ascii="Times New Roman" w:eastAsia="Times New Roman" w:hAnsi="Times New Roman" w:cs="Times New Roman"/>
-          <w:color w:val="000000"/>
-        </w:rPr>
-      </w:pPr>
-      <w:r>
-        <w:rPr>
-          <w:rFonts w:ascii="Times New Roman" w:eastAsia="Times New Roman" w:hAnsi="Times New Roman" w:cs="Times New Roman"/>
-          <w:color w:val="000000"/>
-        </w:rPr>
-        <w:t xml:space="preserve">Player </w:t>
-      </w:r>
-      <w:r>
-        <w:rPr>
-          <w:rFonts w:ascii="Times New Roman" w:eastAsia="Times New Roman" w:hAnsi="Times New Roman" w:cs="Times New Roman"/>
-          <w:color w:val="000000"/>
-        </w:rPr>
-        <w:t xml:space="preserve">provides stimulus to menu UI, in the form of a </w:t>
-      </w:r>
-      <w:r>
-        <w:rPr>
-          <w:rFonts w:ascii="Times New Roman" w:eastAsia="Times New Roman" w:hAnsi="Times New Roman" w:cs="Times New Roman"/>
-          <w:color w:val="000000"/>
-        </w:rPr>
-        <w:t xml:space="preserve">display </w:t>
-      </w:r>
-      <w:r>
-        <w:rPr>
-          <w:rFonts w:ascii="Times New Roman" w:eastAsia="Times New Roman" w:hAnsi="Times New Roman" w:cs="Times New Roman"/>
-          <w:color w:val="000000"/>
-        </w:rPr>
-        <w:t xml:space="preserve">score </w:t>
-      </w:r>
-      <w:r>
-        <w:rPr>
-          <w:rFonts w:ascii="Times New Roman" w:eastAsia="Times New Roman" w:hAnsi="Times New Roman" w:cs="Times New Roman"/>
-          <w:color w:val="000000"/>
-        </w:rPr>
-        <w:t>command.</w:t>
-      </w:r>
-    </w:p>
-    <w:p>
-      <w:pPr>
-        <w:spacing w:before="100" w:beforeAutospacing="1" w:after="100" w:afterAutospacing="1" w:line="240" w:lineRule="auto"/>
-        <w:rPr>
-          <w:rFonts w:ascii="Times New Roman" w:eastAsia="Times New Roman" w:hAnsi="Times New Roman" w:cs="Times New Roman"/>
-          <w:color w:val="000000"/>
-        </w:rPr>
-      </w:pPr>
-      <w:r>
-        <w:rPr>
-          <w:rFonts w:ascii="Times New Roman" w:eastAsia="Times New Roman" w:hAnsi="Times New Roman" w:cs="Times New Roman"/>
-          <w:color w:val="000000"/>
-        </w:rPr>
-        <w:t>Notes:</w:t>
-      </w:r>
-      <w:r>
-        <w:rPr>
-          <w:rFonts w:ascii="Times New Roman" w:eastAsia="Times New Roman" w:hAnsi="Times New Roman" w:cs="Times New Roman"/>
-          <w:color w:val="000000"/>
-        </w:rPr>
-        <w:t xml:space="preserve"> None</w:t>
-      </w:r>
-    </w:p>
-    <w:p>
-      <w:pPr>
-        <w:spacing w:before="100" w:beforeAutospacing="1" w:after="100" w:afterAutospacing="1" w:line="240" w:lineRule="auto"/>
-        <w:rPr>
-          <w:rFonts w:ascii="Times New Roman" w:eastAsia="Times New Roman" w:hAnsi="Times New Roman" w:cs="Times New Roman"/>
-          <w:color w:val="000000"/>
-        </w:rPr>
-      </w:pPr>
-      <w:r>
-        <w:rPr>
-          <w:rFonts w:ascii="Times New Roman" w:eastAsia="Times New Roman" w:hAnsi="Times New Roman" w:cs="Times New Roman"/>
-          <w:color w:val="000000"/>
-        </w:rPr>
-        <w:t>Extensions:</w:t>
-      </w:r>
-      <w:r>
-        <w:rPr>
-          <w:rFonts w:ascii="Times New Roman" w:eastAsia="Times New Roman" w:hAnsi="Times New Roman" w:cs="Times New Roman"/>
-          <w:color w:val="000000"/>
-        </w:rPr>
-        <w:t xml:space="preserve"> None</w:t>
-      </w:r>
-    </w:p>
-    <w:p>
-      <w:pPr>
-        <w:rPr>
-          <w:rFonts w:ascii="Times New Roman" w:hAnsi="Times New Roman" w:cs="Times New Roman"/>
-        </w:rPr>
-      </w:pPr>
-    </w:p>
-    <w:p>
-      <w:pPr>
-        <w:rPr>
-          <w:rFonts w:ascii="Times New Roman" w:eastAsia="Times New Roman" w:hAnsi="Times New Roman" w:cs="Times New Roman"/>
-          <w:color w:val="2E74B5" w:themeColor="accent1" w:themeShade="BF"/>
-          <w:sz w:val="26"/>
-          <w:szCs w:val="26"/>
-          <w:u w:val="single"/>
-        </w:rPr>
-      </w:pPr>
-      <w:bookmarkStart w:id="6" w:name="_Toc477861283"/>
-      <w:r>
-        <w:rPr>
-          <w:rFonts w:ascii="Times New Roman" w:eastAsia="Times New Roman" w:hAnsi="Times New Roman" w:cs="Times New Roman"/>
-          <w:u w:val="single"/>
-        </w:rPr>
-        <w:br w:type="page"/>
-      </w:r>
-    </w:p>
-    <w:p>
-      <w:pPr>
-        <w:pStyle w:val="Heading2"/>
-        <w:spacing w:line="240" w:lineRule="auto"/>
-        <w:rPr>
-          <w:rFonts w:ascii="Times New Roman" w:eastAsia="Times New Roman" w:hAnsi="Times New Roman" w:cs="Times New Roman"/>
-          <w:sz w:val="24"/>
-          <w:szCs w:val="24"/>
-          <w:u w:val="single"/>
-        </w:rPr>
-      </w:pPr>
-      <w:r>
-        <w:rPr>
-          <w:rFonts w:ascii="Times New Roman" w:eastAsia="Times New Roman" w:hAnsi="Times New Roman" w:cs="Times New Roman"/>
-          <w:u w:val="single"/>
-        </w:rPr>
-        <w:lastRenderedPageBreak/>
-        <w:t>Quit</w:t>
-      </w:r>
-      <w:bookmarkEnd w:id="6"/>
-    </w:p>
-    <w:p>
-      <w:pPr>
-        <w:spacing w:before="100" w:beforeAutospacing="1" w:after="100" w:afterAutospacing="1" w:line="240" w:lineRule="auto"/>
-        <w:rPr>
-          <w:rFonts w:ascii="Times New Roman" w:eastAsia="Times New Roman" w:hAnsi="Times New Roman" w:cs="Times New Roman"/>
-          <w:color w:val="000000"/>
-        </w:rPr>
-      </w:pPr>
-      <w:r>
-        <w:rPr>
-          <w:rFonts w:ascii="Times New Roman" w:eastAsia="Times New Roman" w:hAnsi="Times New Roman" w:cs="Times New Roman"/>
-          <w:color w:val="000000"/>
-        </w:rPr>
-        <w:t xml:space="preserve">Summary: A player performs this task </w:t>
-      </w:r>
-      <w:r>
-        <w:rPr>
-          <w:rFonts w:ascii="Times New Roman" w:eastAsia="Times New Roman" w:hAnsi="Times New Roman" w:cs="Times New Roman"/>
-          <w:color w:val="000000"/>
-        </w:rPr>
-        <w:t>to</w:t>
-      </w:r>
-      <w:r>
-        <w:rPr>
-          <w:rFonts w:ascii="Times New Roman" w:eastAsia="Times New Roman" w:hAnsi="Times New Roman" w:cs="Times New Roman"/>
-          <w:color w:val="000000"/>
-        </w:rPr>
-        <w:t xml:space="preserve"> exit the menu interface, </w:t>
-      </w:r>
-      <w:r>
-        <w:rPr>
-          <w:rFonts w:ascii="Times New Roman" w:eastAsia="Times New Roman" w:hAnsi="Times New Roman" w:cs="Times New Roman"/>
-          <w:color w:val="000000"/>
-        </w:rPr>
-        <w:t>to</w:t>
-      </w:r>
-      <w:r>
-        <w:rPr>
-          <w:rFonts w:ascii="Times New Roman" w:eastAsia="Times New Roman" w:hAnsi="Times New Roman" w:cs="Times New Roman"/>
-          <w:color w:val="000000"/>
-        </w:rPr>
-        <w:t xml:space="preserve"> close </w:t>
-      </w:r>
-      <w:r>
-        <w:rPr>
-          <w:rFonts w:ascii="Times New Roman" w:eastAsia="Times New Roman" w:hAnsi="Times New Roman" w:cs="Times New Roman"/>
-          <w:i/>
-          <w:color w:val="000000"/>
-        </w:rPr>
-        <w:t>Space Invaders</w:t>
-      </w:r>
-      <w:r>
-        <w:rPr>
-          <w:rFonts w:ascii="Times New Roman" w:eastAsia="Times New Roman" w:hAnsi="Times New Roman" w:cs="Times New Roman"/>
-          <w:i/>
-          <w:color w:val="000000"/>
-        </w:rPr>
-        <w:t xml:space="preserve"> </w:t>
-      </w:r>
-      <w:r>
-        <w:rPr>
-          <w:rFonts w:ascii="Times New Roman" w:eastAsia="Times New Roman" w:hAnsi="Times New Roman" w:cs="Times New Roman"/>
-          <w:i/>
-          <w:color w:val="000000"/>
-        </w:rPr>
-        <w:t xml:space="preserve">Game </w:t>
-      </w:r>
-      <w:r>
-        <w:rPr>
-          <w:rFonts w:ascii="Times New Roman" w:eastAsia="Times New Roman" w:hAnsi="Times New Roman" w:cs="Times New Roman"/>
-          <w:color w:val="000000"/>
-        </w:rPr>
-        <w:t>software.</w:t>
-      </w:r>
-    </w:p>
-    <w:p>
-      <w:pPr>
-        <w:spacing w:before="100" w:beforeAutospacing="1" w:after="100" w:afterAutospacing="1" w:line="240" w:lineRule="auto"/>
-        <w:rPr>
-          <w:rFonts w:ascii="Times New Roman" w:eastAsia="Times New Roman" w:hAnsi="Times New Roman" w:cs="Times New Roman"/>
-          <w:color w:val="000000"/>
-        </w:rPr>
-      </w:pPr>
-      <w:r>
-        <w:rPr>
-          <w:rFonts w:ascii="Times New Roman" w:eastAsia="Times New Roman" w:hAnsi="Times New Roman" w:cs="Times New Roman"/>
-          <w:color w:val="000000"/>
-        </w:rPr>
-        <w:t>Steps:</w:t>
-      </w:r>
-    </w:p>
-    <w:p>
-      <w:pPr>
-        <w:numPr>
-          <w:ilvl w:val="0"/>
-          <w:numId w:val="6"/>
-        </w:numPr>
-        <w:spacing w:before="100" w:beforeAutospacing="1" w:after="100" w:afterAutospacing="1" w:line="240" w:lineRule="auto"/>
-        <w:rPr>
-          <w:rFonts w:ascii="Times New Roman" w:eastAsia="Times New Roman" w:hAnsi="Times New Roman" w:cs="Times New Roman"/>
-          <w:color w:val="000000"/>
-        </w:rPr>
-      </w:pPr>
-      <w:r>
-        <w:rPr>
-          <w:rFonts w:ascii="Times New Roman" w:eastAsia="Times New Roman" w:hAnsi="Times New Roman" w:cs="Times New Roman"/>
-          <w:color w:val="000000"/>
-        </w:rPr>
-        <w:t xml:space="preserve">Player provides stimulus to </w:t>
-      </w:r>
-      <w:r>
-        <w:rPr>
-          <w:rFonts w:ascii="Times New Roman" w:eastAsia="Times New Roman" w:hAnsi="Times New Roman" w:cs="Times New Roman"/>
-          <w:color w:val="000000"/>
-        </w:rPr>
-        <w:t>menu UI</w:t>
-      </w:r>
-      <w:r>
-        <w:rPr>
-          <w:rFonts w:ascii="Times New Roman" w:eastAsia="Times New Roman" w:hAnsi="Times New Roman" w:cs="Times New Roman"/>
-          <w:color w:val="000000"/>
-        </w:rPr>
-        <w:t>, in the form of a</w:t>
-      </w:r>
-      <w:r>
-        <w:rPr>
-          <w:rFonts w:ascii="Times New Roman" w:eastAsia="Times New Roman" w:hAnsi="Times New Roman" w:cs="Times New Roman"/>
-          <w:color w:val="000000"/>
-        </w:rPr>
-        <w:t xml:space="preserve"> quit </w:t>
-      </w:r>
-      <w:r>
-        <w:rPr>
-          <w:rFonts w:ascii="Times New Roman" w:eastAsia="Times New Roman" w:hAnsi="Times New Roman" w:cs="Times New Roman"/>
-          <w:color w:val="000000"/>
-        </w:rPr>
-        <w:t>command.</w:t>
-      </w:r>
-    </w:p>
-    <w:p>
-      <w:pPr>
-        <w:numPr>
-          <w:ilvl w:val="0"/>
-          <w:numId w:val="6"/>
-        </w:numPr>
-        <w:spacing w:before="100" w:beforeAutospacing="1" w:after="100" w:afterAutospacing="1" w:line="240" w:lineRule="auto"/>
-        <w:rPr>
-          <w:rFonts w:ascii="Times New Roman" w:eastAsia="Times New Roman" w:hAnsi="Times New Roman" w:cs="Times New Roman"/>
-          <w:color w:val="000000"/>
-        </w:rPr>
-      </w:pPr>
-      <w:r>
-        <w:rPr>
-          <w:rFonts w:ascii="Times New Roman" w:eastAsia="Times New Roman" w:hAnsi="Times New Roman" w:cs="Times New Roman"/>
-          <w:color w:val="000000"/>
-        </w:rPr>
-        <w:t>Game s</w:t>
-      </w:r>
-      <w:r>
-        <w:rPr>
-          <w:rFonts w:ascii="Times New Roman" w:eastAsia="Times New Roman" w:hAnsi="Times New Roman" w:cs="Times New Roman"/>
-          <w:color w:val="000000"/>
-        </w:rPr>
-        <w:t>oftware exits</w:t>
-      </w:r>
-    </w:p>
-    <w:p>
-      <w:pPr>
-        <w:spacing w:before="100" w:beforeAutospacing="1" w:after="100" w:afterAutospacing="1" w:line="240" w:lineRule="auto"/>
-        <w:rPr>
-          <w:rFonts w:ascii="Times New Roman" w:eastAsia="Times New Roman" w:hAnsi="Times New Roman" w:cs="Times New Roman"/>
-          <w:color w:val="000000"/>
-        </w:rPr>
-      </w:pPr>
-      <w:r>
-        <w:rPr>
-          <w:rFonts w:ascii="Times New Roman" w:eastAsia="Times New Roman" w:hAnsi="Times New Roman" w:cs="Times New Roman"/>
-          <w:color w:val="000000"/>
-        </w:rPr>
-        <w:t>Notes:</w:t>
-      </w:r>
-      <w:r>
-        <w:rPr>
-          <w:rFonts w:ascii="Times New Roman" w:eastAsia="Times New Roman" w:hAnsi="Times New Roman" w:cs="Times New Roman"/>
-          <w:color w:val="000000"/>
-        </w:rPr>
-        <w:t xml:space="preserve"> None</w:t>
-      </w:r>
-    </w:p>
-    <w:p>
-      <w:pPr>
-        <w:spacing w:before="100" w:beforeAutospacing="1" w:after="100" w:afterAutospacing="1" w:line="240" w:lineRule="auto"/>
-        <w:rPr>
-          <w:rFonts w:ascii="Times New Roman" w:eastAsia="Times New Roman" w:hAnsi="Times New Roman" w:cs="Times New Roman"/>
-          <w:color w:val="000000"/>
-        </w:rPr>
-      </w:pPr>
-      <w:r>
-        <w:rPr>
-          <w:rFonts w:ascii="Times New Roman" w:eastAsia="Times New Roman" w:hAnsi="Times New Roman" w:cs="Times New Roman"/>
-          <w:color w:val="000000"/>
-        </w:rPr>
-        <w:t>Extensions:</w:t>
-      </w:r>
-      <w:r>
-        <w:rPr>
-          <w:rFonts w:ascii="Times New Roman" w:eastAsia="Times New Roman" w:hAnsi="Times New Roman" w:cs="Times New Roman"/>
-          <w:color w:val="000000"/>
-        </w:rPr>
-        <w:t xml:space="preserve"> None</w:t>
-      </w:r>
-    </w:p>
-    <w:p>
-      <w:pPr>
-        <w:pStyle w:val="Heading2"/>
-        <w:spacing w:line="240" w:lineRule="auto"/>
-        <w:rPr>
-          <w:rFonts w:ascii="Times New Roman" w:eastAsia="Times New Roman" w:hAnsi="Times New Roman" w:cs="Times New Roman"/>
-          <w:sz w:val="24"/>
-          <w:szCs w:val="24"/>
-          <w:u w:val="single"/>
-        </w:rPr>
-      </w:pPr>
-      <w:bookmarkStart w:id="7" w:name="_Toc477861284"/>
-      <w:r>
-        <w:rPr>
-          <w:rFonts w:ascii="Times New Roman" w:eastAsia="Times New Roman" w:hAnsi="Times New Roman" w:cs="Times New Roman"/>
-          <w:u w:val="single"/>
-        </w:rPr>
-        <w:t>Play Game</w:t>
-      </w:r>
-      <w:bookmarkEnd w:id="7"/>
-    </w:p>
-    <w:p>
-      <w:pPr>
-        <w:spacing w:before="100" w:beforeAutospacing="1" w:after="100" w:afterAutospacing="1" w:line="240" w:lineRule="auto"/>
-        <w:rPr>
-          <w:rFonts w:ascii="Times New Roman" w:eastAsia="Times New Roman" w:hAnsi="Times New Roman" w:cs="Times New Roman"/>
-          <w:color w:val="000000"/>
-        </w:rPr>
-      </w:pPr>
-      <w:r>
-        <w:rPr>
-          <w:rFonts w:ascii="Times New Roman" w:eastAsia="Times New Roman" w:hAnsi="Times New Roman" w:cs="Times New Roman"/>
-          <w:color w:val="000000"/>
-        </w:rPr>
-        <w:t xml:space="preserve">Summary: A player performs this task in order continue playing </w:t>
-      </w:r>
-      <w:r>
-        <w:rPr>
-          <w:rFonts w:ascii="Times New Roman" w:eastAsia="Times New Roman" w:hAnsi="Times New Roman" w:cs="Times New Roman"/>
-          <w:i/>
-          <w:color w:val="000000"/>
-        </w:rPr>
-        <w:t>Space Invaders</w:t>
-      </w:r>
-      <w:r>
-        <w:rPr>
-          <w:rFonts w:ascii="Times New Roman" w:eastAsia="Times New Roman" w:hAnsi="Times New Roman" w:cs="Times New Roman"/>
-          <w:i/>
-          <w:color w:val="000000"/>
-        </w:rPr>
-        <w:t xml:space="preserve"> </w:t>
-      </w:r>
-      <w:r>
-        <w:rPr>
-          <w:rFonts w:ascii="Times New Roman" w:eastAsia="Times New Roman" w:hAnsi="Times New Roman" w:cs="Times New Roman"/>
-          <w:i/>
-          <w:color w:val="000000"/>
-        </w:rPr>
-        <w:t>Game</w:t>
-      </w:r>
-      <w:r>
-        <w:rPr>
-          <w:rFonts w:ascii="Times New Roman" w:eastAsia="Times New Roman" w:hAnsi="Times New Roman" w:cs="Times New Roman"/>
-          <w:color w:val="000000"/>
-        </w:rPr>
-        <w:t xml:space="preserve"> with the hopes of attaining the highest recorded score.</w:t>
-      </w:r>
-    </w:p>
-    <w:p>
-      <w:pPr>
-        <w:spacing w:before="100" w:beforeAutospacing="1" w:after="100" w:afterAutospacing="1" w:line="240" w:lineRule="auto"/>
-        <w:rPr>
-          <w:rFonts w:ascii="Times New Roman" w:eastAsia="Times New Roman" w:hAnsi="Times New Roman" w:cs="Times New Roman"/>
-          <w:color w:val="000000"/>
-        </w:rPr>
-      </w:pPr>
-      <w:r>
-        <w:rPr>
-          <w:rFonts w:ascii="Times New Roman" w:eastAsia="Times New Roman" w:hAnsi="Times New Roman" w:cs="Times New Roman"/>
-          <w:color w:val="000000"/>
-        </w:rPr>
-        <w:t>Steps:</w:t>
-      </w:r>
-    </w:p>
-    <w:p>
-      <w:pPr>
-        <w:numPr>
-          <w:ilvl w:val="0"/>
-          <w:numId w:val="7"/>
-        </w:numPr>
-        <w:spacing w:before="100" w:beforeAutospacing="1" w:after="100" w:afterAutospacing="1" w:line="240" w:lineRule="auto"/>
-        <w:rPr>
-          <w:rFonts w:ascii="Times New Roman" w:eastAsia="Times New Roman" w:hAnsi="Times New Roman" w:cs="Times New Roman"/>
-          <w:color w:val="000000"/>
-        </w:rPr>
-      </w:pPr>
-      <w:r>
-        <w:rPr>
-          <w:rFonts w:ascii="Times New Roman" w:eastAsia="Times New Roman" w:hAnsi="Times New Roman" w:cs="Times New Roman"/>
-          <w:color w:val="000000"/>
-        </w:rPr>
-        <w:t>Player provides stimulus to game, in the form of a direction command.</w:t>
-      </w:r>
-    </w:p>
-    <w:p>
-      <w:pPr>
-        <w:numPr>
-          <w:ilvl w:val="0"/>
-          <w:numId w:val="7"/>
-        </w:numPr>
-        <w:spacing w:before="100" w:beforeAutospacing="1" w:after="100" w:afterAutospacing="1" w:line="240" w:lineRule="auto"/>
-        <w:rPr>
-          <w:rFonts w:ascii="Times New Roman" w:eastAsia="Times New Roman" w:hAnsi="Times New Roman" w:cs="Times New Roman"/>
-          <w:color w:val="000000"/>
-        </w:rPr>
-      </w:pPr>
-      <w:r>
-        <w:rPr>
-          <w:rFonts w:ascii="Times New Roman" w:eastAsia="Times New Roman" w:hAnsi="Times New Roman" w:cs="Times New Roman"/>
-          <w:color w:val="000000"/>
-        </w:rPr>
-        <w:t>Game</w:t>
-      </w:r>
-      <w:r>
-        <w:rPr>
-          <w:rFonts w:ascii="Times New Roman" w:eastAsia="Times New Roman" w:hAnsi="Times New Roman" w:cs="Times New Roman"/>
-          <w:color w:val="000000"/>
-        </w:rPr>
-        <w:t xml:space="preserve"> </w:t>
-      </w:r>
-      <w:r>
-        <w:rPr>
-          <w:rFonts w:ascii="Times New Roman" w:eastAsia="Times New Roman" w:hAnsi="Times New Roman" w:cs="Times New Roman"/>
-          <w:color w:val="000000"/>
-          <w:u w:val="single"/>
-        </w:rPr>
-        <w:t>moves</w:t>
-      </w:r>
-      <w:r>
-        <w:rPr>
-          <w:rFonts w:ascii="Times New Roman" w:eastAsia="Times New Roman" w:hAnsi="Times New Roman" w:cs="Times New Roman"/>
-          <w:color w:val="000000"/>
-          <w:u w:val="single"/>
-        </w:rPr>
-        <w:t xml:space="preserve"> snake</w:t>
-      </w:r>
-      <w:r>
-        <w:rPr>
-          <w:rFonts w:ascii="Times New Roman" w:eastAsia="Times New Roman" w:hAnsi="Times New Roman" w:cs="Times New Roman"/>
-          <w:color w:val="000000"/>
-        </w:rPr>
-        <w:t xml:space="preserve"> along specified direction</w:t>
-      </w:r>
-    </w:p>
-    <w:p>
-      <w:pPr>
-        <w:numPr>
-          <w:ilvl w:val="0"/>
-          <w:numId w:val="7"/>
-        </w:numPr>
-        <w:spacing w:before="100" w:beforeAutospacing="1" w:after="100" w:afterAutospacing="1" w:line="240" w:lineRule="auto"/>
-        <w:rPr>
-          <w:rFonts w:ascii="Times New Roman" w:eastAsia="Times New Roman" w:hAnsi="Times New Roman" w:cs="Times New Roman"/>
-          <w:color w:val="000000"/>
-        </w:rPr>
-      </w:pPr>
-      <w:r>
-        <w:rPr>
-          <w:rFonts w:ascii="Times New Roman" w:eastAsia="Times New Roman" w:hAnsi="Times New Roman" w:cs="Times New Roman"/>
-          <w:color w:val="000000"/>
-        </w:rPr>
-        <w:t>Game</w:t>
-      </w:r>
-      <w:r>
-        <w:rPr>
-          <w:rFonts w:ascii="Times New Roman" w:eastAsia="Times New Roman" w:hAnsi="Times New Roman" w:cs="Times New Roman"/>
-          <w:color w:val="000000"/>
-        </w:rPr>
-        <w:t xml:space="preserve"> </w:t>
-      </w:r>
-      <w:r>
-        <w:rPr>
-          <w:rFonts w:ascii="Times New Roman" w:eastAsia="Times New Roman" w:hAnsi="Times New Roman" w:cs="Times New Roman"/>
-          <w:color w:val="000000"/>
-        </w:rPr>
-        <w:t xml:space="preserve">performs </w:t>
-      </w:r>
-      <w:r>
-        <w:rPr>
-          <w:rFonts w:ascii="Times New Roman" w:eastAsia="Times New Roman" w:hAnsi="Times New Roman" w:cs="Times New Roman"/>
-          <w:color w:val="000000"/>
-          <w:u w:val="single"/>
-        </w:rPr>
-        <w:t>check</w:t>
-      </w:r>
-      <w:r>
-        <w:rPr>
-          <w:rFonts w:ascii="Times New Roman" w:eastAsia="Times New Roman" w:hAnsi="Times New Roman" w:cs="Times New Roman"/>
-          <w:color w:val="000000"/>
-          <w:u w:val="single"/>
-        </w:rPr>
-        <w:t xml:space="preserve"> for collision</w:t>
-      </w:r>
-    </w:p>
-    <w:p>
-      <w:pPr>
-        <w:numPr>
-          <w:ilvl w:val="0"/>
-          <w:numId w:val="7"/>
-        </w:numPr>
-        <w:spacing w:before="100" w:beforeAutospacing="1" w:after="100" w:afterAutospacing="1" w:line="240" w:lineRule="auto"/>
-        <w:rPr>
-          <w:rFonts w:ascii="Times New Roman" w:eastAsia="Times New Roman" w:hAnsi="Times New Roman" w:cs="Times New Roman"/>
-          <w:color w:val="000000"/>
-        </w:rPr>
-      </w:pPr>
-      <w:r>
-        <w:rPr>
-          <w:rFonts w:ascii="Times New Roman" w:eastAsia="Times New Roman" w:hAnsi="Times New Roman" w:cs="Times New Roman"/>
-          <w:color w:val="000000"/>
-        </w:rPr>
-        <w:t>Game</w:t>
-      </w:r>
-      <w:r>
-        <w:rPr>
-          <w:rFonts w:ascii="Times New Roman" w:eastAsia="Times New Roman" w:hAnsi="Times New Roman" w:cs="Times New Roman"/>
-          <w:color w:val="000000"/>
-        </w:rPr>
-        <w:t xml:space="preserve"> will</w:t>
-      </w:r>
-      <w:r>
-        <w:rPr>
-          <w:rFonts w:ascii="Times New Roman" w:eastAsia="Times New Roman" w:hAnsi="Times New Roman" w:cs="Times New Roman"/>
-          <w:color w:val="000000"/>
-        </w:rPr>
-        <w:t xml:space="preserve"> </w:t>
-      </w:r>
-      <w:r>
-        <w:rPr>
-          <w:rFonts w:ascii="Times New Roman" w:eastAsia="Times New Roman" w:hAnsi="Times New Roman" w:cs="Times New Roman"/>
-          <w:color w:val="000000"/>
-          <w:u w:val="single"/>
-        </w:rPr>
-        <w:t>update</w:t>
-      </w:r>
-      <w:r>
-        <w:rPr>
-          <w:rFonts w:ascii="Times New Roman" w:eastAsia="Times New Roman" w:hAnsi="Times New Roman" w:cs="Times New Roman"/>
-          <w:color w:val="000000"/>
-          <w:u w:val="single"/>
-        </w:rPr>
-        <w:t xml:space="preserve"> </w:t>
-      </w:r>
-      <w:r>
-        <w:rPr>
-          <w:rFonts w:ascii="Times New Roman" w:eastAsia="Times New Roman" w:hAnsi="Times New Roman" w:cs="Times New Roman"/>
-          <w:color w:val="000000"/>
-          <w:u w:val="single"/>
-        </w:rPr>
-        <w:t>G</w:t>
-      </w:r>
-      <w:r>
-        <w:rPr>
-          <w:rFonts w:ascii="Times New Roman" w:eastAsia="Times New Roman" w:hAnsi="Times New Roman" w:cs="Times New Roman"/>
-          <w:color w:val="000000"/>
-          <w:u w:val="single"/>
-        </w:rPr>
-        <w:t>UI</w:t>
-      </w:r>
-    </w:p>
-    <w:p>
-      <w:pPr>
-        <w:spacing w:before="100" w:beforeAutospacing="1" w:after="100" w:afterAutospacing="1" w:line="240" w:lineRule="auto"/>
-        <w:rPr>
-          <w:rFonts w:ascii="Times New Roman" w:eastAsia="Times New Roman" w:hAnsi="Times New Roman" w:cs="Times New Roman"/>
-          <w:color w:val="000000"/>
-        </w:rPr>
-      </w:pPr>
-      <w:r>
-        <w:rPr>
-          <w:rFonts w:ascii="Times New Roman" w:eastAsia="Times New Roman" w:hAnsi="Times New Roman" w:cs="Times New Roman"/>
-          <w:color w:val="000000"/>
-        </w:rPr>
-        <w:t>Notes:</w:t>
-      </w:r>
-    </w:p>
-    <w:p>
-      <w:pPr>
-        <w:pStyle w:val="ListParagraph"/>
-        <w:numPr>
-          <w:ilvl w:val="0"/>
-          <w:numId w:val="2"/>
-        </w:numPr>
-        <w:spacing w:before="100" w:beforeAutospacing="1" w:after="100" w:afterAutospacing="1" w:line="240" w:lineRule="auto"/>
-        <w:rPr>
-          <w:rFonts w:ascii="Times New Roman" w:eastAsia="Times New Roman" w:hAnsi="Times New Roman" w:cs="Times New Roman"/>
-          <w:color w:val="000000"/>
-        </w:rPr>
-      </w:pPr>
-      <w:r>
-        <w:rPr>
-          <w:rFonts w:ascii="Times New Roman" w:eastAsia="Times New Roman" w:hAnsi="Times New Roman" w:cs="Times New Roman"/>
-          <w:color w:val="000000"/>
-        </w:rPr>
-        <w:t>User can perform</w:t>
-      </w:r>
-      <w:r>
-        <w:rPr>
-          <w:rFonts w:ascii="Times New Roman" w:eastAsia="Times New Roman" w:hAnsi="Times New Roman" w:cs="Times New Roman"/>
-          <w:color w:val="000000"/>
-        </w:rPr>
-        <w:t xml:space="preserve"> </w:t>
-      </w:r>
-      <w:r>
-        <w:rPr>
-          <w:rFonts w:ascii="Times New Roman" w:eastAsia="Times New Roman" w:hAnsi="Times New Roman" w:cs="Times New Roman"/>
-          <w:color w:val="000000"/>
-        </w:rPr>
-        <w:t>S</w:t>
-      </w:r>
-      <w:r>
-        <w:rPr>
-          <w:rFonts w:ascii="Times New Roman" w:eastAsia="Times New Roman" w:hAnsi="Times New Roman" w:cs="Times New Roman"/>
-          <w:color w:val="000000"/>
-        </w:rPr>
-        <w:t>TEP:</w:t>
-      </w:r>
-      <w:r>
-        <w:rPr>
-          <w:rFonts w:ascii="Times New Roman" w:eastAsia="Times New Roman" w:hAnsi="Times New Roman" w:cs="Times New Roman"/>
-          <w:color w:val="000000"/>
-        </w:rPr>
-        <w:t>1</w:t>
-      </w:r>
-      <w:r>
-        <w:rPr>
-          <w:rFonts w:ascii="Times New Roman" w:eastAsia="Times New Roman" w:hAnsi="Times New Roman" w:cs="Times New Roman"/>
-          <w:color w:val="000000"/>
-        </w:rPr>
-        <w:t xml:space="preserve"> by pressing a key (which corresponds to a direction), or by choosing to not press a key and thereby instructing </w:t>
-      </w:r>
-      <w:r>
-        <w:rPr>
-          <w:rFonts w:ascii="Times New Roman" w:eastAsia="Times New Roman" w:hAnsi="Times New Roman" w:cs="Times New Roman"/>
-          <w:color w:val="000000"/>
-        </w:rPr>
-        <w:t>the software to continue in the current</w:t>
-      </w:r>
-      <w:r>
-        <w:rPr>
-          <w:rFonts w:ascii="Times New Roman" w:eastAsia="Times New Roman" w:hAnsi="Times New Roman" w:cs="Times New Roman"/>
-          <w:color w:val="000000"/>
-        </w:rPr>
-        <w:t xml:space="preserve"> direction.</w:t>
-      </w:r>
-    </w:p>
-    <w:p>
-      <w:pPr>
-        <w:spacing w:before="100" w:beforeAutospacing="1" w:after="100" w:afterAutospacing="1" w:line="240" w:lineRule="auto"/>
-        <w:rPr>
-          <w:rFonts w:ascii="Times New Roman" w:eastAsia="Times New Roman" w:hAnsi="Times New Roman" w:cs="Times New Roman"/>
-          <w:color w:val="000000"/>
-        </w:rPr>
-      </w:pPr>
-      <w:r>
-        <w:rPr>
-          <w:rFonts w:ascii="Times New Roman" w:eastAsia="Times New Roman" w:hAnsi="Times New Roman" w:cs="Times New Roman"/>
-          <w:color w:val="000000"/>
-        </w:rPr>
-        <w:t>Extensions</w:t>
-      </w:r>
-      <w:r>
-        <w:rPr>
-          <w:rFonts w:ascii="Times New Roman" w:eastAsia="Times New Roman" w:hAnsi="Times New Roman" w:cs="Times New Roman"/>
-          <w:color w:val="000000"/>
-        </w:rPr>
-        <w:t>:</w:t>
-      </w:r>
-    </w:p>
-    <w:p>
-      <w:pPr>
-        <w:spacing w:before="120" w:after="120" w:line="240" w:lineRule="auto"/>
-        <w:ind w:left="720"/>
-        <w:rPr>
-          <w:rFonts w:ascii="Times New Roman" w:hAnsi="Times New Roman" w:cs="Times New Roman"/>
-        </w:rPr>
-      </w:pPr>
-      <w:r>
-        <w:rPr>
-          <w:rFonts w:ascii="Times New Roman" w:hAnsi="Times New Roman" w:cs="Times New Roman"/>
-        </w:rPr>
-        <w:t>3</w:t>
-      </w:r>
-      <w:r>
-        <w:rPr>
-          <w:rFonts w:ascii="Times New Roman" w:hAnsi="Times New Roman" w:cs="Times New Roman"/>
-        </w:rPr>
-        <w:t>: Collision results may vary</w:t>
-      </w:r>
-    </w:p>
-    <w:p>
-      <w:pPr>
-        <w:spacing w:before="120" w:after="120" w:line="240" w:lineRule="auto"/>
-        <w:ind w:left="720" w:firstLine="720"/>
-        <w:rPr>
-          <w:rFonts w:ascii="Times New Roman" w:eastAsia="Times New Roman" w:hAnsi="Times New Roman" w:cs="Times New Roman"/>
-          <w:color w:val="000000"/>
-        </w:rPr>
-      </w:pPr>
-      <w:r>
-        <w:rPr>
-          <w:rFonts w:ascii="Times New Roman" w:eastAsia="Times New Roman" w:hAnsi="Times New Roman" w:cs="Times New Roman"/>
-          <w:color w:val="000000"/>
-        </w:rPr>
-        <w:t>.1: Collision is not detected, no extra steps performed</w:t>
-      </w:r>
-    </w:p>
-    <w:p>
-      <w:pPr>
-        <w:spacing w:before="120" w:after="120" w:line="240" w:lineRule="auto"/>
-        <w:ind w:left="720" w:firstLine="720"/>
-        <w:rPr>
-          <w:rFonts w:ascii="Times New Roman" w:eastAsia="Times New Roman" w:hAnsi="Times New Roman" w:cs="Times New Roman"/>
-          <w:color w:val="000000"/>
-        </w:rPr>
-      </w:pPr>
-      <w:r>
-        <w:rPr>
-          <w:rFonts w:ascii="Times New Roman" w:eastAsia="Times New Roman" w:hAnsi="Times New Roman" w:cs="Times New Roman"/>
-          <w:color w:val="000000"/>
-        </w:rPr>
-        <w:t>.2: Collision with food detected, increase score and snake length</w:t>
-      </w:r>
-    </w:p>
-    <w:p>
-      <w:pPr>
-        <w:spacing w:before="120" w:after="120" w:line="240" w:lineRule="auto"/>
-        <w:ind w:left="1440"/>
-        <w:rPr>
-          <w:rFonts w:ascii="Times New Roman" w:eastAsia="Times New Roman" w:hAnsi="Times New Roman" w:cs="Times New Roman"/>
-          <w:color w:val="000000"/>
-        </w:rPr>
-      </w:pPr>
-      <w:r>
-        <w:rPr>
-          <w:rFonts w:ascii="Times New Roman" w:eastAsia="Times New Roman" w:hAnsi="Times New Roman" w:cs="Times New Roman"/>
-          <w:color w:val="000000"/>
-        </w:rPr>
-        <w:t xml:space="preserve">.3: Collision with illegal </w:t>
-      </w:r>
-      <w:r>
-        <w:rPr>
-          <w:rFonts w:ascii="Times New Roman" w:eastAsia="Times New Roman" w:hAnsi="Times New Roman" w:cs="Times New Roman"/>
-          <w:color w:val="000000"/>
-        </w:rPr>
-        <w:t>c</w:t>
-      </w:r>
-      <w:r>
-        <w:rPr>
-          <w:rFonts w:ascii="Times New Roman" w:eastAsia="Times New Roman" w:hAnsi="Times New Roman" w:cs="Times New Roman"/>
-          <w:color w:val="000000"/>
-        </w:rPr>
-        <w:t>ollision</w:t>
-      </w:r>
-      <w:r>
-        <w:rPr>
-          <w:rFonts w:ascii="Times New Roman" w:eastAsia="Times New Roman" w:hAnsi="Times New Roman" w:cs="Times New Roman"/>
-          <w:color w:val="000000"/>
-        </w:rPr>
-        <w:t xml:space="preserve"> detected (snake body or boundary), ensure </w:t>
-      </w:r>
-      <w:r>
-        <w:rPr>
-          <w:rFonts w:ascii="Times New Roman" w:eastAsia="Times New Roman" w:hAnsi="Times New Roman" w:cs="Times New Roman"/>
-          <w:color w:val="000000"/>
-          <w:u w:val="single"/>
-        </w:rPr>
-        <w:t xml:space="preserve">update GUI </w:t>
-      </w:r>
-      <w:r>
-        <w:rPr>
-          <w:rFonts w:ascii="Times New Roman" w:eastAsia="Times New Roman" w:hAnsi="Times New Roman" w:cs="Times New Roman"/>
-          <w:color w:val="000000"/>
-        </w:rPr>
-        <w:t xml:space="preserve">is aware game must end and thereby </w:t>
-      </w:r>
-      <w:r>
-        <w:rPr>
-          <w:rFonts w:ascii="Times New Roman" w:eastAsia="Times New Roman" w:hAnsi="Times New Roman" w:cs="Times New Roman"/>
-          <w:color w:val="000000"/>
-          <w:u w:val="single"/>
-        </w:rPr>
-        <w:t>calculate score</w:t>
-      </w:r>
-    </w:p>
-    <w:p>
-      <w:pPr>
-        <w:spacing w:before="120" w:after="120" w:line="240" w:lineRule="auto"/>
-        <w:ind w:hanging="720"/>
-        <w:rPr>
-          <w:rFonts w:ascii="Times New Roman" w:eastAsia="Times New Roman" w:hAnsi="Times New Roman" w:cs="Times New Roman"/>
-          <w:color w:val="000000"/>
-        </w:rPr>
-      </w:pPr>
-      <w:r>
-        <w:rPr>
-          <w:rFonts w:ascii="Times New Roman" w:eastAsia="Times New Roman" w:hAnsi="Times New Roman" w:cs="Times New Roman"/>
-          <w:color w:val="000000"/>
-        </w:rPr>
-        <w:tab/>
-      </w:r>
-      <w:r>
-        <w:rPr>
-          <w:rFonts w:ascii="Times New Roman" w:eastAsia="Times New Roman" w:hAnsi="Times New Roman" w:cs="Times New Roman"/>
-          <w:color w:val="000000"/>
-        </w:rPr>
-        <w:tab/>
-      </w:r>
-      <w:r>
-        <w:rPr>
-          <w:rFonts w:ascii="Times New Roman" w:eastAsia="Times New Roman" w:hAnsi="Times New Roman" w:cs="Times New Roman"/>
-          <w:color w:val="000000"/>
-        </w:rPr>
-        <w:t>4</w:t>
-      </w:r>
-      <w:r>
-        <w:rPr>
-          <w:rFonts w:ascii="Times New Roman" w:eastAsia="Times New Roman" w:hAnsi="Times New Roman" w:cs="Times New Roman"/>
-          <w:color w:val="000000"/>
-        </w:rPr>
-        <w:t>: Depending on whether the player has lost or not, GUI update can vary</w:t>
-      </w:r>
-    </w:p>
-    <w:p>
-      <w:pPr>
-        <w:spacing w:before="120" w:after="120" w:line="240" w:lineRule="auto"/>
-        <w:ind w:hanging="720"/>
-        <w:rPr>
-          <w:rFonts w:ascii="Times New Roman" w:eastAsia="Times New Roman" w:hAnsi="Times New Roman" w:cs="Times New Roman"/>
-          <w:color w:val="000000"/>
-        </w:rPr>
-      </w:pPr>
-      <w:r>
-        <w:rPr>
-          <w:rFonts w:ascii="Times New Roman" w:eastAsia="Times New Roman" w:hAnsi="Times New Roman" w:cs="Times New Roman"/>
-          <w:color w:val="000000"/>
-        </w:rPr>
-        <w:tab/>
-      </w:r>
-      <w:r>
-        <w:rPr>
-          <w:rFonts w:ascii="Times New Roman" w:eastAsia="Times New Roman" w:hAnsi="Times New Roman" w:cs="Times New Roman"/>
-          <w:color w:val="000000"/>
-        </w:rPr>
-        <w:tab/>
-      </w:r>
-      <w:r>
-        <w:rPr>
-          <w:rFonts w:ascii="Times New Roman" w:eastAsia="Times New Roman" w:hAnsi="Times New Roman" w:cs="Times New Roman"/>
-          <w:color w:val="000000"/>
-        </w:rPr>
-        <w:tab/>
-      </w:r>
-      <w:r>
-        <w:rPr>
-          <w:rFonts w:ascii="Times New Roman" w:eastAsia="Times New Roman" w:hAnsi="Times New Roman" w:cs="Times New Roman"/>
-          <w:color w:val="000000"/>
-        </w:rPr>
-        <w:t>.1:</w:t>
-      </w:r>
-      <w:r>
-        <w:rPr>
-          <w:rFonts w:ascii="Times New Roman" w:eastAsia="Times New Roman" w:hAnsi="Times New Roman" w:cs="Times New Roman"/>
-          <w:color w:val="000000"/>
-        </w:rPr>
-        <w:t xml:space="preserve"> If player has not caused illegal collision</w:t>
-      </w:r>
-      <w:r>
-        <w:rPr>
-          <w:rFonts w:ascii="Times New Roman" w:eastAsia="Times New Roman" w:hAnsi="Times New Roman" w:cs="Times New Roman"/>
-          <w:color w:val="000000"/>
-        </w:rPr>
-        <w:t>, no extra steps performed</w:t>
-      </w:r>
-    </w:p>
-    <w:p>
-      <w:pPr>
-        <w:spacing w:before="120" w:after="120" w:line="240" w:lineRule="auto"/>
-        <w:ind w:hanging="720"/>
-        <w:rPr>
-          <w:rFonts w:ascii="Times New Roman" w:eastAsia="Times New Roman" w:hAnsi="Times New Roman" w:cs="Times New Roman"/>
-          <w:color w:val="000000"/>
-        </w:rPr>
-      </w:pPr>
-      <w:r>
-        <w:rPr>
-          <w:rFonts w:ascii="Times New Roman" w:eastAsia="Times New Roman" w:hAnsi="Times New Roman" w:cs="Times New Roman"/>
-          <w:color w:val="000000"/>
-        </w:rPr>
-        <w:tab/>
-      </w:r>
-      <w:r>
-        <w:rPr>
-          <w:rFonts w:ascii="Times New Roman" w:eastAsia="Times New Roman" w:hAnsi="Times New Roman" w:cs="Times New Roman"/>
-          <w:color w:val="000000"/>
-        </w:rPr>
-        <w:tab/>
-      </w:r>
-      <w:r>
-        <w:rPr>
-          <w:rFonts w:ascii="Times New Roman" w:eastAsia="Times New Roman" w:hAnsi="Times New Roman" w:cs="Times New Roman"/>
-          <w:color w:val="000000"/>
-        </w:rPr>
-        <w:tab/>
-      </w:r>
-      <w:r>
-        <w:rPr>
-          <w:rFonts w:ascii="Times New Roman" w:eastAsia="Times New Roman" w:hAnsi="Times New Roman" w:cs="Times New Roman"/>
-          <w:color w:val="000000"/>
-        </w:rPr>
-        <w:t xml:space="preserve">.2: If player has </w:t>
-      </w:r>
-      <w:r>
-        <w:rPr>
-          <w:rFonts w:ascii="Times New Roman" w:eastAsia="Times New Roman" w:hAnsi="Times New Roman" w:cs="Times New Roman"/>
-          <w:color w:val="000000"/>
-        </w:rPr>
-        <w:t>caused</w:t>
-      </w:r>
-      <w:r>
-        <w:rPr>
-          <w:rFonts w:ascii="Times New Roman" w:eastAsia="Times New Roman" w:hAnsi="Times New Roman" w:cs="Times New Roman"/>
-          <w:color w:val="000000"/>
-        </w:rPr>
-        <w:t xml:space="preserve"> illegal collision, display “END GAME” message and show score</w:t>
-      </w:r>
-    </w:p>
-    <w:p>
-      <w:pPr>
-        <w:spacing w:before="120" w:after="120" w:line="240" w:lineRule="auto"/>
-        <w:ind w:hanging="720"/>
-        <w:rPr>
-          <w:rFonts w:ascii="Times New Roman" w:eastAsia="Times New Roman" w:hAnsi="Times New Roman" w:cs="Times New Roman"/>
-          <w:color w:val="000000"/>
-        </w:rPr>
-      </w:pPr>
-    </w:p>
-    <w:p>
-      <w:pPr>
-        <w:rPr>
-          <w:rFonts w:ascii="Times New Roman" w:eastAsia="Times New Roman" w:hAnsi="Times New Roman" w:cs="Times New Roman"/>
-          <w:u w:val="single"/>
-        </w:rPr>
-      </w:pPr>
-    </w:p>
-    <w:p>
-      <w:pPr>
-        <w:pStyle w:val="Heading2"/>
-        <w:rPr>
-          <w:rFonts w:ascii="Times New Roman" w:eastAsia="Times New Roman" w:hAnsi="Times New Roman" w:cs="Times New Roman"/>
-          <w:u w:val="single"/>
-        </w:rPr>
-      </w:pPr>
-      <w:bookmarkStart w:id="8" w:name="_Toc477861285"/>
-      <w:r>
-        <w:rPr>
-          <w:rFonts w:ascii="Times New Roman" w:eastAsia="Times New Roman" w:hAnsi="Times New Roman" w:cs="Times New Roman"/>
-          <w:u w:val="single"/>
-        </w:rPr>
-        <w:lastRenderedPageBreak/>
-        <w:t>Move Snake</w:t>
-      </w:r>
-      <w:bookmarkEnd w:id="8"/>
-    </w:p>
-    <w:p>
-      <w:pPr>
-        <w:spacing w:before="100" w:beforeAutospacing="1" w:after="100" w:afterAutospacing="1" w:line="240" w:lineRule="auto"/>
-        <w:rPr>
-          <w:rFonts w:ascii="Times New Roman" w:eastAsia="Times New Roman" w:hAnsi="Times New Roman" w:cs="Times New Roman"/>
-          <w:color w:val="000000"/>
-        </w:rPr>
-      </w:pPr>
-      <w:r>
-        <w:rPr>
-          <w:rFonts w:ascii="Times New Roman" w:eastAsia="Times New Roman" w:hAnsi="Times New Roman" w:cs="Times New Roman"/>
-          <w:color w:val="000000"/>
-        </w:rPr>
-        <w:t xml:space="preserve">Summary: </w:t>
-      </w:r>
-      <w:r>
-        <w:rPr>
-          <w:rFonts w:ascii="Times New Roman" w:eastAsia="Times New Roman" w:hAnsi="Times New Roman" w:cs="Times New Roman"/>
-          <w:color w:val="000000"/>
-        </w:rPr>
-        <w:t>The Game performs this task to move the snake game piece in the appropriate direction.</w:t>
-      </w:r>
-    </w:p>
-    <w:p>
-      <w:pPr>
-        <w:spacing w:before="100" w:beforeAutospacing="1" w:after="100" w:afterAutospacing="1" w:line="240" w:lineRule="auto"/>
-        <w:rPr>
-          <w:rFonts w:ascii="Times New Roman" w:eastAsia="Times New Roman" w:hAnsi="Times New Roman" w:cs="Times New Roman"/>
-          <w:color w:val="000000"/>
-        </w:rPr>
-      </w:pPr>
-      <w:r>
-        <w:rPr>
-          <w:rFonts w:ascii="Times New Roman" w:eastAsia="Times New Roman" w:hAnsi="Times New Roman" w:cs="Times New Roman"/>
-          <w:color w:val="000000"/>
-        </w:rPr>
-        <w:t>Steps:</w:t>
-      </w:r>
-    </w:p>
-    <w:p>
-      <w:pPr>
-        <w:numPr>
-          <w:ilvl w:val="0"/>
-          <w:numId w:val="8"/>
-        </w:numPr>
-        <w:spacing w:before="100" w:beforeAutospacing="1" w:after="100" w:afterAutospacing="1" w:line="240" w:lineRule="auto"/>
-        <w:rPr>
-          <w:rFonts w:ascii="Times New Roman" w:eastAsia="Times New Roman" w:hAnsi="Times New Roman" w:cs="Times New Roman"/>
-          <w:color w:val="000000"/>
-        </w:rPr>
-      </w:pPr>
-      <w:r>
-        <w:rPr>
-          <w:rFonts w:ascii="Times New Roman" w:eastAsia="Times New Roman" w:hAnsi="Times New Roman" w:cs="Times New Roman"/>
-          <w:color w:val="000000"/>
-        </w:rPr>
-        <w:t xml:space="preserve">Game determines current direction of travel, and moves </w:t>
-      </w:r>
-      <w:r>
-        <w:rPr>
-          <w:rFonts w:ascii="Times New Roman" w:eastAsia="Times New Roman" w:hAnsi="Times New Roman" w:cs="Times New Roman"/>
-          <w:color w:val="000000"/>
-        </w:rPr>
-        <w:t>game piece</w:t>
-      </w:r>
-      <w:r>
-        <w:rPr>
-          <w:rFonts w:ascii="Times New Roman" w:eastAsia="Times New Roman" w:hAnsi="Times New Roman" w:cs="Times New Roman"/>
-          <w:color w:val="000000"/>
-        </w:rPr>
-        <w:t xml:space="preserve"> the proper distance in said direction.</w:t>
-      </w:r>
-    </w:p>
-    <w:p>
-      <w:pPr>
-        <w:spacing w:before="100" w:beforeAutospacing="1" w:after="100" w:afterAutospacing="1" w:line="240" w:lineRule="auto"/>
-        <w:rPr>
-          <w:rFonts w:ascii="Times New Roman" w:eastAsia="Times New Roman" w:hAnsi="Times New Roman" w:cs="Times New Roman"/>
-          <w:color w:val="000000"/>
-        </w:rPr>
-      </w:pPr>
-      <w:r>
-        <w:rPr>
-          <w:rFonts w:ascii="Times New Roman" w:eastAsia="Times New Roman" w:hAnsi="Times New Roman" w:cs="Times New Roman"/>
-          <w:color w:val="000000"/>
-        </w:rPr>
-        <w:t>Notes:</w:t>
-      </w:r>
-      <w:r>
-        <w:rPr>
-          <w:rFonts w:ascii="Times New Roman" w:eastAsia="Times New Roman" w:hAnsi="Times New Roman" w:cs="Times New Roman"/>
-          <w:color w:val="000000"/>
-        </w:rPr>
-        <w:t xml:space="preserve"> None</w:t>
-      </w:r>
-    </w:p>
-    <w:p>
-      <w:pPr>
-        <w:spacing w:before="100" w:beforeAutospacing="1" w:after="100" w:afterAutospacing="1" w:line="240" w:lineRule="auto"/>
-        <w:rPr>
-          <w:rFonts w:ascii="Times New Roman" w:hAnsi="Times New Roman" w:cs="Times New Roman"/>
-        </w:rPr>
-      </w:pPr>
-      <w:r>
-        <w:rPr>
-          <w:rFonts w:ascii="Times New Roman" w:eastAsia="Times New Roman" w:hAnsi="Times New Roman" w:cs="Times New Roman"/>
-          <w:color w:val="000000"/>
-        </w:rPr>
-        <w:t>Extensions:</w:t>
-      </w:r>
-      <w:r>
-        <w:rPr>
-          <w:rFonts w:ascii="Times New Roman" w:hAnsi="Times New Roman" w:cs="Times New Roman"/>
-        </w:rPr>
-        <w:t xml:space="preserve"> None</w:t>
-      </w:r>
-    </w:p>
-    <w:p>
-      <w:pPr>
-        <w:pStyle w:val="Heading2"/>
-        <w:spacing w:line="240" w:lineRule="auto"/>
-        <w:rPr>
-          <w:rFonts w:ascii="Times New Roman" w:eastAsia="Times New Roman" w:hAnsi="Times New Roman" w:cs="Times New Roman"/>
-          <w:sz w:val="24"/>
-          <w:szCs w:val="24"/>
-          <w:u w:val="single"/>
-        </w:rPr>
-      </w:pPr>
-      <w:bookmarkStart w:id="9" w:name="_Toc477861286"/>
-      <w:r>
-        <w:rPr>
-          <w:rFonts w:ascii="Times New Roman" w:eastAsia="Times New Roman" w:hAnsi="Times New Roman" w:cs="Times New Roman"/>
-          <w:u w:val="single"/>
-        </w:rPr>
-        <w:t>Check for Collision</w:t>
-      </w:r>
-      <w:bookmarkEnd w:id="9"/>
-    </w:p>
-    <w:p>
-      <w:pPr>
-        <w:spacing w:before="100" w:beforeAutospacing="1" w:after="100" w:afterAutospacing="1" w:line="240" w:lineRule="auto"/>
-        <w:rPr>
-          <w:rFonts w:ascii="Times New Roman" w:eastAsia="Times New Roman" w:hAnsi="Times New Roman" w:cs="Times New Roman"/>
-          <w:color w:val="000000"/>
-        </w:rPr>
-      </w:pPr>
-      <w:r>
-        <w:rPr>
-          <w:rFonts w:ascii="Times New Roman" w:eastAsia="Times New Roman" w:hAnsi="Times New Roman" w:cs="Times New Roman"/>
-          <w:color w:val="000000"/>
-        </w:rPr>
-        <w:t xml:space="preserve">Summary: </w:t>
-      </w:r>
-      <w:r>
-        <w:rPr>
-          <w:rFonts w:ascii="Times New Roman" w:eastAsia="Times New Roman" w:hAnsi="Times New Roman" w:cs="Times New Roman"/>
-          <w:color w:val="000000"/>
-        </w:rPr>
-        <w:t xml:space="preserve">The Game </w:t>
-      </w:r>
-      <w:r>
-        <w:rPr>
-          <w:rFonts w:ascii="Times New Roman" w:eastAsia="Times New Roman" w:hAnsi="Times New Roman" w:cs="Times New Roman"/>
-          <w:color w:val="000000"/>
-        </w:rPr>
-        <w:t>checks</w:t>
-      </w:r>
-      <w:r>
-        <w:rPr>
-          <w:rFonts w:ascii="Times New Roman" w:eastAsia="Times New Roman" w:hAnsi="Times New Roman" w:cs="Times New Roman"/>
-          <w:color w:val="000000"/>
-        </w:rPr>
-        <w:t xml:space="preserve"> if a collision has occurred between the snake game piece and a game object</w:t>
-      </w:r>
-      <w:r>
-        <w:rPr>
-          <w:rFonts w:ascii="Times New Roman" w:eastAsia="Times New Roman" w:hAnsi="Times New Roman" w:cs="Times New Roman"/>
-          <w:color w:val="000000"/>
-        </w:rPr>
-        <w:t>.</w:t>
-      </w:r>
-    </w:p>
-    <w:p>
-      <w:pPr>
-        <w:spacing w:before="100" w:beforeAutospacing="1" w:after="100" w:afterAutospacing="1" w:line="240" w:lineRule="auto"/>
-        <w:rPr>
-          <w:rFonts w:ascii="Times New Roman" w:eastAsia="Times New Roman" w:hAnsi="Times New Roman" w:cs="Times New Roman"/>
-          <w:color w:val="000000"/>
-        </w:rPr>
-      </w:pPr>
-      <w:r>
-        <w:rPr>
-          <w:rFonts w:ascii="Times New Roman" w:eastAsia="Times New Roman" w:hAnsi="Times New Roman" w:cs="Times New Roman"/>
-          <w:color w:val="000000"/>
-        </w:rPr>
-        <w:t>Steps:</w:t>
-      </w:r>
-    </w:p>
-    <w:p>
-      <w:pPr>
-        <w:numPr>
-          <w:ilvl w:val="0"/>
-          <w:numId w:val="10"/>
-        </w:numPr>
-        <w:spacing w:before="100" w:beforeAutospacing="1" w:after="100" w:afterAutospacing="1" w:line="240" w:lineRule="auto"/>
-        <w:rPr>
-          <w:rFonts w:ascii="Times New Roman" w:eastAsia="Times New Roman" w:hAnsi="Times New Roman" w:cs="Times New Roman"/>
-          <w:color w:val="000000"/>
-        </w:rPr>
-      </w:pPr>
-      <w:r>
-        <w:rPr>
-          <w:rFonts w:ascii="Times New Roman" w:eastAsia="Times New Roman" w:hAnsi="Times New Roman" w:cs="Times New Roman"/>
-          <w:color w:val="000000"/>
-        </w:rPr>
-        <w:t>Game evaluates if a collision has occurred between the snake game piece and a game object.</w:t>
-      </w:r>
-    </w:p>
-    <w:p>
-      <w:pPr>
-        <w:spacing w:before="100" w:beforeAutospacing="1" w:after="100" w:afterAutospacing="1" w:line="240" w:lineRule="auto"/>
-        <w:rPr>
-          <w:rFonts w:ascii="Times New Roman" w:eastAsia="Times New Roman" w:hAnsi="Times New Roman" w:cs="Times New Roman"/>
-          <w:color w:val="000000"/>
-        </w:rPr>
-      </w:pPr>
-      <w:r>
-        <w:rPr>
-          <w:rFonts w:ascii="Times New Roman" w:eastAsia="Times New Roman" w:hAnsi="Times New Roman" w:cs="Times New Roman"/>
-          <w:color w:val="000000"/>
-        </w:rPr>
-        <w:t>Notes:</w:t>
-      </w:r>
-      <w:r>
-        <w:rPr>
-          <w:rFonts w:ascii="Times New Roman" w:eastAsia="Times New Roman" w:hAnsi="Times New Roman" w:cs="Times New Roman"/>
-          <w:color w:val="000000"/>
-        </w:rPr>
-        <w:t xml:space="preserve"> None</w:t>
-      </w:r>
-    </w:p>
-    <w:p>
-      <w:pPr>
-        <w:spacing w:before="100" w:beforeAutospacing="1" w:after="100" w:afterAutospacing="1" w:line="240" w:lineRule="auto"/>
-        <w:rPr>
-          <w:rFonts w:ascii="Times New Roman" w:eastAsia="Times New Roman" w:hAnsi="Times New Roman" w:cs="Times New Roman"/>
-          <w:color w:val="000000"/>
-        </w:rPr>
-      </w:pPr>
-      <w:r>
-        <w:rPr>
-          <w:rFonts w:ascii="Times New Roman" w:eastAsia="Times New Roman" w:hAnsi="Times New Roman" w:cs="Times New Roman"/>
-          <w:color w:val="000000"/>
-        </w:rPr>
-        <w:t>Extensions:</w:t>
-      </w:r>
-    </w:p>
-    <w:p>
-      <w:pPr>
-        <w:spacing w:before="120" w:after="120" w:line="240" w:lineRule="auto"/>
-        <w:ind w:left="720"/>
-        <w:rPr>
-          <w:rFonts w:ascii="Times New Roman" w:hAnsi="Times New Roman" w:cs="Times New Roman"/>
-        </w:rPr>
-      </w:pPr>
-      <w:r>
-        <w:rPr>
-          <w:rFonts w:ascii="Times New Roman" w:hAnsi="Times New Roman" w:cs="Times New Roman"/>
-        </w:rPr>
-        <w:t>1</w:t>
-      </w:r>
-      <w:r>
-        <w:rPr>
-          <w:rFonts w:ascii="Times New Roman" w:hAnsi="Times New Roman" w:cs="Times New Roman"/>
-        </w:rPr>
-        <w:t>: Collision results may vary</w:t>
-      </w:r>
-    </w:p>
-    <w:p>
-      <w:pPr>
-        <w:spacing w:before="120" w:after="120" w:line="240" w:lineRule="auto"/>
-        <w:ind w:left="720" w:firstLine="720"/>
-        <w:rPr>
-          <w:rFonts w:ascii="Times New Roman" w:eastAsia="Times New Roman" w:hAnsi="Times New Roman" w:cs="Times New Roman"/>
-          <w:color w:val="000000"/>
-        </w:rPr>
-      </w:pPr>
-      <w:r>
-        <w:rPr>
-          <w:rFonts w:ascii="Times New Roman" w:eastAsia="Times New Roman" w:hAnsi="Times New Roman" w:cs="Times New Roman"/>
-          <w:color w:val="000000"/>
-        </w:rPr>
-        <w:t>.1: Collision is not detected, no extra steps performed</w:t>
-      </w:r>
-    </w:p>
-    <w:p>
-      <w:pPr>
-        <w:spacing w:before="120" w:after="120" w:line="240" w:lineRule="auto"/>
-        <w:ind w:left="720" w:firstLine="720"/>
-        <w:rPr>
-          <w:rFonts w:ascii="Times New Roman" w:eastAsia="Times New Roman" w:hAnsi="Times New Roman" w:cs="Times New Roman"/>
-          <w:color w:val="000000"/>
-        </w:rPr>
-      </w:pPr>
-      <w:r>
-        <w:rPr>
-          <w:rFonts w:ascii="Times New Roman" w:eastAsia="Times New Roman" w:hAnsi="Times New Roman" w:cs="Times New Roman"/>
-          <w:color w:val="000000"/>
-        </w:rPr>
-        <w:t>.2: Collision with food detected, increase score and snake length</w:t>
-      </w:r>
-    </w:p>
-    <w:p>
-      <w:pPr>
-        <w:spacing w:before="120" w:after="120" w:line="240" w:lineRule="auto"/>
-        <w:ind w:left="1440"/>
-        <w:rPr>
-          <w:rFonts w:ascii="Times New Roman" w:eastAsia="Times New Roman" w:hAnsi="Times New Roman" w:cs="Times New Roman"/>
-          <w:color w:val="000000"/>
-        </w:rPr>
-      </w:pPr>
-      <w:r>
-        <w:rPr>
-          <w:rFonts w:ascii="Times New Roman" w:eastAsia="Times New Roman" w:hAnsi="Times New Roman" w:cs="Times New Roman"/>
-          <w:color w:val="000000"/>
-        </w:rPr>
-        <w:t>.3: Collision with illegal collision detected (snake body or boundary),</w:t>
-      </w:r>
-      <w:r>
-        <w:rPr>
-          <w:rFonts w:ascii="Times New Roman" w:eastAsia="Times New Roman" w:hAnsi="Times New Roman" w:cs="Times New Roman"/>
-          <w:color w:val="000000"/>
-        </w:rPr>
-        <w:t xml:space="preserve"> </w:t>
-      </w:r>
-      <w:r>
-        <w:rPr>
-          <w:rFonts w:ascii="Times New Roman" w:eastAsia="Times New Roman" w:hAnsi="Times New Roman" w:cs="Times New Roman"/>
-          <w:color w:val="000000"/>
-        </w:rPr>
-        <w:t>ensure</w:t>
-      </w:r>
-      <w:r>
-        <w:rPr>
-          <w:rFonts w:ascii="Times New Roman" w:eastAsia="Times New Roman" w:hAnsi="Times New Roman" w:cs="Times New Roman"/>
-          <w:color w:val="000000"/>
-        </w:rPr>
-        <w:t xml:space="preserve"> </w:t>
-      </w:r>
-      <w:r>
-        <w:rPr>
-          <w:rFonts w:ascii="Times New Roman" w:eastAsia="Times New Roman" w:hAnsi="Times New Roman" w:cs="Times New Roman"/>
-          <w:color w:val="000000"/>
-          <w:u w:val="single"/>
-        </w:rPr>
-        <w:t>update GUI</w:t>
-      </w:r>
-      <w:r>
-        <w:rPr>
-          <w:rFonts w:ascii="Times New Roman" w:eastAsia="Times New Roman" w:hAnsi="Times New Roman" w:cs="Times New Roman"/>
-          <w:color w:val="000000"/>
-          <w:u w:val="single"/>
-        </w:rPr>
-        <w:t xml:space="preserve"> </w:t>
-      </w:r>
-      <w:r>
-        <w:rPr>
-          <w:rFonts w:ascii="Times New Roman" w:eastAsia="Times New Roman" w:hAnsi="Times New Roman" w:cs="Times New Roman"/>
-          <w:color w:val="000000"/>
-        </w:rPr>
-        <w:t xml:space="preserve">is aware game must </w:t>
-      </w:r>
-      <w:r>
-        <w:rPr>
-          <w:rFonts w:ascii="Times New Roman" w:eastAsia="Times New Roman" w:hAnsi="Times New Roman" w:cs="Times New Roman"/>
-          <w:color w:val="000000"/>
-        </w:rPr>
-        <w:t>end</w:t>
-      </w:r>
-    </w:p>
-    <w:p>
-      <w:pPr>
-        <w:rPr>
-          <w:rFonts w:ascii="Times New Roman" w:eastAsia="Times New Roman" w:hAnsi="Times New Roman" w:cs="Times New Roman"/>
-          <w:color w:val="2E74B5" w:themeColor="accent1" w:themeShade="BF"/>
-          <w:sz w:val="26"/>
-          <w:szCs w:val="26"/>
-          <w:u w:val="single"/>
-        </w:rPr>
-      </w:pPr>
-      <w:bookmarkStart w:id="10" w:name="_Toc477861287"/>
-      <w:r>
-        <w:rPr>
-          <w:rFonts w:ascii="Times New Roman" w:eastAsia="Times New Roman" w:hAnsi="Times New Roman" w:cs="Times New Roman"/>
-          <w:u w:val="single"/>
-        </w:rPr>
-        <w:br w:type="page"/>
-      </w:r>
-    </w:p>
-    <w:p>
-      <w:pPr>
-        <w:pStyle w:val="Heading2"/>
-        <w:spacing w:line="240" w:lineRule="auto"/>
-        <w:rPr>
-          <w:rFonts w:ascii="Times New Roman" w:eastAsia="Times New Roman" w:hAnsi="Times New Roman" w:cs="Times New Roman"/>
-          <w:sz w:val="24"/>
-          <w:szCs w:val="24"/>
-          <w:u w:val="single"/>
-        </w:rPr>
-      </w:pPr>
-      <w:r>
-        <w:rPr>
-          <w:rFonts w:ascii="Times New Roman" w:eastAsia="Times New Roman" w:hAnsi="Times New Roman" w:cs="Times New Roman"/>
-          <w:u w:val="single"/>
-        </w:rPr>
-        <w:lastRenderedPageBreak/>
-        <w:t>Update GUI</w:t>
-      </w:r>
-      <w:bookmarkEnd w:id="10"/>
-    </w:p>
-    <w:p>
-      <w:pPr>
-        <w:spacing w:before="100" w:beforeAutospacing="1" w:after="100" w:afterAutospacing="1" w:line="240" w:lineRule="auto"/>
-        <w:rPr>
-          <w:rFonts w:ascii="Times New Roman" w:eastAsia="Times New Roman" w:hAnsi="Times New Roman" w:cs="Times New Roman"/>
-          <w:color w:val="000000"/>
-        </w:rPr>
-      </w:pPr>
-      <w:r>
-        <w:rPr>
-          <w:rFonts w:ascii="Times New Roman" w:eastAsia="Times New Roman" w:hAnsi="Times New Roman" w:cs="Times New Roman"/>
-          <w:color w:val="000000"/>
-        </w:rPr>
-        <w:t xml:space="preserve">Summary: The Game performs this task to </w:t>
-      </w:r>
-      <w:r>
-        <w:rPr>
-          <w:rFonts w:ascii="Times New Roman" w:eastAsia="Times New Roman" w:hAnsi="Times New Roman" w:cs="Times New Roman"/>
-          <w:color w:val="000000"/>
-        </w:rPr>
-        <w:t>u</w:t>
-      </w:r>
-      <w:r>
-        <w:rPr>
-          <w:rFonts w:ascii="Times New Roman" w:eastAsia="Times New Roman" w:hAnsi="Times New Roman" w:cs="Times New Roman"/>
-          <w:color w:val="000000"/>
-        </w:rPr>
-        <w:t>pdate the Game GUI.</w:t>
-      </w:r>
-    </w:p>
-    <w:p>
-      <w:pPr>
-        <w:spacing w:before="100" w:beforeAutospacing="1" w:after="100" w:afterAutospacing="1" w:line="240" w:lineRule="auto"/>
-        <w:rPr>
-          <w:rFonts w:ascii="Times New Roman" w:eastAsia="Times New Roman" w:hAnsi="Times New Roman" w:cs="Times New Roman"/>
-          <w:color w:val="000000"/>
-        </w:rPr>
-      </w:pPr>
-      <w:r>
-        <w:rPr>
-          <w:rFonts w:ascii="Times New Roman" w:eastAsia="Times New Roman" w:hAnsi="Times New Roman" w:cs="Times New Roman"/>
-          <w:color w:val="000000"/>
-        </w:rPr>
-        <w:t>Steps:</w:t>
-      </w:r>
-    </w:p>
-    <w:p>
-      <w:pPr>
-        <w:numPr>
-          <w:ilvl w:val="0"/>
-          <w:numId w:val="11"/>
-        </w:numPr>
-        <w:spacing w:before="100" w:beforeAutospacing="1" w:after="100" w:afterAutospacing="1" w:line="240" w:lineRule="auto"/>
-        <w:rPr>
-          <w:rFonts w:ascii="Times New Roman" w:eastAsia="Times New Roman" w:hAnsi="Times New Roman" w:cs="Times New Roman"/>
-          <w:color w:val="000000"/>
-        </w:rPr>
-      </w:pPr>
-      <w:r>
-        <w:rPr>
-          <w:rFonts w:ascii="Times New Roman" w:eastAsia="Times New Roman" w:hAnsi="Times New Roman" w:cs="Times New Roman"/>
-          <w:color w:val="000000"/>
-        </w:rPr>
-        <w:t xml:space="preserve">Game </w:t>
-      </w:r>
-      <w:r>
-        <w:rPr>
-          <w:rFonts w:ascii="Times New Roman" w:eastAsia="Times New Roman" w:hAnsi="Times New Roman" w:cs="Times New Roman"/>
-          <w:color w:val="000000"/>
-        </w:rPr>
-        <w:t>updates all GUI components.</w:t>
-      </w:r>
-    </w:p>
-    <w:p>
-      <w:pPr>
-        <w:spacing w:before="100" w:beforeAutospacing="1" w:after="100" w:afterAutospacing="1" w:line="240" w:lineRule="auto"/>
-        <w:rPr>
-          <w:rFonts w:ascii="Times New Roman" w:eastAsia="Times New Roman" w:hAnsi="Times New Roman" w:cs="Times New Roman"/>
-          <w:color w:val="000000"/>
-        </w:rPr>
-      </w:pPr>
-      <w:r>
-        <w:rPr>
-          <w:rFonts w:ascii="Times New Roman" w:eastAsia="Times New Roman" w:hAnsi="Times New Roman" w:cs="Times New Roman"/>
-          <w:color w:val="000000"/>
-        </w:rPr>
-        <w:t>Notes:</w:t>
-      </w:r>
-      <w:r>
-        <w:rPr>
-          <w:rFonts w:ascii="Times New Roman" w:eastAsia="Times New Roman" w:hAnsi="Times New Roman" w:cs="Times New Roman"/>
-          <w:color w:val="000000"/>
-        </w:rPr>
-        <w:t xml:space="preserve"> </w:t>
-      </w:r>
-      <w:r>
-        <w:rPr>
-          <w:rFonts w:ascii="Times New Roman" w:eastAsia="Times New Roman" w:hAnsi="Times New Roman" w:cs="Times New Roman"/>
-          <w:color w:val="000000"/>
-        </w:rPr>
-        <w:t>None</w:t>
-      </w:r>
-    </w:p>
-    <w:p>
-      <w:pPr>
-        <w:spacing w:before="100" w:beforeAutospacing="1" w:after="100" w:afterAutospacing="1" w:line="240" w:lineRule="auto"/>
-        <w:rPr>
-          <w:rFonts w:ascii="Times New Roman" w:eastAsia="Times New Roman" w:hAnsi="Times New Roman" w:cs="Times New Roman"/>
-          <w:color w:val="000000"/>
-        </w:rPr>
-      </w:pPr>
-      <w:r>
-        <w:rPr>
-          <w:rFonts w:ascii="Times New Roman" w:eastAsia="Times New Roman" w:hAnsi="Times New Roman" w:cs="Times New Roman"/>
-          <w:color w:val="000000"/>
-        </w:rPr>
-        <w:t>Extensions:</w:t>
-      </w:r>
-      <w:r>
-        <w:rPr>
-          <w:rFonts w:ascii="Times New Roman" w:eastAsia="Times New Roman" w:hAnsi="Times New Roman" w:cs="Times New Roman"/>
-          <w:color w:val="000000"/>
-        </w:rPr>
-        <w:t xml:space="preserve"> </w:t>
-      </w:r>
-    </w:p>
-    <w:p>
-      <w:pPr>
-        <w:spacing w:before="120" w:after="120" w:line="240" w:lineRule="auto"/>
-        <w:ind w:left="720"/>
-        <w:rPr>
-          <w:rFonts w:ascii="Times New Roman" w:hAnsi="Times New Roman" w:cs="Times New Roman"/>
-        </w:rPr>
-      </w:pPr>
-      <w:r>
-        <w:rPr>
-          <w:rFonts w:ascii="Times New Roman" w:hAnsi="Times New Roman" w:cs="Times New Roman"/>
-        </w:rPr>
-        <w:t xml:space="preserve">1: </w:t>
-      </w:r>
-      <w:r>
-        <w:rPr>
-          <w:rFonts w:ascii="Times New Roman" w:hAnsi="Times New Roman" w:cs="Times New Roman"/>
-        </w:rPr>
-        <w:t xml:space="preserve">Update events </w:t>
-      </w:r>
-      <w:r>
-        <w:rPr>
-          <w:rFonts w:ascii="Times New Roman" w:hAnsi="Times New Roman" w:cs="Times New Roman"/>
-        </w:rPr>
-        <w:t>may vary</w:t>
-      </w:r>
-      <w:r>
-        <w:rPr>
-          <w:rFonts w:ascii="Times New Roman" w:hAnsi="Times New Roman" w:cs="Times New Roman"/>
-        </w:rPr>
-        <w:t xml:space="preserve"> </w:t>
-      </w:r>
-      <w:r>
-        <w:rPr>
-          <w:rFonts w:ascii="Times New Roman" w:hAnsi="Times New Roman" w:cs="Times New Roman"/>
-        </w:rPr>
-        <w:t>dependent</w:t>
-      </w:r>
-      <w:r>
-        <w:rPr>
-          <w:rFonts w:ascii="Times New Roman" w:hAnsi="Times New Roman" w:cs="Times New Roman"/>
-        </w:rPr>
-        <w:t xml:space="preserve"> on results of </w:t>
-      </w:r>
-      <w:r>
-        <w:rPr>
-          <w:rFonts w:ascii="Times New Roman" w:hAnsi="Times New Roman" w:cs="Times New Roman"/>
-          <w:u w:val="single"/>
-        </w:rPr>
-        <w:t>check for collision</w:t>
-      </w:r>
-    </w:p>
-    <w:p>
-      <w:pPr>
-        <w:spacing w:before="120" w:after="120" w:line="240" w:lineRule="auto"/>
-        <w:ind w:left="1440"/>
-        <w:rPr>
-          <w:rFonts w:ascii="Times New Roman" w:eastAsia="Times New Roman" w:hAnsi="Times New Roman" w:cs="Times New Roman"/>
-          <w:color w:val="000000"/>
-          <w:u w:val="single"/>
-        </w:rPr>
-      </w:pPr>
-      <w:r>
-        <w:rPr>
-          <w:rFonts w:ascii="Times New Roman" w:eastAsia="Times New Roman" w:hAnsi="Times New Roman" w:cs="Times New Roman"/>
-          <w:color w:val="000000"/>
-        </w:rPr>
-        <w:t xml:space="preserve">.1: If </w:t>
-      </w:r>
-      <w:r>
-        <w:rPr>
-          <w:rFonts w:ascii="Times New Roman" w:eastAsia="Times New Roman" w:hAnsi="Times New Roman" w:cs="Times New Roman"/>
-          <w:color w:val="000000"/>
-          <w:u w:val="single"/>
-        </w:rPr>
-        <w:t>check for collision</w:t>
-      </w:r>
-      <w:r>
-        <w:rPr>
-          <w:rFonts w:ascii="Times New Roman" w:eastAsia="Times New Roman" w:hAnsi="Times New Roman" w:cs="Times New Roman"/>
-          <w:color w:val="000000"/>
-        </w:rPr>
-        <w:t xml:space="preserve"> determined the game must end,</w:t>
-      </w:r>
-      <w:r>
-        <w:rPr>
-          <w:rFonts w:ascii="Times New Roman" w:eastAsia="Times New Roman" w:hAnsi="Times New Roman" w:cs="Times New Roman"/>
-          <w:color w:val="000000"/>
-        </w:rPr>
-        <w:t xml:space="preserve"> </w:t>
-      </w:r>
-      <w:r>
-        <w:rPr>
-          <w:rFonts w:ascii="Times New Roman" w:eastAsia="Times New Roman" w:hAnsi="Times New Roman" w:cs="Times New Roman"/>
-          <w:color w:val="000000"/>
-        </w:rPr>
-        <w:t xml:space="preserve">display “END GAME” message and </w:t>
-      </w:r>
-      <w:r>
-        <w:rPr>
-          <w:rFonts w:ascii="Times New Roman" w:eastAsia="Times New Roman" w:hAnsi="Times New Roman" w:cs="Times New Roman"/>
-          <w:color w:val="000000"/>
-          <w:u w:val="single"/>
-        </w:rPr>
-        <w:t>calculate score</w:t>
-      </w:r>
-    </w:p>
-    <w:p>
-      <w:pPr>
-        <w:spacing w:before="120" w:after="120" w:line="240" w:lineRule="auto"/>
-        <w:ind w:left="1440"/>
-        <w:rPr>
-          <w:rFonts w:ascii="Times New Roman" w:eastAsia="Times New Roman" w:hAnsi="Times New Roman" w:cs="Times New Roman"/>
-          <w:color w:val="000000"/>
-        </w:rPr>
-      </w:pPr>
-      <w:r>
-        <w:rPr>
-          <w:rFonts w:ascii="Times New Roman" w:eastAsia="Times New Roman" w:hAnsi="Times New Roman" w:cs="Times New Roman"/>
-          <w:color w:val="000000"/>
-        </w:rPr>
-        <w:t xml:space="preserve">.2: If </w:t>
-      </w:r>
-      <w:r>
-        <w:rPr>
-          <w:rFonts w:ascii="Times New Roman" w:eastAsia="Times New Roman" w:hAnsi="Times New Roman" w:cs="Times New Roman"/>
-          <w:color w:val="000000"/>
-          <w:u w:val="single"/>
-        </w:rPr>
-        <w:t>check for collision</w:t>
-      </w:r>
-      <w:r>
-        <w:rPr>
-          <w:rFonts w:ascii="Times New Roman" w:eastAsia="Times New Roman" w:hAnsi="Times New Roman" w:cs="Times New Roman"/>
-          <w:color w:val="000000"/>
-        </w:rPr>
-        <w:t xml:space="preserve"> determined the game may continue, s</w:t>
-      </w:r>
-      <w:r>
-        <w:rPr>
-          <w:rFonts w:ascii="Times New Roman" w:eastAsia="Times New Roman" w:hAnsi="Times New Roman" w:cs="Times New Roman"/>
-          <w:color w:val="000000"/>
-        </w:rPr>
-        <w:t>imply update all GUI components and no extra steps are performed</w:t>
-      </w:r>
-    </w:p>
-    <w:p>
-      <w:pPr>
-        <w:spacing w:before="120" w:after="120" w:line="240" w:lineRule="auto"/>
-        <w:ind w:left="1440"/>
-        <w:rPr>
-          <w:rFonts w:ascii="Times New Roman" w:eastAsia="Times New Roman" w:hAnsi="Times New Roman" w:cs="Times New Roman"/>
-          <w:color w:val="000000"/>
-        </w:rPr>
-      </w:pPr>
-    </w:p>
-    <w:p>
-      <w:pPr>
-        <w:pStyle w:val="Heading2"/>
-        <w:spacing w:line="240" w:lineRule="auto"/>
-        <w:rPr>
-          <w:rFonts w:ascii="Times New Roman" w:eastAsia="Times New Roman" w:hAnsi="Times New Roman" w:cs="Times New Roman"/>
-          <w:sz w:val="24"/>
-          <w:szCs w:val="24"/>
-          <w:u w:val="single"/>
-        </w:rPr>
-      </w:pPr>
-      <w:bookmarkStart w:id="11" w:name="_Toc477861288"/>
-      <w:r>
-        <w:rPr>
-          <w:rFonts w:ascii="Times New Roman" w:eastAsia="Times New Roman" w:hAnsi="Times New Roman" w:cs="Times New Roman"/>
-          <w:u w:val="single"/>
-        </w:rPr>
-        <w:t>Calculate Score</w:t>
-      </w:r>
-      <w:bookmarkEnd w:id="11"/>
-    </w:p>
-    <w:p>
-      <w:pPr>
-        <w:spacing w:before="100" w:beforeAutospacing="1" w:after="100" w:afterAutospacing="1" w:line="240" w:lineRule="auto"/>
-        <w:rPr>
-          <w:rFonts w:ascii="Times New Roman" w:eastAsia="Times New Roman" w:hAnsi="Times New Roman" w:cs="Times New Roman"/>
-          <w:color w:val="000000"/>
-        </w:rPr>
-      </w:pPr>
-      <w:r>
-        <w:rPr>
-          <w:rFonts w:ascii="Times New Roman" w:eastAsia="Times New Roman" w:hAnsi="Times New Roman" w:cs="Times New Roman"/>
-          <w:color w:val="000000"/>
-        </w:rPr>
-        <w:t>Summary:</w:t>
-      </w:r>
-      <w:r>
-        <w:rPr>
-          <w:rFonts w:ascii="Times New Roman" w:eastAsia="Times New Roman" w:hAnsi="Times New Roman" w:cs="Times New Roman"/>
-          <w:color w:val="000000"/>
-        </w:rPr>
-        <w:t xml:space="preserve"> The Game performs this task to determine the score of the current session and determine if necessary for storage in historical scores.</w:t>
-      </w:r>
-    </w:p>
-    <w:p>
-      <w:pPr>
-        <w:spacing w:before="100" w:beforeAutospacing="1" w:after="100" w:afterAutospacing="1" w:line="240" w:lineRule="auto"/>
-        <w:rPr>
-          <w:rFonts w:ascii="Times New Roman" w:eastAsia="Times New Roman" w:hAnsi="Times New Roman" w:cs="Times New Roman"/>
-          <w:color w:val="000000"/>
-        </w:rPr>
-      </w:pPr>
-      <w:r>
-        <w:rPr>
-          <w:rFonts w:ascii="Times New Roman" w:eastAsia="Times New Roman" w:hAnsi="Times New Roman" w:cs="Times New Roman"/>
-          <w:color w:val="000000"/>
-        </w:rPr>
-        <w:t>Steps:</w:t>
-      </w:r>
-    </w:p>
-    <w:p>
-      <w:pPr>
-        <w:numPr>
-          <w:ilvl w:val="0"/>
-          <w:numId w:val="14"/>
-        </w:numPr>
-        <w:spacing w:before="100" w:beforeAutospacing="1" w:after="100" w:afterAutospacing="1" w:line="240" w:lineRule="auto"/>
-        <w:rPr>
-          <w:rFonts w:ascii="Times New Roman" w:eastAsia="Times New Roman" w:hAnsi="Times New Roman" w:cs="Times New Roman"/>
-          <w:color w:val="000000"/>
-        </w:rPr>
-      </w:pPr>
-      <w:r>
-        <w:rPr>
-          <w:rFonts w:ascii="Times New Roman" w:eastAsia="Times New Roman" w:hAnsi="Times New Roman" w:cs="Times New Roman"/>
-          <w:color w:val="000000"/>
-        </w:rPr>
-        <w:t>Game software determines Player score</w:t>
-      </w:r>
-    </w:p>
-    <w:p>
-      <w:pPr>
-        <w:numPr>
-          <w:ilvl w:val="0"/>
-          <w:numId w:val="14"/>
-        </w:numPr>
-        <w:spacing w:before="100" w:beforeAutospacing="1" w:after="100" w:afterAutospacing="1" w:line="240" w:lineRule="auto"/>
-        <w:rPr>
-          <w:rFonts w:ascii="Times New Roman" w:eastAsia="Times New Roman" w:hAnsi="Times New Roman" w:cs="Times New Roman"/>
-          <w:color w:val="000000"/>
-        </w:rPr>
-      </w:pPr>
-      <w:r>
-        <w:rPr>
-          <w:rFonts w:ascii="Times New Roman" w:eastAsia="Times New Roman" w:hAnsi="Times New Roman" w:cs="Times New Roman"/>
-          <w:color w:val="000000"/>
-        </w:rPr>
-        <w:t>Game software exits</w:t>
-      </w:r>
-    </w:p>
-    <w:p>
-      <w:pPr>
-        <w:spacing w:before="100" w:beforeAutospacing="1" w:after="100" w:afterAutospacing="1" w:line="240" w:lineRule="auto"/>
-        <w:rPr>
-          <w:rFonts w:ascii="Times New Roman" w:eastAsia="Times New Roman" w:hAnsi="Times New Roman" w:cs="Times New Roman"/>
-          <w:color w:val="000000"/>
-        </w:rPr>
-      </w:pPr>
-      <w:r>
-        <w:rPr>
-          <w:rFonts w:ascii="Times New Roman" w:eastAsia="Times New Roman" w:hAnsi="Times New Roman" w:cs="Times New Roman"/>
-          <w:color w:val="000000"/>
-        </w:rPr>
-        <w:t>Notes: None</w:t>
-      </w:r>
-    </w:p>
-    <w:p>
-      <w:pPr>
-        <w:spacing w:before="100" w:beforeAutospacing="1" w:after="100" w:afterAutospacing="1" w:line="240" w:lineRule="auto"/>
-        <w:rPr>
-          <w:rFonts w:ascii="Times New Roman" w:eastAsia="Times New Roman" w:hAnsi="Times New Roman" w:cs="Times New Roman"/>
-          <w:color w:val="000000"/>
-        </w:rPr>
-      </w:pPr>
-      <w:r>
-        <w:rPr>
-          <w:rFonts w:ascii="Times New Roman" w:eastAsia="Times New Roman" w:hAnsi="Times New Roman" w:cs="Times New Roman"/>
-          <w:color w:val="000000"/>
-        </w:rPr>
-        <w:t>Extensions: None</w:t>
-      </w:r>
-    </w:p>
-    <w:p>
-      <w:pPr>
-        <w:pStyle w:val="Heading1"/>
-        <w:rPr>
-          <w:rFonts w:eastAsia="Times New Roman"/>
-        </w:rPr>
-      </w:pPr>
-      <w:bookmarkStart w:id="12" w:name="_Toc477861289"/>
     </w:p>
     <w:p>
       <w:pPr>
@@ -4166,6 +2034,7 @@
           <w:rFonts w:eastAsia="Times New Roman"/>
         </w:rPr>
       </w:pPr>
+      <w:bookmarkStart w:id="3" w:name="_Toc480894957"/>
       <w:r>
         <w:rPr>
           <w:rFonts w:eastAsia="Times New Roman"/>
@@ -4173,7 +2042,7 @@
         <w:lastRenderedPageBreak/>
         <w:t>Class Diagram</w:t>
       </w:r>
-      <w:bookmarkEnd w:id="12"/>
+      <w:bookmarkEnd w:id="3"/>
     </w:p>
     <w:p/>
     <w:p>
@@ -4186,8 +2055,6 @@
         </w:rPr>
         <w:t>TODO</w:t>
       </w:r>
-      <w:bookmarkStart w:id="13" w:name="_GoBack"/>
-      <w:bookmarkEnd w:id="13"/>
     </w:p>
     <w:p>
       <w:pPr>
@@ -4221,7 +2088,7 @@
           <w:rFonts w:eastAsia="Times New Roman"/>
         </w:rPr>
       </w:pPr>
-      <w:bookmarkStart w:id="14" w:name="_Toc477861290"/>
+      <w:bookmarkStart w:id="4" w:name="_Toc480894958"/>
       <w:r>
         <w:rPr>
           <w:rFonts w:eastAsia="Times New Roman"/>
@@ -4235,27 +2102,70 @@
         </w:rPr>
         <w:t>s</w:t>
       </w:r>
-      <w:bookmarkEnd w:id="14"/>
+      <w:bookmarkEnd w:id="4"/>
     </w:p>
     <w:p>
       <w:pPr>
         <w:pStyle w:val="Heading2"/>
       </w:pPr>
-      <w:bookmarkStart w:id="15" w:name="_Toc477861291"/>
+      <w:bookmarkStart w:id="5" w:name="_Toc480894959"/>
       <w:r>
         <w:t xml:space="preserve">General </w:t>
       </w:r>
       <w:r>
         <w:t>Sequence</w:t>
       </w:r>
-      <w:bookmarkEnd w:id="15"/>
+      <w:bookmarkEnd w:id="5"/>
     </w:p>
     <w:p>
+      <w:pPr>
+        <w:rPr>
+          <w:noProof/>
+        </w:rPr>
+      </w:pPr>
       <w:r>
         <w:rPr>
           <w:noProof/>
         </w:rPr>
         <w:t>TODO</w:t>
+      </w:r>
+    </w:p>
+    <w:p>
+      <w:pPr>
+        <w:rPr>
+          <w:noProof/>
+        </w:rPr>
+      </w:pPr>
+      <w:r>
+        <w:rPr>
+          <w:noProof/>
+        </w:rPr>
+        <w:br w:type="page"/>
+      </w:r>
+    </w:p>
+    <w:p>
+      <w:pPr>
+        <w:pStyle w:val="Heading1"/>
+        <w:jc w:val="center"/>
+        <w:rPr>
+          <w:noProof/>
+        </w:rPr>
+      </w:pPr>
+      <w:r>
+        <w:rPr>
+          <w:noProof/>
+        </w:rPr>
+        <w:lastRenderedPageBreak/>
+        <w:t>References</w:t>
+      </w:r>
+    </w:p>
+    <w:p>
+      <w:bookmarkStart w:id="6" w:name="_GoBack"/>
+      <w:bookmarkEnd w:id="6"/>
+    </w:p>
+    <w:p>
+      <w:r>
+        <w:t>http://www.pacxon4u.com/space-invaders/</w:t>
       </w:r>
     </w:p>
     <w:p/>
@@ -6787,6 +4697,7 @@
   <w:rsids>
     <w:rsidRoot w:val="0059023D"/>
     <w:rsid w:val="0059023D"/>
+    <w:rsid w:val="006540F7"/>
     <w:rsid w:val="009118EF"/>
     <w:rsid w:val="00A8460E"/>
   </w:rsids>
@@ -7562,7 +5473,7 @@
 </file>
 
 <file path=customXml/itemProps2.xml><?xml version="1.0" encoding="utf-8"?>
-<ds:datastoreItem xmlns:ds="http://schemas.openxmlformats.org/officeDocument/2006/customXml" ds:itemID="{C73A2E38-5841-42E5-A4A9-D9F445265759}">
+<ds:datastoreItem xmlns:ds="http://schemas.openxmlformats.org/officeDocument/2006/customXml" ds:itemID="{92073E94-6BDF-4B46-95B9-C9FBD55CF3BB}">
   <ds:schemaRefs>
     <ds:schemaRef ds:uri="http://schemas.openxmlformats.org/officeDocument/2006/bibliography"/>
   </ds:schemaRefs>

</xml_diff>

<commit_message>
Added a test cases section
</commit_message>
<xml_diff>
--- a/Docs/SpaceInvaders_FlukeJackemeyer.docx
+++ b/Docs/SpaceInvaders_FlukeJackemeyer.docx
@@ -254,18 +254,8 @@
                         <w:sz w:val="28"/>
                         <w:szCs w:val="28"/>
                       </w:rPr>
-                      <w:t xml:space="preserve"> Paul </w:t>
+                      <w:t xml:space="preserve"> Paul Jackemeyer</w:t>
                     </w:r>
-                    <w:proofErr w:type="spellStart"/>
-                    <w:r>
-                      <w:rPr>
-                        <w:color w:val="5B9BD5" w:themeColor="accent1"/>
-                        <w:sz w:val="28"/>
-                        <w:szCs w:val="28"/>
-                      </w:rPr>
-                      <w:t>Jackemeyer</w:t>
-                    </w:r>
-                    <w:proofErr w:type="spellEnd"/>
                   </w:p>
                 </w:sdtContent>
               </w:sdt>
@@ -396,10 +386,18 @@
             <w:br w:type="page"/>
           </w:r>
         </w:p>
+        <w:bookmarkStart w:id="0" w:name="_GoBack" w:displacedByCustomXml="next"/>
+        <w:bookmarkEnd w:id="0" w:displacedByCustomXml="next"/>
       </w:sdtContent>
     </w:sdt>
     <w:sdt>
       <w:sdtPr>
+        <w:rPr>
+          <w:rFonts w:asciiTheme="minorHAnsi" w:eastAsiaTheme="minorHAnsi" w:hAnsiTheme="minorHAnsi" w:cstheme="minorBidi"/>
+          <w:color w:val="auto"/>
+          <w:sz w:val="22"/>
+          <w:szCs w:val="22"/>
+        </w:rPr>
         <w:id w:val="1476638508"/>
         <w:docPartObj>
           <w:docPartGallery w:val="Table of Contents"/>
@@ -408,13 +406,9 @@
       </w:sdtPr>
       <w:sdtEndPr>
         <w:rPr>
-          <w:rFonts w:asciiTheme="minorHAnsi" w:eastAsiaTheme="minorHAnsi" w:hAnsiTheme="minorHAnsi" w:cstheme="minorBidi"/>
           <w:b/>
           <w:bCs/>
           <w:noProof/>
-          <w:color w:val="auto"/>
-          <w:sz w:val="22"/>
-          <w:szCs w:val="22"/>
         </w:rPr>
       </w:sdtEndPr>
       <w:sdtContent>
@@ -446,7 +440,7 @@
           <w:r>
             <w:fldChar w:fldCharType="separate"/>
           </w:r>
-          <w:hyperlink w:anchor="_Toc481239317" w:history="1">
+          <w:hyperlink w:anchor="_Toc481337249" w:history="1">
             <w:r>
               <w:rPr>
                 <w:rStyle w:val="Hyperlink"/>
@@ -474,7 +468,7 @@
                 <w:noProof/>
                 <w:webHidden/>
               </w:rPr>
-              <w:instrText xml:space="preserve"> PAGEREF _Toc481239317 \h </w:instrText>
+              <w:instrText xml:space="preserve"> PAGEREF _Toc481337249 \h </w:instrText>
             </w:r>
             <w:r>
               <w:rPr>
@@ -516,14 +510,13 @@
               <w:noProof/>
             </w:rPr>
           </w:pPr>
-          <w:hyperlink w:anchor="_Toc481239318" w:history="1">
+          <w:hyperlink w:anchor="_Toc481337250" w:history="1">
             <w:r>
               <w:rPr>
                 <w:rStyle w:val="Hyperlink"/>
-                <w:rFonts w:ascii="Times New Roman" w:eastAsia="Times New Roman" w:hAnsi="Times New Roman" w:cs="Times New Roman"/>
-                <w:noProof/>
-              </w:rPr>
-              <w:t>Use Cases</w:t>
+                <w:noProof/>
+              </w:rPr>
+              <w:t>Requirements</w:t>
             </w:r>
             <w:r>
               <w:rPr>
@@ -544,7 +537,7 @@
                 <w:noProof/>
                 <w:webHidden/>
               </w:rPr>
-              <w:instrText xml:space="preserve"> PAGEREF _Toc481239318 \h </w:instrText>
+              <w:instrText xml:space="preserve"> PAGEREF _Toc481337250 \h </w:instrText>
             </w:r>
             <w:r>
               <w:rPr>
@@ -586,13 +579,13 @@
               <w:noProof/>
             </w:rPr>
           </w:pPr>
-          <w:hyperlink w:anchor="_Toc481239319" w:history="1">
+          <w:hyperlink w:anchor="_Toc481337251" w:history="1">
             <w:r>
               <w:rPr>
                 <w:rStyle w:val="Hyperlink"/>
                 <w:noProof/>
               </w:rPr>
-              <w:t>Use Case Diagram</w:t>
+              <w:t>Requirements Matrix</w:t>
             </w:r>
             <w:r>
               <w:rPr>
@@ -613,7 +606,7 @@
                 <w:noProof/>
                 <w:webHidden/>
               </w:rPr>
-              <w:instrText xml:space="preserve"> PAGEREF _Toc481239319 \h </w:instrText>
+              <w:instrText xml:space="preserve"> PAGEREF _Toc481337251 \h </w:instrText>
             </w:r>
             <w:r>
               <w:rPr>
@@ -655,14 +648,14 @@
               <w:noProof/>
             </w:rPr>
           </w:pPr>
-          <w:hyperlink w:anchor="_Toc481239320" w:history="1">
+          <w:hyperlink w:anchor="_Toc481337252" w:history="1">
             <w:r>
               <w:rPr>
                 <w:rStyle w:val="Hyperlink"/>
-                <w:rFonts w:eastAsia="Times New Roman"/>
-                <w:noProof/>
-              </w:rPr>
-              <w:t>Class Diagram</w:t>
+                <w:rFonts w:ascii="Times New Roman" w:eastAsia="Times New Roman" w:hAnsi="Times New Roman" w:cs="Times New Roman"/>
+                <w:noProof/>
+              </w:rPr>
+              <w:t>Use Cases</w:t>
             </w:r>
             <w:r>
               <w:rPr>
@@ -683,7 +676,76 @@
                 <w:noProof/>
                 <w:webHidden/>
               </w:rPr>
-              <w:instrText xml:space="preserve"> PAGEREF _Toc481239320 \h </w:instrText>
+              <w:instrText xml:space="preserve"> PAGEREF _Toc481337252 \h </w:instrText>
+            </w:r>
+            <w:r>
+              <w:rPr>
+                <w:noProof/>
+                <w:webHidden/>
+              </w:rPr>
+            </w:r>
+            <w:r>
+              <w:rPr>
+                <w:noProof/>
+                <w:webHidden/>
+              </w:rPr>
+              <w:fldChar w:fldCharType="separate"/>
+            </w:r>
+            <w:r>
+              <w:rPr>
+                <w:noProof/>
+                <w:webHidden/>
+              </w:rPr>
+              <w:t>3</w:t>
+            </w:r>
+            <w:r>
+              <w:rPr>
+                <w:noProof/>
+                <w:webHidden/>
+              </w:rPr>
+              <w:fldChar w:fldCharType="end"/>
+            </w:r>
+          </w:hyperlink>
+        </w:p>
+        <w:p>
+          <w:pPr>
+            <w:pStyle w:val="TOC2"/>
+            <w:tabs>
+              <w:tab w:val="right" w:leader="dot" w:pos="9350"/>
+            </w:tabs>
+            <w:rPr>
+              <w:rFonts w:eastAsiaTheme="minorEastAsia"/>
+              <w:noProof/>
+            </w:rPr>
+          </w:pPr>
+          <w:hyperlink w:anchor="_Toc481337253" w:history="1">
+            <w:r>
+              <w:rPr>
+                <w:rStyle w:val="Hyperlink"/>
+                <w:noProof/>
+              </w:rPr>
+              <w:t>Use Case Diagram</w:t>
+            </w:r>
+            <w:r>
+              <w:rPr>
+                <w:noProof/>
+                <w:webHidden/>
+              </w:rPr>
+              <w:tab/>
+            </w:r>
+            <w:r>
+              <w:rPr>
+                <w:noProof/>
+                <w:webHidden/>
+              </w:rPr>
+              <w:fldChar w:fldCharType="begin"/>
+            </w:r>
+            <w:r>
+              <w:rPr>
+                <w:noProof/>
+                <w:webHidden/>
+              </w:rPr>
+              <w:instrText xml:space="preserve"> PAGEREF _Toc481337253 \h </w:instrText>
             </w:r>
             <w:r>
               <w:rPr>
@@ -725,13 +787,83 @@
               <w:noProof/>
             </w:rPr>
           </w:pPr>
-          <w:hyperlink w:anchor="_Toc481239321" w:history="1">
+          <w:hyperlink w:anchor="_Toc481337254" w:history="1">
             <w:r>
               <w:rPr>
                 <w:rStyle w:val="Hyperlink"/>
                 <w:rFonts w:eastAsia="Times New Roman"/>
                 <w:noProof/>
               </w:rPr>
+              <w:t>Class Diagram</w:t>
+            </w:r>
+            <w:r>
+              <w:rPr>
+                <w:noProof/>
+                <w:webHidden/>
+              </w:rPr>
+              <w:tab/>
+            </w:r>
+            <w:r>
+              <w:rPr>
+                <w:noProof/>
+                <w:webHidden/>
+              </w:rPr>
+              <w:fldChar w:fldCharType="begin"/>
+            </w:r>
+            <w:r>
+              <w:rPr>
+                <w:noProof/>
+                <w:webHidden/>
+              </w:rPr>
+              <w:instrText xml:space="preserve"> PAGEREF _Toc481337254 \h </w:instrText>
+            </w:r>
+            <w:r>
+              <w:rPr>
+                <w:noProof/>
+                <w:webHidden/>
+              </w:rPr>
+            </w:r>
+            <w:r>
+              <w:rPr>
+                <w:noProof/>
+                <w:webHidden/>
+              </w:rPr>
+              <w:fldChar w:fldCharType="separate"/>
+            </w:r>
+            <w:r>
+              <w:rPr>
+                <w:noProof/>
+                <w:webHidden/>
+              </w:rPr>
+              <w:t>4</w:t>
+            </w:r>
+            <w:r>
+              <w:rPr>
+                <w:noProof/>
+                <w:webHidden/>
+              </w:rPr>
+              <w:fldChar w:fldCharType="end"/>
+            </w:r>
+          </w:hyperlink>
+        </w:p>
+        <w:p>
+          <w:pPr>
+            <w:pStyle w:val="TOC1"/>
+            <w:tabs>
+              <w:tab w:val="right" w:leader="dot" w:pos="9350"/>
+            </w:tabs>
+            <w:rPr>
+              <w:rFonts w:eastAsiaTheme="minorEastAsia"/>
+              <w:noProof/>
+            </w:rPr>
+          </w:pPr>
+          <w:hyperlink w:anchor="_Toc481337255" w:history="1">
+            <w:r>
+              <w:rPr>
+                <w:rStyle w:val="Hyperlink"/>
+                <w:rFonts w:eastAsia="Times New Roman"/>
+                <w:noProof/>
+              </w:rPr>
               <w:t>Sequence Diagrams</w:t>
             </w:r>
             <w:r>
@@ -753,7 +885,7 @@
                 <w:noProof/>
                 <w:webHidden/>
               </w:rPr>
-              <w:instrText xml:space="preserve"> PAGEREF _Toc481239321 \h </w:instrText>
+              <w:instrText xml:space="preserve"> PAGEREF _Toc481337255 \h </w:instrText>
             </w:r>
             <w:r>
               <w:rPr>
@@ -773,7 +905,7 @@
                 <w:noProof/>
                 <w:webHidden/>
               </w:rPr>
-              <w:t>4</w:t>
+              <w:t>5</w:t>
             </w:r>
             <w:r>
               <w:rPr>
@@ -795,7 +927,7 @@
               <w:noProof/>
             </w:rPr>
           </w:pPr>
-          <w:hyperlink w:anchor="_Toc481239322" w:history="1">
+          <w:hyperlink w:anchor="_Toc481337256" w:history="1">
             <w:r>
               <w:rPr>
                 <w:rStyle w:val="Hyperlink"/>
@@ -822,7 +954,7 @@
                 <w:noProof/>
                 <w:webHidden/>
               </w:rPr>
-              <w:instrText xml:space="preserve"> PAGEREF _Toc481239322 \h </w:instrText>
+              <w:instrText xml:space="preserve"> PAGEREF _Toc481337256 \h </w:instrText>
             </w:r>
             <w:r>
               <w:rPr>
@@ -842,7 +974,7 @@
                 <w:noProof/>
                 <w:webHidden/>
               </w:rPr>
-              <w:t>4</w:t>
+              <w:t>5</w:t>
             </w:r>
             <w:r>
               <w:rPr>
@@ -864,12 +996,81 @@
               <w:noProof/>
             </w:rPr>
           </w:pPr>
-          <w:hyperlink w:anchor="_Toc481239323" w:history="1">
+          <w:hyperlink w:anchor="_Toc481337257" w:history="1">
             <w:r>
               <w:rPr>
                 <w:rStyle w:val="Hyperlink"/>
                 <w:noProof/>
               </w:rPr>
+              <w:t>Test Cases</w:t>
+            </w:r>
+            <w:r>
+              <w:rPr>
+                <w:noProof/>
+                <w:webHidden/>
+              </w:rPr>
+              <w:tab/>
+            </w:r>
+            <w:r>
+              <w:rPr>
+                <w:noProof/>
+                <w:webHidden/>
+              </w:rPr>
+              <w:fldChar w:fldCharType="begin"/>
+            </w:r>
+            <w:r>
+              <w:rPr>
+                <w:noProof/>
+                <w:webHidden/>
+              </w:rPr>
+              <w:instrText xml:space="preserve"> PAGEREF _Toc481337257 \h </w:instrText>
+            </w:r>
+            <w:r>
+              <w:rPr>
+                <w:noProof/>
+                <w:webHidden/>
+              </w:rPr>
+            </w:r>
+            <w:r>
+              <w:rPr>
+                <w:noProof/>
+                <w:webHidden/>
+              </w:rPr>
+              <w:fldChar w:fldCharType="separate"/>
+            </w:r>
+            <w:r>
+              <w:rPr>
+                <w:noProof/>
+                <w:webHidden/>
+              </w:rPr>
+              <w:t>6</w:t>
+            </w:r>
+            <w:r>
+              <w:rPr>
+                <w:noProof/>
+                <w:webHidden/>
+              </w:rPr>
+              <w:fldChar w:fldCharType="end"/>
+            </w:r>
+          </w:hyperlink>
+        </w:p>
+        <w:p>
+          <w:pPr>
+            <w:pStyle w:val="TOC1"/>
+            <w:tabs>
+              <w:tab w:val="right" w:leader="dot" w:pos="9350"/>
+            </w:tabs>
+            <w:rPr>
+              <w:rFonts w:eastAsiaTheme="minorEastAsia"/>
+              <w:noProof/>
+            </w:rPr>
+          </w:pPr>
+          <w:hyperlink w:anchor="_Toc481337258" w:history="1">
+            <w:r>
+              <w:rPr>
+                <w:rStyle w:val="Hyperlink"/>
+                <w:noProof/>
+              </w:rPr>
               <w:t>References</w:t>
             </w:r>
             <w:r>
@@ -891,7 +1092,7 @@
                 <w:noProof/>
                 <w:webHidden/>
               </w:rPr>
-              <w:instrText xml:space="preserve"> PAGEREF _Toc481239323 \h </w:instrText>
+              <w:instrText xml:space="preserve"> PAGEREF _Toc481337258 \h </w:instrText>
             </w:r>
             <w:r>
               <w:rPr>
@@ -911,7 +1112,7 @@
                 <w:noProof/>
                 <w:webHidden/>
               </w:rPr>
-              <w:t>5</w:t>
+              <w:t>7</w:t>
             </w:r>
             <w:r>
               <w:rPr>
@@ -948,7 +1149,7 @@
           <w:rFonts w:ascii="Times New Roman" w:eastAsia="Times New Roman" w:hAnsi="Times New Roman" w:cs="Times New Roman"/>
         </w:rPr>
       </w:pPr>
-      <w:bookmarkStart w:id="0" w:name="_Toc481239317"/>
+      <w:bookmarkStart w:id="1" w:name="_Toc481337249"/>
       <w:r>
         <w:rPr>
           <w:rFonts w:ascii="Times New Roman" w:eastAsia="Times New Roman" w:hAnsi="Times New Roman" w:cs="Times New Roman"/>
@@ -956,7 +1157,7 @@
         <w:lastRenderedPageBreak/>
         <w:t>Abstract</w:t>
       </w:r>
-      <w:bookmarkEnd w:id="0"/>
+      <w:bookmarkEnd w:id="1"/>
     </w:p>
     <w:p>
       <w:pPr>
@@ -988,17 +1189,17 @@
         </w:rPr>
         <w:t>(Pacxon.com)</w:t>
       </w:r>
-      <w:bookmarkStart w:id="1" w:name="_GoBack"/>
-      <w:bookmarkEnd w:id="1"/>
     </w:p>
     <w:p>
       <w:pPr>
         <w:pStyle w:val="Heading1"/>
         <w:jc w:val="center"/>
       </w:pPr>
+      <w:bookmarkStart w:id="2" w:name="_Toc481337250"/>
       <w:r>
         <w:t>Requirements</w:t>
       </w:r>
+      <w:bookmarkEnd w:id="2"/>
     </w:p>
     <w:p>
       <w:r>
@@ -1010,9 +1211,11 @@
         <w:pStyle w:val="Heading2"/>
         <w:jc w:val="center"/>
       </w:pPr>
+      <w:bookmarkStart w:id="3" w:name="_Toc481337251"/>
       <w:r>
         <w:t>Requirements Matrix</w:t>
       </w:r>
+      <w:bookmarkEnd w:id="3"/>
     </w:p>
     <w:tbl>
       <w:tblPr>
@@ -2067,7 +2270,6 @@
           <w:szCs w:val="32"/>
         </w:rPr>
       </w:pPr>
-      <w:bookmarkStart w:id="2" w:name="_Toc481239318"/>
       <w:r>
         <w:rPr>
           <w:rFonts w:ascii="Times New Roman" w:eastAsia="Times New Roman" w:hAnsi="Times New Roman" w:cs="Times New Roman"/>
@@ -2083,6 +2285,7 @@
           <w:rFonts w:ascii="Times New Roman" w:eastAsia="Times New Roman" w:hAnsi="Times New Roman" w:cs="Times New Roman"/>
         </w:rPr>
       </w:pPr>
+      <w:bookmarkStart w:id="4" w:name="_Toc481337252"/>
       <w:r>
         <w:rPr>
           <w:rFonts w:ascii="Times New Roman" w:eastAsia="Times New Roman" w:hAnsi="Times New Roman" w:cs="Times New Roman"/>
@@ -2090,7 +2293,7 @@
         <w:lastRenderedPageBreak/>
         <w:t>Use Cases</w:t>
       </w:r>
-      <w:bookmarkEnd w:id="2"/>
+      <w:bookmarkEnd w:id="4"/>
     </w:p>
     <w:p>
       <w:pPr>
@@ -2479,11 +2682,11 @@
         <w:pStyle w:val="Heading2"/>
         <w:jc w:val="center"/>
       </w:pPr>
-      <w:bookmarkStart w:id="3" w:name="_Toc481239319"/>
+      <w:bookmarkStart w:id="5" w:name="_Toc481337253"/>
       <w:r>
         <w:t>Use Case Diagram</w:t>
       </w:r>
-      <w:bookmarkEnd w:id="3"/>
+      <w:bookmarkEnd w:id="5"/>
     </w:p>
     <w:p>
       <w:pPr>
@@ -2557,7 +2760,7 @@
           <w:rFonts w:eastAsia="Times New Roman"/>
         </w:rPr>
       </w:pPr>
-      <w:bookmarkStart w:id="4" w:name="_Toc481239320"/>
+      <w:bookmarkStart w:id="6" w:name="_Toc481337254"/>
       <w:r>
         <w:rPr>
           <w:rFonts w:eastAsia="Times New Roman"/>
@@ -2565,7 +2768,7 @@
         <w:lastRenderedPageBreak/>
         <w:t>Class Diagram</w:t>
       </w:r>
-      <w:bookmarkEnd w:id="4"/>
+      <w:bookmarkEnd w:id="6"/>
     </w:p>
     <w:p/>
     <w:p>
@@ -2611,7 +2814,7 @@
           <w:rFonts w:eastAsia="Times New Roman"/>
         </w:rPr>
       </w:pPr>
-      <w:bookmarkStart w:id="5" w:name="_Toc481239321"/>
+      <w:bookmarkStart w:id="7" w:name="_Toc481337255"/>
       <w:r>
         <w:rPr>
           <w:rFonts w:eastAsia="Times New Roman"/>
@@ -2625,20 +2828,20 @@
         </w:rPr>
         <w:t>s</w:t>
       </w:r>
-      <w:bookmarkEnd w:id="5"/>
+      <w:bookmarkEnd w:id="7"/>
     </w:p>
     <w:p>
       <w:pPr>
         <w:pStyle w:val="Heading2"/>
       </w:pPr>
-      <w:bookmarkStart w:id="6" w:name="_Toc481239322"/>
+      <w:bookmarkStart w:id="8" w:name="_Toc481337256"/>
       <w:r>
         <w:t xml:space="preserve">General </w:t>
       </w:r>
       <w:r>
         <w:t>Sequence</w:t>
       </w:r>
-      <w:bookmarkEnd w:id="6"/>
+      <w:bookmarkEnd w:id="8"/>
     </w:p>
     <w:p>
       <w:pPr>
@@ -2670,19 +2873,48 @@
       <w:pPr>
         <w:pStyle w:val="Heading1"/>
         <w:jc w:val="center"/>
+      </w:pPr>
+      <w:bookmarkStart w:id="9" w:name="_Toc481337257"/>
+      <w:r>
+        <w:lastRenderedPageBreak/>
+        <w:t>Test Cases</w:t>
+      </w:r>
+      <w:bookmarkEnd w:id="9"/>
+    </w:p>
+    <w:p>
+      <w:r>
+        <w:t>TODO</w:t>
+      </w:r>
+    </w:p>
+    <w:p>
+      <w:r>
+        <w:br w:type="page"/>
+      </w:r>
+    </w:p>
+    <w:p/>
+    <w:p>
+      <w:pPr>
         <w:rPr>
           <w:noProof/>
         </w:rPr>
       </w:pPr>
-      <w:bookmarkStart w:id="7" w:name="_Toc481239323"/>
+    </w:p>
+    <w:p>
+      <w:pPr>
+        <w:pStyle w:val="Heading1"/>
+        <w:jc w:val="center"/>
+        <w:rPr>
+          <w:noProof/>
+        </w:rPr>
+      </w:pPr>
+      <w:bookmarkStart w:id="10" w:name="_Toc481337258"/>
       <w:r>
         <w:rPr>
           <w:noProof/>
         </w:rPr>
-        <w:lastRenderedPageBreak/>
         <w:t>References</w:t>
       </w:r>
-      <w:bookmarkEnd w:id="7"/>
+      <w:bookmarkEnd w:id="10"/>
     </w:p>
     <w:p/>
     <w:p>
@@ -5221,6 +5453,7 @@
     <w:rsid w:val="000D4091"/>
     <w:rsid w:val="0059023D"/>
     <w:rsid w:val="006540F7"/>
+    <w:rsid w:val="007F48C8"/>
     <w:rsid w:val="009118EF"/>
     <w:rsid w:val="00A8460E"/>
   </w:rsids>
@@ -5996,7 +6229,7 @@
 </file>
 
 <file path=customXml/itemProps2.xml><?xml version="1.0" encoding="utf-8"?>
-<ds:datastoreItem xmlns:ds="http://schemas.openxmlformats.org/officeDocument/2006/customXml" ds:itemID="{925FF535-06BA-4913-88BE-BCDBB2F00D37}">
+<ds:datastoreItem xmlns:ds="http://schemas.openxmlformats.org/officeDocument/2006/customXml" ds:itemID="{6C764442-08A9-4FD1-9857-5CEEF7D5E70E}">
   <ds:schemaRefs>
     <ds:schemaRef ds:uri="http://schemas.openxmlformats.org/officeDocument/2006/bibliography"/>
   </ds:schemaRefs>

</xml_diff>

<commit_message>
Added Test Cases and a Sequence Diagram
</commit_message>
<xml_diff>
--- a/Docs/SpaceInvaders_FlukeJackemeyer.docx
+++ b/Docs/SpaceInvaders_FlukeJackemeyer.docx
@@ -386,8 +386,6 @@
             <w:br w:type="page"/>
           </w:r>
         </w:p>
-        <w:bookmarkStart w:id="0" w:name="_GoBack" w:displacedByCustomXml="next"/>
-        <w:bookmarkEnd w:id="0" w:displacedByCustomXml="next"/>
       </w:sdtContent>
     </w:sdt>
     <w:sdt>
@@ -419,6 +417,8 @@
           <w:r>
             <w:t>Contents</w:t>
           </w:r>
+          <w:bookmarkStart w:id="0" w:name="_GoBack"/>
+          <w:bookmarkEnd w:id="0"/>
         </w:p>
         <w:p>
           <w:pPr>
@@ -440,7 +440,7 @@
           <w:r>
             <w:fldChar w:fldCharType="separate"/>
           </w:r>
-          <w:hyperlink w:anchor="_Toc481337249" w:history="1">
+          <w:hyperlink w:anchor="_Toc481435126" w:history="1">
             <w:r>
               <w:rPr>
                 <w:rStyle w:val="Hyperlink"/>
@@ -468,7 +468,7 @@
                 <w:noProof/>
                 <w:webHidden/>
               </w:rPr>
-              <w:instrText xml:space="preserve"> PAGEREF _Toc481337249 \h </w:instrText>
+              <w:instrText xml:space="preserve"> PAGEREF _Toc481435126 \h </w:instrText>
             </w:r>
             <w:r>
               <w:rPr>
@@ -510,7 +510,7 @@
               <w:noProof/>
             </w:rPr>
           </w:pPr>
-          <w:hyperlink w:anchor="_Toc481337250" w:history="1">
+          <w:hyperlink w:anchor="_Toc481435127" w:history="1">
             <w:r>
               <w:rPr>
                 <w:rStyle w:val="Hyperlink"/>
@@ -537,7 +537,7 @@
                 <w:noProof/>
                 <w:webHidden/>
               </w:rPr>
-              <w:instrText xml:space="preserve"> PAGEREF _Toc481337250 \h </w:instrText>
+              <w:instrText xml:space="preserve"> PAGEREF _Toc481435127 \h </w:instrText>
             </w:r>
             <w:r>
               <w:rPr>
@@ -579,7 +579,7 @@
               <w:noProof/>
             </w:rPr>
           </w:pPr>
-          <w:hyperlink w:anchor="_Toc481337251" w:history="1">
+          <w:hyperlink w:anchor="_Toc481435128" w:history="1">
             <w:r>
               <w:rPr>
                 <w:rStyle w:val="Hyperlink"/>
@@ -606,7 +606,7 @@
                 <w:noProof/>
                 <w:webHidden/>
               </w:rPr>
-              <w:instrText xml:space="preserve"> PAGEREF _Toc481337251 \h </w:instrText>
+              <w:instrText xml:space="preserve"> PAGEREF _Toc481435128 \h </w:instrText>
             </w:r>
             <w:r>
               <w:rPr>
@@ -648,7 +648,7 @@
               <w:noProof/>
             </w:rPr>
           </w:pPr>
-          <w:hyperlink w:anchor="_Toc481337252" w:history="1">
+          <w:hyperlink w:anchor="_Toc481435129" w:history="1">
             <w:r>
               <w:rPr>
                 <w:rStyle w:val="Hyperlink"/>
@@ -676,7 +676,7 @@
                 <w:noProof/>
                 <w:webHidden/>
               </w:rPr>
-              <w:instrText xml:space="preserve"> PAGEREF _Toc481337252 \h </w:instrText>
+              <w:instrText xml:space="preserve"> PAGEREF _Toc481435129 \h </w:instrText>
             </w:r>
             <w:r>
               <w:rPr>
@@ -718,7 +718,7 @@
               <w:noProof/>
             </w:rPr>
           </w:pPr>
-          <w:hyperlink w:anchor="_Toc481337253" w:history="1">
+          <w:hyperlink w:anchor="_Toc481435130" w:history="1">
             <w:r>
               <w:rPr>
                 <w:rStyle w:val="Hyperlink"/>
@@ -745,7 +745,7 @@
                 <w:noProof/>
                 <w:webHidden/>
               </w:rPr>
-              <w:instrText xml:space="preserve"> PAGEREF _Toc481337253 \h </w:instrText>
+              <w:instrText xml:space="preserve"> PAGEREF _Toc481435130 \h </w:instrText>
             </w:r>
             <w:r>
               <w:rPr>
@@ -787,7 +787,7 @@
               <w:noProof/>
             </w:rPr>
           </w:pPr>
-          <w:hyperlink w:anchor="_Toc481337254" w:history="1">
+          <w:hyperlink w:anchor="_Toc481435131" w:history="1">
             <w:r>
               <w:rPr>
                 <w:rStyle w:val="Hyperlink"/>
@@ -815,7 +815,7 @@
                 <w:noProof/>
                 <w:webHidden/>
               </w:rPr>
-              <w:instrText xml:space="preserve"> PAGEREF _Toc481337254 \h </w:instrText>
+              <w:instrText xml:space="preserve"> PAGEREF _Toc481435131 \h </w:instrText>
             </w:r>
             <w:r>
               <w:rPr>
@@ -857,7 +857,7 @@
               <w:noProof/>
             </w:rPr>
           </w:pPr>
-          <w:hyperlink w:anchor="_Toc481337255" w:history="1">
+          <w:hyperlink w:anchor="_Toc481435132" w:history="1">
             <w:r>
               <w:rPr>
                 <w:rStyle w:val="Hyperlink"/>
@@ -885,7 +885,7 @@
                 <w:noProof/>
                 <w:webHidden/>
               </w:rPr>
-              <w:instrText xml:space="preserve"> PAGEREF _Toc481337255 \h </w:instrText>
+              <w:instrText xml:space="preserve"> PAGEREF _Toc481435132 \h </w:instrText>
             </w:r>
             <w:r>
               <w:rPr>
@@ -927,7 +927,7 @@
               <w:noProof/>
             </w:rPr>
           </w:pPr>
-          <w:hyperlink w:anchor="_Toc481337256" w:history="1">
+          <w:hyperlink w:anchor="_Toc481435133" w:history="1">
             <w:r>
               <w:rPr>
                 <w:rStyle w:val="Hyperlink"/>
@@ -954,7 +954,7 @@
                 <w:noProof/>
                 <w:webHidden/>
               </w:rPr>
-              <w:instrText xml:space="preserve"> PAGEREF _Toc481337256 \h </w:instrText>
+              <w:instrText xml:space="preserve"> PAGEREF _Toc481435133 \h </w:instrText>
             </w:r>
             <w:r>
               <w:rPr>
@@ -996,7 +996,7 @@
               <w:noProof/>
             </w:rPr>
           </w:pPr>
-          <w:hyperlink w:anchor="_Toc481337257" w:history="1">
+          <w:hyperlink w:anchor="_Toc481435134" w:history="1">
             <w:r>
               <w:rPr>
                 <w:rStyle w:val="Hyperlink"/>
@@ -1023,7 +1023,7 @@
                 <w:noProof/>
                 <w:webHidden/>
               </w:rPr>
-              <w:instrText xml:space="preserve"> PAGEREF _Toc481337257 \h </w:instrText>
+              <w:instrText xml:space="preserve"> PAGEREF _Toc481435134 \h </w:instrText>
             </w:r>
             <w:r>
               <w:rPr>
@@ -1065,7 +1065,7 @@
               <w:noProof/>
             </w:rPr>
           </w:pPr>
-          <w:hyperlink w:anchor="_Toc481337258" w:history="1">
+          <w:hyperlink w:anchor="_Toc481435135" w:history="1">
             <w:r>
               <w:rPr>
                 <w:rStyle w:val="Hyperlink"/>
@@ -1092,7 +1092,7 @@
                 <w:noProof/>
                 <w:webHidden/>
               </w:rPr>
-              <w:instrText xml:space="preserve"> PAGEREF _Toc481337258 \h </w:instrText>
+              <w:instrText xml:space="preserve"> PAGEREF _Toc481435135 \h </w:instrText>
             </w:r>
             <w:r>
               <w:rPr>
@@ -1149,7 +1149,7 @@
           <w:rFonts w:ascii="Times New Roman" w:eastAsia="Times New Roman" w:hAnsi="Times New Roman" w:cs="Times New Roman"/>
         </w:rPr>
       </w:pPr>
-      <w:bookmarkStart w:id="1" w:name="_Toc481337249"/>
+      <w:bookmarkStart w:id="1" w:name="_Toc481435126"/>
       <w:r>
         <w:rPr>
           <w:rFonts w:ascii="Times New Roman" w:eastAsia="Times New Roman" w:hAnsi="Times New Roman" w:cs="Times New Roman"/>
@@ -1195,7 +1195,7 @@
         <w:pStyle w:val="Heading1"/>
         <w:jc w:val="center"/>
       </w:pPr>
-      <w:bookmarkStart w:id="2" w:name="_Toc481337250"/>
+      <w:bookmarkStart w:id="2" w:name="_Toc481435127"/>
       <w:r>
         <w:t>Requirements</w:t>
       </w:r>
@@ -1211,7 +1211,7 @@
         <w:pStyle w:val="Heading2"/>
         <w:jc w:val="center"/>
       </w:pPr>
-      <w:bookmarkStart w:id="3" w:name="_Toc481337251"/>
+      <w:bookmarkStart w:id="3" w:name="_Toc481435128"/>
       <w:r>
         <w:t>Requirements Matrix</w:t>
       </w:r>
@@ -2285,7 +2285,7 @@
           <w:rFonts w:ascii="Times New Roman" w:eastAsia="Times New Roman" w:hAnsi="Times New Roman" w:cs="Times New Roman"/>
         </w:rPr>
       </w:pPr>
-      <w:bookmarkStart w:id="4" w:name="_Toc481337252"/>
+      <w:bookmarkStart w:id="4" w:name="_Toc481435129"/>
       <w:r>
         <w:rPr>
           <w:rFonts w:ascii="Times New Roman" w:eastAsia="Times New Roman" w:hAnsi="Times New Roman" w:cs="Times New Roman"/>
@@ -2682,7 +2682,7 @@
         <w:pStyle w:val="Heading2"/>
         <w:jc w:val="center"/>
       </w:pPr>
-      <w:bookmarkStart w:id="5" w:name="_Toc481337253"/>
+      <w:bookmarkStart w:id="5" w:name="_Toc481435130"/>
       <w:r>
         <w:t>Use Case Diagram</w:t>
       </w:r>
@@ -2760,7 +2760,7 @@
           <w:rFonts w:eastAsia="Times New Roman"/>
         </w:rPr>
       </w:pPr>
-      <w:bookmarkStart w:id="6" w:name="_Toc481337254"/>
+      <w:bookmarkStart w:id="6" w:name="_Toc481435131"/>
       <w:r>
         <w:rPr>
           <w:rFonts w:eastAsia="Times New Roman"/>
@@ -2814,7 +2814,7 @@
           <w:rFonts w:eastAsia="Times New Roman"/>
         </w:rPr>
       </w:pPr>
-      <w:bookmarkStart w:id="7" w:name="_Toc481337255"/>
+      <w:bookmarkStart w:id="7" w:name="_Toc481435132"/>
       <w:r>
         <w:rPr>
           <w:rFonts w:eastAsia="Times New Roman"/>
@@ -2834,7 +2834,7 @@
       <w:pPr>
         <w:pStyle w:val="Heading2"/>
       </w:pPr>
-      <w:bookmarkStart w:id="8" w:name="_Toc481337256"/>
+      <w:bookmarkStart w:id="8" w:name="_Toc481435133"/>
       <w:r>
         <w:t xml:space="preserve">General </w:t>
       </w:r>
@@ -2866,6 +2866,52 @@
         <w:rPr>
           <w:noProof/>
         </w:rPr>
+        <w:drawing>
+          <wp:inline distT="0" distB="0" distL="0" distR="0" wp14:anchorId="7BCCBAD4" wp14:editId="3B4877E4">
+            <wp:extent cx="5657850" cy="2971800"/>
+            <wp:effectExtent l="0" t="0" r="0" b="0"/>
+            <wp:docPr id="3" name="Picture 3"/>
+            <wp:cNvGraphicFramePr>
+              <a:graphicFrameLocks xmlns:a="http://schemas.openxmlformats.org/drawingml/2006/main" noChangeAspect="1"/>
+            </wp:cNvGraphicFramePr>
+            <a:graphic xmlns:a="http://schemas.openxmlformats.org/drawingml/2006/main">
+              <a:graphicData uri="http://schemas.openxmlformats.org/drawingml/2006/picture">
+                <pic:pic xmlns:pic="http://schemas.openxmlformats.org/drawingml/2006/picture">
+                  <pic:nvPicPr>
+                    <pic:cNvPr id="3" name="SpaceInvadersSeq1.jpg"/>
+                    <pic:cNvPicPr/>
+                  </pic:nvPicPr>
+                  <pic:blipFill>
+                    <a:blip r:embed="rId9">
+                      <a:extLst>
+                        <a:ext uri="{28A0092B-C50C-407E-A947-70E740481C1C}">
+                          <a14:useLocalDpi xmlns:a14="http://schemas.microsoft.com/office/drawing/2010/main" val="0"/>
+                        </a:ext>
+                      </a:extLst>
+                    </a:blip>
+                    <a:stretch>
+                      <a:fillRect/>
+                    </a:stretch>
+                  </pic:blipFill>
+                  <pic:spPr>
+                    <a:xfrm>
+                      <a:off x="0" y="0"/>
+                      <a:ext cx="5657850" cy="2971800"/>
+                    </a:xfrm>
+                    <a:prstGeom prst="rect">
+                      <a:avLst/>
+                    </a:prstGeom>
+                  </pic:spPr>
+                </pic:pic>
+              </a:graphicData>
+            </a:graphic>
+          </wp:inline>
+        </w:drawing>
+      </w:r>
+      <w:r>
+        <w:rPr>
+          <w:noProof/>
+        </w:rPr>
         <w:br w:type="page"/>
       </w:r>
     </w:p>
@@ -2874,7 +2920,7 @@
         <w:pStyle w:val="Heading1"/>
         <w:jc w:val="center"/>
       </w:pPr>
-      <w:bookmarkStart w:id="9" w:name="_Toc481337257"/>
+      <w:bookmarkStart w:id="9" w:name="_Toc481435134"/>
       <w:r>
         <w:lastRenderedPageBreak/>
         <w:t>Test Cases</w:t>
@@ -2883,7 +2929,124 @@
     </w:p>
     <w:p>
       <w:r>
-        <w:t>TODO</w:t>
+        <w:t>Based on the rules of the game and our design logic, we list all the test cases we see fit.</w:t>
+      </w:r>
+    </w:p>
+    <w:p>
+      <w:pPr>
+        <w:pStyle w:val="ListParagraph"/>
+        <w:numPr>
+          <w:ilvl w:val="0"/>
+          <w:numId w:val="16"/>
+        </w:numPr>
+      </w:pPr>
+      <w:r>
+        <w:t>The game should begin upon clicking the Start Game Button. The aliens should begin moving and the player shall begin in the middle of the screen.</w:t>
+      </w:r>
+      <w:r>
+        <w:br/>
+      </w:r>
+    </w:p>
+    <w:p>
+      <w:pPr>
+        <w:pStyle w:val="ListParagraph"/>
+        <w:numPr>
+          <w:ilvl w:val="0"/>
+          <w:numId w:val="16"/>
+        </w:numPr>
+      </w:pPr>
+      <w:r>
+        <w:t>When the player presses the left or right arrow keys the player ship shall move left or right. Upon releasing the key, the ship should stop moving.</w:t>
+      </w:r>
+      <w:r>
+        <w:br/>
+      </w:r>
+    </w:p>
+    <w:p>
+      <w:pPr>
+        <w:pStyle w:val="ListParagraph"/>
+        <w:numPr>
+          <w:ilvl w:val="0"/>
+          <w:numId w:val="16"/>
+        </w:numPr>
+      </w:pPr>
+      <w:r>
+        <w:t>When the player presses the spacebar the player ship should fire a bullet at the aliens. If it hits an alien, the alien should be destroyed.</w:t>
+      </w:r>
+      <w:r>
+        <w:br/>
+      </w:r>
+    </w:p>
+    <w:p>
+      <w:pPr>
+        <w:pStyle w:val="ListParagraph"/>
+        <w:numPr>
+          <w:ilvl w:val="0"/>
+          <w:numId w:val="16"/>
+        </w:numPr>
+      </w:pPr>
+      <w:r>
+        <w:t>When the player presses ‘P’ the game should pause.</w:t>
+      </w:r>
+      <w:r>
+        <w:br/>
+      </w:r>
+    </w:p>
+    <w:p>
+      <w:pPr>
+        <w:pStyle w:val="ListParagraph"/>
+        <w:numPr>
+          <w:ilvl w:val="0"/>
+          <w:numId w:val="16"/>
+        </w:numPr>
+      </w:pPr>
+      <w:r>
+        <w:t>The aliens should fire back at the player. If the alien bullet hits the player, the player ship is destroyed and the game should end.</w:t>
+      </w:r>
+      <w:r>
+        <w:br/>
+      </w:r>
+    </w:p>
+    <w:p>
+      <w:pPr>
+        <w:pStyle w:val="ListParagraph"/>
+        <w:numPr>
+          <w:ilvl w:val="0"/>
+          <w:numId w:val="16"/>
+        </w:numPr>
+      </w:pPr>
+      <w:r>
+        <w:t>The aliens should slowly descend, down the screen, if they reach the player ship then the game should end.</w:t>
+      </w:r>
+      <w:r>
+        <w:br/>
+      </w:r>
+    </w:p>
+    <w:p>
+      <w:pPr>
+        <w:pStyle w:val="ListParagraph"/>
+        <w:numPr>
+          <w:ilvl w:val="0"/>
+          <w:numId w:val="16"/>
+        </w:numPr>
+      </w:pPr>
+      <w:r>
+        <w:t>When the game ends, the player should enter his name. If his score is in the top 10 all-time then it should appear in the high scores table seen upon clicking the ‘High Scores’ button.</w:t>
+      </w:r>
+      <w:r>
+        <w:br/>
+      </w:r>
+    </w:p>
+    <w:p>
+      <w:pPr>
+        <w:pStyle w:val="ListParagraph"/>
+        <w:numPr>
+          <w:ilvl w:val="0"/>
+          <w:numId w:val="16"/>
+        </w:numPr>
+      </w:pPr>
+      <w:r>
+        <w:t>The barriers in the game should each sustain four hits before being destroyed. Each hit should change the color of the barrier.</w:t>
       </w:r>
     </w:p>
     <w:p>
@@ -2907,7 +3070,7 @@
           <w:noProof/>
         </w:rPr>
       </w:pPr>
-      <w:bookmarkStart w:id="10" w:name="_Toc481337258"/>
+      <w:bookmarkStart w:id="10" w:name="_Toc481435135"/>
       <w:r>
         <w:rPr>
           <w:noProof/>
@@ -3480,6 +3643,95 @@
     </w:lvl>
   </w:abstractNum>
   <w:abstractNum w:abstractNumId="5" w15:restartNumberingAfterBreak="0">
+    <w:nsid w:val="36D12B19"/>
+    <w:multiLevelType w:val="hybridMultilevel"/>
+    <w:tmpl w:val="85D84BBE"/>
+    <w:lvl w:ilvl="0" w:tplc="04090011">
+      <w:start w:val="1"/>
+      <w:numFmt w:val="decimal"/>
+      <w:lvlText w:val="%1)"/>
+      <w:lvlJc w:val="left"/>
+      <w:pPr>
+        <w:ind w:left="720" w:hanging="360"/>
+      </w:pPr>
+      <w:rPr>
+        <w:rFonts w:hint="default"/>
+      </w:rPr>
+    </w:lvl>
+    <w:lvl w:ilvl="1" w:tplc="04090019" w:tentative="1">
+      <w:start w:val="1"/>
+      <w:numFmt w:val="lowerLetter"/>
+      <w:lvlText w:val="%2."/>
+      <w:lvlJc w:val="left"/>
+      <w:pPr>
+        <w:ind w:left="1440" w:hanging="360"/>
+      </w:pPr>
+    </w:lvl>
+    <w:lvl w:ilvl="2" w:tplc="0409001B" w:tentative="1">
+      <w:start w:val="1"/>
+      <w:numFmt w:val="lowerRoman"/>
+      <w:lvlText w:val="%3."/>
+      <w:lvlJc w:val="right"/>
+      <w:pPr>
+        <w:ind w:left="2160" w:hanging="180"/>
+      </w:pPr>
+    </w:lvl>
+    <w:lvl w:ilvl="3" w:tplc="0409000F" w:tentative="1">
+      <w:start w:val="1"/>
+      <w:numFmt w:val="decimal"/>
+      <w:lvlText w:val="%4."/>
+      <w:lvlJc w:val="left"/>
+      <w:pPr>
+        <w:ind w:left="2880" w:hanging="360"/>
+      </w:pPr>
+    </w:lvl>
+    <w:lvl w:ilvl="4" w:tplc="04090019" w:tentative="1">
+      <w:start w:val="1"/>
+      <w:numFmt w:val="lowerLetter"/>
+      <w:lvlText w:val="%5."/>
+      <w:lvlJc w:val="left"/>
+      <w:pPr>
+        <w:ind w:left="3600" w:hanging="360"/>
+      </w:pPr>
+    </w:lvl>
+    <w:lvl w:ilvl="5" w:tplc="0409001B" w:tentative="1">
+      <w:start w:val="1"/>
+      <w:numFmt w:val="lowerRoman"/>
+      <w:lvlText w:val="%6."/>
+      <w:lvlJc w:val="right"/>
+      <w:pPr>
+        <w:ind w:left="4320" w:hanging="180"/>
+      </w:pPr>
+    </w:lvl>
+    <w:lvl w:ilvl="6" w:tplc="0409000F" w:tentative="1">
+      <w:start w:val="1"/>
+      <w:numFmt w:val="decimal"/>
+      <w:lvlText w:val="%7."/>
+      <w:lvlJc w:val="left"/>
+      <w:pPr>
+        <w:ind w:left="5040" w:hanging="360"/>
+      </w:pPr>
+    </w:lvl>
+    <w:lvl w:ilvl="7" w:tplc="04090019" w:tentative="1">
+      <w:start w:val="1"/>
+      <w:numFmt w:val="lowerLetter"/>
+      <w:lvlText w:val="%8."/>
+      <w:lvlJc w:val="left"/>
+      <w:pPr>
+        <w:ind w:left="5760" w:hanging="360"/>
+      </w:pPr>
+    </w:lvl>
+    <w:lvl w:ilvl="8" w:tplc="0409001B" w:tentative="1">
+      <w:start w:val="1"/>
+      <w:numFmt w:val="lowerRoman"/>
+      <w:lvlText w:val="%9."/>
+      <w:lvlJc w:val="right"/>
+      <w:pPr>
+        <w:ind w:left="6480" w:hanging="180"/>
+      </w:pPr>
+    </w:lvl>
+  </w:abstractNum>
+  <w:abstractNum w:abstractNumId="6" w15:restartNumberingAfterBreak="0">
     <w:nsid w:val="43D44BCB"/>
     <w:multiLevelType w:val="multilevel"/>
     <w:tmpl w:val="B2D2D0E6"/>
@@ -3592,7 +3844,7 @@
       </w:pPr>
     </w:lvl>
   </w:abstractNum>
-  <w:abstractNum w:abstractNumId="6" w15:restartNumberingAfterBreak="0">
+  <w:abstractNum w:abstractNumId="7" w15:restartNumberingAfterBreak="0">
     <w:nsid w:val="4F8911D0"/>
     <w:multiLevelType w:val="hybridMultilevel"/>
     <w:tmpl w:val="27ECD6EA"/>
@@ -3681,7 +3933,7 @@
       </w:pPr>
     </w:lvl>
   </w:abstractNum>
-  <w:abstractNum w:abstractNumId="7" w15:restartNumberingAfterBreak="0">
+  <w:abstractNum w:abstractNumId="8" w15:restartNumberingAfterBreak="0">
     <w:nsid w:val="52931496"/>
     <w:multiLevelType w:val="hybridMultilevel"/>
     <w:tmpl w:val="3E98D1A0"/>
@@ -3770,7 +4022,7 @@
       </w:pPr>
     </w:lvl>
   </w:abstractNum>
-  <w:abstractNum w:abstractNumId="8" w15:restartNumberingAfterBreak="0">
+  <w:abstractNum w:abstractNumId="9" w15:restartNumberingAfterBreak="0">
     <w:nsid w:val="54E05F2E"/>
     <w:multiLevelType w:val="multilevel"/>
     <w:tmpl w:val="B2D2D0E6"/>
@@ -3883,7 +4135,7 @@
       </w:pPr>
     </w:lvl>
   </w:abstractNum>
-  <w:abstractNum w:abstractNumId="9" w15:restartNumberingAfterBreak="0">
+  <w:abstractNum w:abstractNumId="10" w15:restartNumberingAfterBreak="0">
     <w:nsid w:val="5B5D3B62"/>
     <w:multiLevelType w:val="hybridMultilevel"/>
     <w:tmpl w:val="A3DE0BB4"/>
@@ -3996,7 +4248,7 @@
       </w:rPr>
     </w:lvl>
   </w:abstractNum>
-  <w:abstractNum w:abstractNumId="10" w15:restartNumberingAfterBreak="0">
+  <w:abstractNum w:abstractNumId="11" w15:restartNumberingAfterBreak="0">
     <w:nsid w:val="5FC55507"/>
     <w:multiLevelType w:val="multilevel"/>
     <w:tmpl w:val="B2D2D0E6"/>
@@ -4109,7 +4361,7 @@
       </w:pPr>
     </w:lvl>
   </w:abstractNum>
-  <w:abstractNum w:abstractNumId="11" w15:restartNumberingAfterBreak="0">
+  <w:abstractNum w:abstractNumId="12" w15:restartNumberingAfterBreak="0">
     <w:nsid w:val="70511664"/>
     <w:multiLevelType w:val="multilevel"/>
     <w:tmpl w:val="B2D2D0E6"/>
@@ -4222,7 +4474,7 @@
       </w:pPr>
     </w:lvl>
   </w:abstractNum>
-  <w:abstractNum w:abstractNumId="12" w15:restartNumberingAfterBreak="0">
+  <w:abstractNum w:abstractNumId="13" w15:restartNumberingAfterBreak="0">
     <w:nsid w:val="71964D8B"/>
     <w:multiLevelType w:val="hybridMultilevel"/>
     <w:tmpl w:val="C254B54A"/>
@@ -4311,7 +4563,7 @@
       </w:pPr>
     </w:lvl>
   </w:abstractNum>
-  <w:abstractNum w:abstractNumId="13" w15:restartNumberingAfterBreak="0">
+  <w:abstractNum w:abstractNumId="14" w15:restartNumberingAfterBreak="0">
     <w:nsid w:val="78D55F27"/>
     <w:multiLevelType w:val="multilevel"/>
     <w:tmpl w:val="B2D2D0E6"/>
@@ -4424,7 +4676,7 @@
       </w:pPr>
     </w:lvl>
   </w:abstractNum>
-  <w:abstractNum w:abstractNumId="14" w15:restartNumberingAfterBreak="0">
+  <w:abstractNum w:abstractNumId="15" w15:restartNumberingAfterBreak="0">
     <w:nsid w:val="7F761484"/>
     <w:multiLevelType w:val="hybridMultilevel"/>
     <w:tmpl w:val="C254B54A"/>
@@ -4517,46 +4769,49 @@
     <w:abstractNumId w:val="0"/>
   </w:num>
   <w:num w:numId="2">
-    <w:abstractNumId w:val="12"/>
+    <w:abstractNumId w:val="13"/>
   </w:num>
   <w:num w:numId="3">
     <w:abstractNumId w:val="1"/>
   </w:num>
   <w:num w:numId="4">
-    <w:abstractNumId w:val="9"/>
+    <w:abstractNumId w:val="10"/>
   </w:num>
   <w:num w:numId="5">
     <w:abstractNumId w:val="4"/>
   </w:num>
   <w:num w:numId="6">
+    <w:abstractNumId w:val="12"/>
+  </w:num>
+  <w:num w:numId="7">
     <w:abstractNumId w:val="11"/>
   </w:num>
-  <w:num w:numId="7">
-    <w:abstractNumId w:val="10"/>
-  </w:num>
   <w:num w:numId="8">
-    <w:abstractNumId w:val="5"/>
+    <w:abstractNumId w:val="6"/>
   </w:num>
   <w:num w:numId="9">
-    <w:abstractNumId w:val="14"/>
+    <w:abstractNumId w:val="15"/>
   </w:num>
   <w:num w:numId="10">
     <w:abstractNumId w:val="3"/>
   </w:num>
   <w:num w:numId="11">
-    <w:abstractNumId w:val="13"/>
+    <w:abstractNumId w:val="14"/>
   </w:num>
   <w:num w:numId="12">
+    <w:abstractNumId w:val="8"/>
+  </w:num>
+  <w:num w:numId="13">
     <w:abstractNumId w:val="7"/>
   </w:num>
-  <w:num w:numId="13">
-    <w:abstractNumId w:val="6"/>
-  </w:num>
   <w:num w:numId="14">
-    <w:abstractNumId w:val="8"/>
+    <w:abstractNumId w:val="9"/>
   </w:num>
   <w:num w:numId="15">
     <w:abstractNumId w:val="2"/>
+  </w:num>
+  <w:num w:numId="16">
+    <w:abstractNumId w:val="5"/>
   </w:num>
 </w:numbering>
 </file>
@@ -5451,6 +5706,7 @@
   <w:rsids>
     <w:rsidRoot w:val="0059023D"/>
     <w:rsid w:val="000D4091"/>
+    <w:rsid w:val="001472B5"/>
     <w:rsid w:val="0059023D"/>
     <w:rsid w:val="006540F7"/>
     <w:rsid w:val="007F48C8"/>
@@ -6229,7 +6485,7 @@
 </file>
 
 <file path=customXml/itemProps2.xml><?xml version="1.0" encoding="utf-8"?>
-<ds:datastoreItem xmlns:ds="http://schemas.openxmlformats.org/officeDocument/2006/customXml" ds:itemID="{6C764442-08A9-4FD1-9857-5CEEF7D5E70E}">
+<ds:datastoreItem xmlns:ds="http://schemas.openxmlformats.org/officeDocument/2006/customXml" ds:itemID="{CE863A03-2F95-4246-94FD-D1BFB4F313F5}">
   <ds:schemaRefs>
     <ds:schemaRef ds:uri="http://schemas.openxmlformats.org/officeDocument/2006/bibliography"/>
   </ds:schemaRefs>

</xml_diff>

<commit_message>
Adding Images, Sounds, Some gameplay fixes
</commit_message>
<xml_diff>
--- a/Docs/SpaceInvaders_FlukeJackemeyer.docx
+++ b/Docs/SpaceInvaders_FlukeJackemeyer.docx
@@ -417,8 +417,6 @@
           <w:r>
             <w:t>Contents</w:t>
           </w:r>
-          <w:bookmarkStart w:id="0" w:name="_GoBack"/>
-          <w:bookmarkEnd w:id="0"/>
         </w:p>
         <w:p>
           <w:pPr>
@@ -1149,7 +1147,7 @@
           <w:rFonts w:ascii="Times New Roman" w:eastAsia="Times New Roman" w:hAnsi="Times New Roman" w:cs="Times New Roman"/>
         </w:rPr>
       </w:pPr>
-      <w:bookmarkStart w:id="1" w:name="_Toc481435126"/>
+      <w:bookmarkStart w:id="0" w:name="_Toc481435126"/>
       <w:r>
         <w:rPr>
           <w:rFonts w:ascii="Times New Roman" w:eastAsia="Times New Roman" w:hAnsi="Times New Roman" w:cs="Times New Roman"/>
@@ -1157,7 +1155,7 @@
         <w:lastRenderedPageBreak/>
         <w:t>Abstract</w:t>
       </w:r>
-      <w:bookmarkEnd w:id="1"/>
+      <w:bookmarkEnd w:id="0"/>
     </w:p>
     <w:p>
       <w:pPr>
@@ -1195,11 +1193,11 @@
         <w:pStyle w:val="Heading1"/>
         <w:jc w:val="center"/>
       </w:pPr>
-      <w:bookmarkStart w:id="2" w:name="_Toc481435127"/>
+      <w:bookmarkStart w:id="1" w:name="_Toc481435127"/>
       <w:r>
         <w:t>Requirements</w:t>
       </w:r>
-      <w:bookmarkEnd w:id="2"/>
+      <w:bookmarkEnd w:id="1"/>
     </w:p>
     <w:p>
       <w:r>
@@ -1211,11 +1209,11 @@
         <w:pStyle w:val="Heading2"/>
         <w:jc w:val="center"/>
       </w:pPr>
-      <w:bookmarkStart w:id="3" w:name="_Toc481435128"/>
+      <w:bookmarkStart w:id="2" w:name="_Toc481435128"/>
       <w:r>
         <w:t>Requirements Matrix</w:t>
       </w:r>
-      <w:bookmarkEnd w:id="3"/>
+      <w:bookmarkEnd w:id="2"/>
     </w:p>
     <w:tbl>
       <w:tblPr>
@@ -2285,7 +2283,7 @@
           <w:rFonts w:ascii="Times New Roman" w:eastAsia="Times New Roman" w:hAnsi="Times New Roman" w:cs="Times New Roman"/>
         </w:rPr>
       </w:pPr>
-      <w:bookmarkStart w:id="4" w:name="_Toc481435129"/>
+      <w:bookmarkStart w:id="3" w:name="_Toc481435129"/>
       <w:r>
         <w:rPr>
           <w:rFonts w:ascii="Times New Roman" w:eastAsia="Times New Roman" w:hAnsi="Times New Roman" w:cs="Times New Roman"/>
@@ -2293,7 +2291,7 @@
         <w:lastRenderedPageBreak/>
         <w:t>Use Cases</w:t>
       </w:r>
-      <w:bookmarkEnd w:id="4"/>
+      <w:bookmarkEnd w:id="3"/>
     </w:p>
     <w:p>
       <w:pPr>
@@ -2682,11 +2680,11 @@
         <w:pStyle w:val="Heading2"/>
         <w:jc w:val="center"/>
       </w:pPr>
-      <w:bookmarkStart w:id="5" w:name="_Toc481435130"/>
+      <w:bookmarkStart w:id="4" w:name="_Toc481435130"/>
       <w:r>
         <w:t>Use Case Diagram</w:t>
       </w:r>
-      <w:bookmarkEnd w:id="5"/>
+      <w:bookmarkEnd w:id="4"/>
     </w:p>
     <w:p>
       <w:pPr>
@@ -2760,7 +2758,7 @@
           <w:rFonts w:eastAsia="Times New Roman"/>
         </w:rPr>
       </w:pPr>
-      <w:bookmarkStart w:id="6" w:name="_Toc481435131"/>
+      <w:bookmarkStart w:id="5" w:name="_Toc481435131"/>
       <w:r>
         <w:rPr>
           <w:rFonts w:eastAsia="Times New Roman"/>
@@ -2768,7 +2766,7 @@
         <w:lastRenderedPageBreak/>
         <w:t>Class Diagram</w:t>
       </w:r>
-      <w:bookmarkEnd w:id="6"/>
+      <w:bookmarkEnd w:id="5"/>
     </w:p>
     <w:p/>
     <w:p>
@@ -2814,7 +2812,7 @@
           <w:rFonts w:eastAsia="Times New Roman"/>
         </w:rPr>
       </w:pPr>
-      <w:bookmarkStart w:id="7" w:name="_Toc481435132"/>
+      <w:bookmarkStart w:id="6" w:name="_Toc481435132"/>
       <w:r>
         <w:rPr>
           <w:rFonts w:eastAsia="Times New Roman"/>
@@ -2828,20 +2826,20 @@
         </w:rPr>
         <w:t>s</w:t>
       </w:r>
-      <w:bookmarkEnd w:id="7"/>
+      <w:bookmarkEnd w:id="6"/>
     </w:p>
     <w:p>
       <w:pPr>
         <w:pStyle w:val="Heading2"/>
       </w:pPr>
-      <w:bookmarkStart w:id="8" w:name="_Toc481435133"/>
+      <w:bookmarkStart w:id="7" w:name="_Toc481435133"/>
       <w:r>
         <w:t xml:space="preserve">General </w:t>
       </w:r>
       <w:r>
         <w:t>Sequence</w:t>
       </w:r>
-      <w:bookmarkEnd w:id="8"/>
+      <w:bookmarkEnd w:id="7"/>
     </w:p>
     <w:p>
       <w:pPr>
@@ -2920,12 +2918,12 @@
         <w:pStyle w:val="Heading1"/>
         <w:jc w:val="center"/>
       </w:pPr>
-      <w:bookmarkStart w:id="9" w:name="_Toc481435134"/>
+      <w:bookmarkStart w:id="8" w:name="_Toc481435134"/>
       <w:r>
         <w:lastRenderedPageBreak/>
         <w:t>Test Cases</w:t>
       </w:r>
-      <w:bookmarkEnd w:id="9"/>
+      <w:bookmarkEnd w:id="8"/>
     </w:p>
     <w:p>
       <w:r>
@@ -3070,20 +3068,40 @@
           <w:noProof/>
         </w:rPr>
       </w:pPr>
-      <w:bookmarkStart w:id="10" w:name="_Toc481435135"/>
+      <w:bookmarkStart w:id="9" w:name="_Toc481435135"/>
       <w:r>
         <w:rPr>
           <w:noProof/>
         </w:rPr>
         <w:t>References</w:t>
       </w:r>
-      <w:bookmarkEnd w:id="10"/>
+      <w:bookmarkEnd w:id="9"/>
     </w:p>
     <w:p/>
     <w:p>
+      <w:hyperlink r:id="rId10" w:history="1">
+        <w:r>
+          <w:rPr>
+            <w:rStyle w:val="Hyperlink"/>
+          </w:rPr>
+          <w:t>http://www.pacxon4u.com/space-invaders/</w:t>
+        </w:r>
+      </w:hyperlink>
+    </w:p>
+    <w:p>
+      <w:hyperlink r:id="rId11" w:history="1">
+        <w:r>
+          <w:rPr>
+            <w:rStyle w:val="Hyperlink"/>
+          </w:rPr>
+          <w:t>http://www.classicgaming.cc/classics/space-invaders/sounds</w:t>
+        </w:r>
+      </w:hyperlink>
       <w:r>
-        <w:t>http://www.pacxon4u.com/space-invaders/</w:t>
+        <w:t xml:space="preserve"> </w:t>
       </w:r>
+      <w:bookmarkStart w:id="10" w:name="_GoBack"/>
+      <w:bookmarkEnd w:id="10"/>
     </w:p>
     <w:p/>
     <w:p/>
@@ -5708,6 +5726,7 @@
     <w:rsid w:val="000D4091"/>
     <w:rsid w:val="001472B5"/>
     <w:rsid w:val="0059023D"/>
+    <w:rsid w:val="00612A14"/>
     <w:rsid w:val="006540F7"/>
     <w:rsid w:val="007F48C8"/>
     <w:rsid w:val="009118EF"/>
@@ -6485,7 +6504,7 @@
 </file>
 
 <file path=customXml/itemProps2.xml><?xml version="1.0" encoding="utf-8"?>
-<ds:datastoreItem xmlns:ds="http://schemas.openxmlformats.org/officeDocument/2006/customXml" ds:itemID="{CE863A03-2F95-4246-94FD-D1BFB4F313F5}">
+<ds:datastoreItem xmlns:ds="http://schemas.openxmlformats.org/officeDocument/2006/customXml" ds:itemID="{6E28316C-8EBB-4C34-8651-D8CB11B51F73}">
   <ds:schemaRefs>
     <ds:schemaRef ds:uri="http://schemas.openxmlformats.org/officeDocument/2006/bibliography"/>
   </ds:schemaRefs>

</xml_diff>

<commit_message>
Gender neutral pronouns in Docs
</commit_message>
<xml_diff>
--- a/Docs/SpaceInvaders_FlukeJackemeyer.docx
+++ b/Docs/SpaceInvaders_FlukeJackemeyer.docx
@@ -236,25 +236,7 @@
                         <w:sz w:val="28"/>
                         <w:szCs w:val="28"/>
                       </w:rPr>
-                      <w:t xml:space="preserve">Danin </w:t>
-                    </w:r>
-                    <w:proofErr w:type="gramStart"/>
-                    <w:r>
-                      <w:rPr>
-                        <w:color w:val="5B9BD5" w:themeColor="accent1"/>
-                        <w:sz w:val="28"/>
-                        <w:szCs w:val="28"/>
-                      </w:rPr>
-                      <w:t>Fluke ;</w:t>
-                    </w:r>
-                    <w:proofErr w:type="gramEnd"/>
-                    <w:r>
-                      <w:rPr>
-                        <w:color w:val="5B9BD5" w:themeColor="accent1"/>
-                        <w:sz w:val="28"/>
-                        <w:szCs w:val="28"/>
-                      </w:rPr>
-                      <w:t xml:space="preserve"> Paul Jackemeyer</w:t>
+                      <w:t>Danin Fluke ; Paul Jackemeyer</w:t>
                     </w:r>
                   </w:p>
                 </w:sdtContent>
@@ -3029,7 +3011,21 @@
         </w:numPr>
       </w:pPr>
       <w:r>
-        <w:t>When the game ends, the player should enter his name. If his score is in the top 10 all-time then it should appear in the high scores table seen upon clicking the ‘High Scores’ button.</w:t>
+        <w:t xml:space="preserve">When the game ends, the player should enter </w:t>
+      </w:r>
+      <w:r>
+        <w:t>their</w:t>
+      </w:r>
+      <w:r>
+        <w:t xml:space="preserve"> name. If </w:t>
+      </w:r>
+      <w:r>
+        <w:t>their</w:t>
+      </w:r>
+      <w:bookmarkStart w:id="9" w:name="_GoBack"/>
+      <w:bookmarkEnd w:id="9"/>
+      <w:r>
+        <w:t xml:space="preserve"> score is in the top 10 all-time then it should appear in the high scores table seen upon clicking the ‘High Scores’ button.</w:t>
       </w:r>
       <w:r>
         <w:br/>
@@ -3068,14 +3064,14 @@
           <w:noProof/>
         </w:rPr>
       </w:pPr>
-      <w:bookmarkStart w:id="9" w:name="_Toc481435135"/>
+      <w:bookmarkStart w:id="10" w:name="_Toc481435135"/>
       <w:r>
         <w:rPr>
           <w:noProof/>
         </w:rPr>
         <w:t>References</w:t>
       </w:r>
-      <w:bookmarkEnd w:id="9"/>
+      <w:bookmarkEnd w:id="10"/>
     </w:p>
     <w:p/>
     <w:p>
@@ -3100,8 +3096,6 @@
       <w:r>
         <w:t xml:space="preserve"> </w:t>
       </w:r>
-      <w:bookmarkStart w:id="10" w:name="_GoBack"/>
-      <w:bookmarkEnd w:id="10"/>
     </w:p>
     <w:p/>
     <w:p/>
@@ -5723,6 +5717,7 @@
   </w:compat>
   <w:rsids>
     <w:rsidRoot w:val="0059023D"/>
+    <w:rsid w:val="000D1E28"/>
     <w:rsid w:val="000D4091"/>
     <w:rsid w:val="001472B5"/>
     <w:rsid w:val="0059023D"/>
@@ -6504,7 +6499,7 @@
 </file>
 
 <file path=customXml/itemProps2.xml><?xml version="1.0" encoding="utf-8"?>
-<ds:datastoreItem xmlns:ds="http://schemas.openxmlformats.org/officeDocument/2006/customXml" ds:itemID="{6E28316C-8EBB-4C34-8651-D8CB11B51F73}">
+<ds:datastoreItem xmlns:ds="http://schemas.openxmlformats.org/officeDocument/2006/customXml" ds:itemID="{26E8BD4A-BACF-494D-87CA-D53F48A34FFC}">
   <ds:schemaRefs>
     <ds:schemaRef ds:uri="http://schemas.openxmlformats.org/officeDocument/2006/bibliography"/>
   </ds:schemaRefs>

</xml_diff>

<commit_message>
Adding comments, class diagram and cleaning up code
</commit_message>
<xml_diff>
--- a/Docs/SpaceInvaders_FlukeJackemeyer.docx
+++ b/Docs/SpaceInvaders_FlukeJackemeyer.docx
@@ -230,13 +230,41 @@
                         <w:szCs w:val="28"/>
                       </w:rPr>
                     </w:pPr>
+                    <w:proofErr w:type="spellStart"/>
                     <w:r>
                       <w:rPr>
                         <w:color w:val="5B9BD5" w:themeColor="accent1"/>
                         <w:sz w:val="28"/>
                         <w:szCs w:val="28"/>
                       </w:rPr>
-                      <w:t>Danin Fluke ; Paul Jackemeyer</w:t>
+                      <w:t>Danin</w:t>
+                    </w:r>
+                    <w:proofErr w:type="spellEnd"/>
+                    <w:r>
+                      <w:rPr>
+                        <w:color w:val="5B9BD5" w:themeColor="accent1"/>
+                        <w:sz w:val="28"/>
+                        <w:szCs w:val="28"/>
+                      </w:rPr>
+                      <w:t xml:space="preserve"> </w:t>
+                    </w:r>
+                    <w:proofErr w:type="gramStart"/>
+                    <w:r>
+                      <w:rPr>
+                        <w:color w:val="5B9BD5" w:themeColor="accent1"/>
+                        <w:sz w:val="28"/>
+                        <w:szCs w:val="28"/>
+                      </w:rPr>
+                      <w:t>Fluke ;</w:t>
+                    </w:r>
+                    <w:proofErr w:type="gramEnd"/>
+                    <w:r>
+                      <w:rPr>
+                        <w:color w:val="5B9BD5" w:themeColor="accent1"/>
+                        <w:sz w:val="28"/>
+                        <w:szCs w:val="28"/>
+                      </w:rPr>
+                      <w:t xml:space="preserve"> Paul Jackemeyer</w:t>
                     </w:r>
                   </w:p>
                 </w:sdtContent>
@@ -420,7 +448,7 @@
           <w:r>
             <w:fldChar w:fldCharType="separate"/>
           </w:r>
-          <w:hyperlink w:anchor="_Toc481435126" w:history="1">
+          <w:hyperlink w:anchor="_Toc481592972" w:history="1">
             <w:r>
               <w:rPr>
                 <w:rStyle w:val="Hyperlink"/>
@@ -448,7 +476,7 @@
                 <w:noProof/>
                 <w:webHidden/>
               </w:rPr>
-              <w:instrText xml:space="preserve"> PAGEREF _Toc481435126 \h </w:instrText>
+              <w:instrText xml:space="preserve"> PAGEREF _Toc481592972 \h </w:instrText>
             </w:r>
             <w:r>
               <w:rPr>
@@ -490,7 +518,7 @@
               <w:noProof/>
             </w:rPr>
           </w:pPr>
-          <w:hyperlink w:anchor="_Toc481435127" w:history="1">
+          <w:hyperlink w:anchor="_Toc481592973" w:history="1">
             <w:r>
               <w:rPr>
                 <w:rStyle w:val="Hyperlink"/>
@@ -517,7 +545,7 @@
                 <w:noProof/>
                 <w:webHidden/>
               </w:rPr>
-              <w:instrText xml:space="preserve"> PAGEREF _Toc481435127 \h </w:instrText>
+              <w:instrText xml:space="preserve"> PAGEREF _Toc481592973 \h </w:instrText>
             </w:r>
             <w:r>
               <w:rPr>
@@ -559,7 +587,7 @@
               <w:noProof/>
             </w:rPr>
           </w:pPr>
-          <w:hyperlink w:anchor="_Toc481435128" w:history="1">
+          <w:hyperlink w:anchor="_Toc481592974" w:history="1">
             <w:r>
               <w:rPr>
                 <w:rStyle w:val="Hyperlink"/>
@@ -586,7 +614,7 @@
                 <w:noProof/>
                 <w:webHidden/>
               </w:rPr>
-              <w:instrText xml:space="preserve"> PAGEREF _Toc481435128 \h </w:instrText>
+              <w:instrText xml:space="preserve"> PAGEREF _Toc481592974 \h </w:instrText>
             </w:r>
             <w:r>
               <w:rPr>
@@ -628,7 +656,7 @@
               <w:noProof/>
             </w:rPr>
           </w:pPr>
-          <w:hyperlink w:anchor="_Toc481435129" w:history="1">
+          <w:hyperlink w:anchor="_Toc481592975" w:history="1">
             <w:r>
               <w:rPr>
                 <w:rStyle w:val="Hyperlink"/>
@@ -656,7 +684,7 @@
                 <w:noProof/>
                 <w:webHidden/>
               </w:rPr>
-              <w:instrText xml:space="preserve"> PAGEREF _Toc481435129 \h </w:instrText>
+              <w:instrText xml:space="preserve"> PAGEREF _Toc481592975 \h </w:instrText>
             </w:r>
             <w:r>
               <w:rPr>
@@ -698,7 +726,7 @@
               <w:noProof/>
             </w:rPr>
           </w:pPr>
-          <w:hyperlink w:anchor="_Toc481435130" w:history="1">
+          <w:hyperlink w:anchor="_Toc481592976" w:history="1">
             <w:r>
               <w:rPr>
                 <w:rStyle w:val="Hyperlink"/>
@@ -725,7 +753,7 @@
                 <w:noProof/>
                 <w:webHidden/>
               </w:rPr>
-              <w:instrText xml:space="preserve"> PAGEREF _Toc481435130 \h </w:instrText>
+              <w:instrText xml:space="preserve"> PAGEREF _Toc481592976 \h </w:instrText>
             </w:r>
             <w:r>
               <w:rPr>
@@ -767,7 +795,7 @@
               <w:noProof/>
             </w:rPr>
           </w:pPr>
-          <w:hyperlink w:anchor="_Toc481435131" w:history="1">
+          <w:hyperlink w:anchor="_Toc481592977" w:history="1">
             <w:r>
               <w:rPr>
                 <w:rStyle w:val="Hyperlink"/>
@@ -776,6 +804,8 @@
               </w:rPr>
               <w:t>Class Diagram</w:t>
             </w:r>
+            <w:bookmarkStart w:id="0" w:name="_GoBack"/>
+            <w:bookmarkEnd w:id="0"/>
             <w:r>
               <w:rPr>
                 <w:noProof/>
@@ -795,7 +825,7 @@
                 <w:noProof/>
                 <w:webHidden/>
               </w:rPr>
-              <w:instrText xml:space="preserve"> PAGEREF _Toc481435131 \h </w:instrText>
+              <w:instrText xml:space="preserve"> PAGEREF _Toc481592977 \h </w:instrText>
             </w:r>
             <w:r>
               <w:rPr>
@@ -837,7 +867,7 @@
               <w:noProof/>
             </w:rPr>
           </w:pPr>
-          <w:hyperlink w:anchor="_Toc481435132" w:history="1">
+          <w:hyperlink w:anchor="_Toc481592978" w:history="1">
             <w:r>
               <w:rPr>
                 <w:rStyle w:val="Hyperlink"/>
@@ -865,7 +895,7 @@
                 <w:noProof/>
                 <w:webHidden/>
               </w:rPr>
-              <w:instrText xml:space="preserve"> PAGEREF _Toc481435132 \h </w:instrText>
+              <w:instrText xml:space="preserve"> PAGEREF _Toc481592978 \h </w:instrText>
             </w:r>
             <w:r>
               <w:rPr>
@@ -907,13 +937,13 @@
               <w:noProof/>
             </w:rPr>
           </w:pPr>
-          <w:hyperlink w:anchor="_Toc481435133" w:history="1">
+          <w:hyperlink w:anchor="_Toc481592979" w:history="1">
             <w:r>
               <w:rPr>
                 <w:rStyle w:val="Hyperlink"/>
                 <w:noProof/>
               </w:rPr>
-              <w:t>General Sequence</w:t>
+              <w:t>General Sequences</w:t>
             </w:r>
             <w:r>
               <w:rPr>
@@ -934,7 +964,7 @@
                 <w:noProof/>
                 <w:webHidden/>
               </w:rPr>
-              <w:instrText xml:space="preserve"> PAGEREF _Toc481435133 \h </w:instrText>
+              <w:instrText xml:space="preserve"> PAGEREF _Toc481592979 \h </w:instrText>
             </w:r>
             <w:r>
               <w:rPr>
@@ -976,7 +1006,7 @@
               <w:noProof/>
             </w:rPr>
           </w:pPr>
-          <w:hyperlink w:anchor="_Toc481435134" w:history="1">
+          <w:hyperlink w:anchor="_Toc481592980" w:history="1">
             <w:r>
               <w:rPr>
                 <w:rStyle w:val="Hyperlink"/>
@@ -1003,7 +1033,7 @@
                 <w:noProof/>
                 <w:webHidden/>
               </w:rPr>
-              <w:instrText xml:space="preserve"> PAGEREF _Toc481435134 \h </w:instrText>
+              <w:instrText xml:space="preserve"> PAGEREF _Toc481592980 \h </w:instrText>
             </w:r>
             <w:r>
               <w:rPr>
@@ -1045,7 +1075,7 @@
               <w:noProof/>
             </w:rPr>
           </w:pPr>
-          <w:hyperlink w:anchor="_Toc481435135" w:history="1">
+          <w:hyperlink w:anchor="_Toc481592981" w:history="1">
             <w:r>
               <w:rPr>
                 <w:rStyle w:val="Hyperlink"/>
@@ -1072,7 +1102,7 @@
                 <w:noProof/>
                 <w:webHidden/>
               </w:rPr>
-              <w:instrText xml:space="preserve"> PAGEREF _Toc481435135 \h </w:instrText>
+              <w:instrText xml:space="preserve"> PAGEREF _Toc481592981 \h </w:instrText>
             </w:r>
             <w:r>
               <w:rPr>
@@ -1129,7 +1159,7 @@
           <w:rFonts w:ascii="Times New Roman" w:eastAsia="Times New Roman" w:hAnsi="Times New Roman" w:cs="Times New Roman"/>
         </w:rPr>
       </w:pPr>
-      <w:bookmarkStart w:id="0" w:name="_Toc481435126"/>
+      <w:bookmarkStart w:id="1" w:name="_Toc481592972"/>
       <w:r>
         <w:rPr>
           <w:rFonts w:ascii="Times New Roman" w:eastAsia="Times New Roman" w:hAnsi="Times New Roman" w:cs="Times New Roman"/>
@@ -1137,7 +1167,7 @@
         <w:lastRenderedPageBreak/>
         <w:t>Abstract</w:t>
       </w:r>
-      <w:bookmarkEnd w:id="0"/>
+      <w:bookmarkEnd w:id="1"/>
     </w:p>
     <w:p>
       <w:pPr>
@@ -1175,11 +1205,11 @@
         <w:pStyle w:val="Heading1"/>
         <w:jc w:val="center"/>
       </w:pPr>
-      <w:bookmarkStart w:id="1" w:name="_Toc481435127"/>
+      <w:bookmarkStart w:id="2" w:name="_Toc481592973"/>
       <w:r>
         <w:t>Requirements</w:t>
       </w:r>
-      <w:bookmarkEnd w:id="1"/>
+      <w:bookmarkEnd w:id="2"/>
     </w:p>
     <w:p>
       <w:r>
@@ -1191,11 +1221,11 @@
         <w:pStyle w:val="Heading2"/>
         <w:jc w:val="center"/>
       </w:pPr>
-      <w:bookmarkStart w:id="2" w:name="_Toc481435128"/>
+      <w:bookmarkStart w:id="3" w:name="_Toc481592974"/>
       <w:r>
         <w:t>Requirements Matrix</w:t>
       </w:r>
-      <w:bookmarkEnd w:id="2"/>
+      <w:bookmarkEnd w:id="3"/>
     </w:p>
     <w:tbl>
       <w:tblPr>
@@ -2265,7 +2295,7 @@
           <w:rFonts w:ascii="Times New Roman" w:eastAsia="Times New Roman" w:hAnsi="Times New Roman" w:cs="Times New Roman"/>
         </w:rPr>
       </w:pPr>
-      <w:bookmarkStart w:id="3" w:name="_Toc481435129"/>
+      <w:bookmarkStart w:id="4" w:name="_Toc481592975"/>
       <w:r>
         <w:rPr>
           <w:rFonts w:ascii="Times New Roman" w:eastAsia="Times New Roman" w:hAnsi="Times New Roman" w:cs="Times New Roman"/>
@@ -2273,7 +2303,7 @@
         <w:lastRenderedPageBreak/>
         <w:t>Use Cases</w:t>
       </w:r>
-      <w:bookmarkEnd w:id="3"/>
+      <w:bookmarkEnd w:id="4"/>
     </w:p>
     <w:p>
       <w:pPr>
@@ -2662,11 +2692,11 @@
         <w:pStyle w:val="Heading2"/>
         <w:jc w:val="center"/>
       </w:pPr>
-      <w:bookmarkStart w:id="4" w:name="_Toc481435130"/>
+      <w:bookmarkStart w:id="5" w:name="_Toc481592976"/>
       <w:r>
         <w:t>Use Case Diagram</w:t>
       </w:r>
-      <w:bookmarkEnd w:id="4"/>
+      <w:bookmarkEnd w:id="5"/>
     </w:p>
     <w:p>
       <w:pPr>
@@ -2740,7 +2770,7 @@
           <w:rFonts w:eastAsia="Times New Roman"/>
         </w:rPr>
       </w:pPr>
-      <w:bookmarkStart w:id="5" w:name="_Toc481435131"/>
+      <w:bookmarkStart w:id="6" w:name="_Toc481592977"/>
       <w:r>
         <w:rPr>
           <w:rFonts w:eastAsia="Times New Roman"/>
@@ -2748,7 +2778,7 @@
         <w:lastRenderedPageBreak/>
         <w:t>Class Diagram</w:t>
       </w:r>
-      <w:bookmarkEnd w:id="5"/>
+      <w:bookmarkEnd w:id="6"/>
     </w:p>
     <w:p/>
     <w:p>
@@ -2759,31 +2789,47 @@
         <w:rPr>
           <w:noProof/>
         </w:rPr>
-        <w:t>TODO</w:t>
-      </w:r>
-    </w:p>
-    <w:p>
-      <w:pPr>
-        <w:spacing w:before="120" w:after="120" w:line="240" w:lineRule="auto"/>
-        <w:rPr>
-          <w:rFonts w:ascii="Times New Roman" w:eastAsia="Times New Roman" w:hAnsi="Times New Roman" w:cs="Times New Roman"/>
-          <w:color w:val="000000"/>
-        </w:rPr>
-      </w:pPr>
-    </w:p>
-    <w:p>
-      <w:pPr>
-        <w:rPr>
-          <w:rFonts w:ascii="Times New Roman" w:eastAsia="Times New Roman" w:hAnsi="Times New Roman" w:cs="Times New Roman"/>
-          <w:color w:val="000000"/>
-        </w:rPr>
-      </w:pPr>
-      <w:r>
-        <w:rPr>
-          <w:rFonts w:ascii="Times New Roman" w:eastAsia="Times New Roman" w:hAnsi="Times New Roman" w:cs="Times New Roman"/>
-          <w:color w:val="000000"/>
-        </w:rPr>
-        <w:br w:type="page"/>
+        <w:drawing>
+          <wp:inline distT="0" distB="0" distL="0" distR="0" wp14:anchorId="2ABC90B4" wp14:editId="1D026870">
+            <wp:extent cx="6466442" cy="7429500"/>
+            <wp:effectExtent l="0" t="0" r="0" b="0"/>
+            <wp:docPr id="4" name="Picture 4"/>
+            <wp:cNvGraphicFramePr>
+              <a:graphicFrameLocks xmlns:a="http://schemas.openxmlformats.org/drawingml/2006/main" noChangeAspect="1"/>
+            </wp:cNvGraphicFramePr>
+            <a:graphic xmlns:a="http://schemas.openxmlformats.org/drawingml/2006/main">
+              <a:graphicData uri="http://schemas.openxmlformats.org/drawingml/2006/picture">
+                <pic:pic xmlns:pic="http://schemas.openxmlformats.org/drawingml/2006/picture">
+                  <pic:nvPicPr>
+                    <pic:cNvPr id="4" name="Untitled Diagram.jpg"/>
+                    <pic:cNvPicPr/>
+                  </pic:nvPicPr>
+                  <pic:blipFill>
+                    <a:blip r:embed="rId9">
+                      <a:extLst>
+                        <a:ext uri="{28A0092B-C50C-407E-A947-70E740481C1C}">
+                          <a14:useLocalDpi xmlns:a14="http://schemas.microsoft.com/office/drawing/2010/main" val="0"/>
+                        </a:ext>
+                      </a:extLst>
+                    </a:blip>
+                    <a:stretch>
+                      <a:fillRect/>
+                    </a:stretch>
+                  </pic:blipFill>
+                  <pic:spPr>
+                    <a:xfrm>
+                      <a:off x="0" y="0"/>
+                      <a:ext cx="6471252" cy="7435027"/>
+                    </a:xfrm>
+                    <a:prstGeom prst="rect">
+                      <a:avLst/>
+                    </a:prstGeom>
+                  </pic:spPr>
+                </pic:pic>
+              </a:graphicData>
+            </a:graphic>
+          </wp:inline>
+        </w:drawing>
       </w:r>
     </w:p>
     <w:p>
@@ -2794,7 +2840,7 @@
           <w:rFonts w:eastAsia="Times New Roman"/>
         </w:rPr>
       </w:pPr>
-      <w:bookmarkStart w:id="6" w:name="_Toc481435132"/>
+      <w:bookmarkStart w:id="7" w:name="_Toc481592978"/>
       <w:r>
         <w:rPr>
           <w:rFonts w:eastAsia="Times New Roman"/>
@@ -2808,33 +2854,23 @@
         </w:rPr>
         <w:t>s</w:t>
       </w:r>
-      <w:bookmarkEnd w:id="6"/>
+      <w:bookmarkEnd w:id="7"/>
     </w:p>
     <w:p>
       <w:pPr>
         <w:pStyle w:val="Heading2"/>
       </w:pPr>
-      <w:bookmarkStart w:id="7" w:name="_Toc481435133"/>
+      <w:bookmarkStart w:id="8" w:name="_Toc481592979"/>
       <w:r>
         <w:t xml:space="preserve">General </w:t>
       </w:r>
       <w:r>
         <w:t>Sequence</w:t>
       </w:r>
-      <w:bookmarkEnd w:id="7"/>
-    </w:p>
-    <w:p>
-      <w:pPr>
-        <w:rPr>
-          <w:noProof/>
-        </w:rPr>
-      </w:pPr>
       <w:r>
-        <w:rPr>
-          <w:noProof/>
-        </w:rPr>
-        <w:t>TODO</w:t>
+        <w:t>s</w:t>
       </w:r>
+      <w:bookmarkEnd w:id="8"/>
     </w:p>
     <w:p>
       <w:pPr>
@@ -2862,7 +2898,7 @@
                     <pic:cNvPicPr/>
                   </pic:nvPicPr>
                   <pic:blipFill>
-                    <a:blip r:embed="rId9">
+                    <a:blip r:embed="rId10">
                       <a:extLst>
                         <a:ext uri="{28A0092B-C50C-407E-A947-70E740481C1C}">
                           <a14:useLocalDpi xmlns:a14="http://schemas.microsoft.com/office/drawing/2010/main" val="0"/>
@@ -2888,6 +2924,73 @@
           </wp:inline>
         </w:drawing>
       </w:r>
+    </w:p>
+    <w:p>
+      <w:pPr>
+        <w:rPr>
+          <w:noProof/>
+        </w:rPr>
+      </w:pPr>
+    </w:p>
+    <w:p>
+      <w:pPr>
+        <w:rPr>
+          <w:noProof/>
+        </w:rPr>
+      </w:pPr>
+    </w:p>
+    <w:p>
+      <w:pPr>
+        <w:rPr>
+          <w:noProof/>
+        </w:rPr>
+      </w:pPr>
+      <w:r>
+        <w:rPr>
+          <w:noProof/>
+        </w:rPr>
+        <w:drawing>
+          <wp:inline distT="0" distB="0" distL="0" distR="0" wp14:anchorId="0085BC71" wp14:editId="1DBE5614">
+            <wp:extent cx="6488989" cy="2886075"/>
+            <wp:effectExtent l="0" t="0" r="7620" b="0"/>
+            <wp:docPr id="5" name="Picture 5"/>
+            <wp:cNvGraphicFramePr>
+              <a:graphicFrameLocks xmlns:a="http://schemas.openxmlformats.org/drawingml/2006/main" noChangeAspect="1"/>
+            </wp:cNvGraphicFramePr>
+            <a:graphic xmlns:a="http://schemas.openxmlformats.org/drawingml/2006/main">
+              <a:graphicData uri="http://schemas.openxmlformats.org/drawingml/2006/picture">
+                <pic:pic xmlns:pic="http://schemas.openxmlformats.org/drawingml/2006/picture">
+                  <pic:nvPicPr>
+                    <pic:cNvPr id="5" name="SpaceInvadersSeq2.jpg"/>
+                    <pic:cNvPicPr/>
+                  </pic:nvPicPr>
+                  <pic:blipFill>
+                    <a:blip r:embed="rId11">
+                      <a:extLst>
+                        <a:ext uri="{28A0092B-C50C-407E-A947-70E740481C1C}">
+                          <a14:useLocalDpi xmlns:a14="http://schemas.microsoft.com/office/drawing/2010/main" val="0"/>
+                        </a:ext>
+                      </a:extLst>
+                    </a:blip>
+                    <a:stretch>
+                      <a:fillRect/>
+                    </a:stretch>
+                  </pic:blipFill>
+                  <pic:spPr>
+                    <a:xfrm>
+                      <a:off x="0" y="0"/>
+                      <a:ext cx="6497303" cy="2889773"/>
+                    </a:xfrm>
+                    <a:prstGeom prst="rect">
+                      <a:avLst/>
+                    </a:prstGeom>
+                  </pic:spPr>
+                </pic:pic>
+              </a:graphicData>
+            </a:graphic>
+          </wp:inline>
+        </w:drawing>
+      </w:r>
       <w:r>
         <w:rPr>
           <w:noProof/>
@@ -2900,12 +3003,12 @@
         <w:pStyle w:val="Heading1"/>
         <w:jc w:val="center"/>
       </w:pPr>
-      <w:bookmarkStart w:id="8" w:name="_Toc481435134"/>
+      <w:bookmarkStart w:id="9" w:name="_Toc481592980"/>
       <w:r>
         <w:lastRenderedPageBreak/>
         <w:t>Test Cases</w:t>
       </w:r>
-      <w:bookmarkEnd w:id="8"/>
+      <w:bookmarkEnd w:id="9"/>
     </w:p>
     <w:p>
       <w:r>
@@ -3022,8 +3125,6 @@
       <w:r>
         <w:t>their</w:t>
       </w:r>
-      <w:bookmarkStart w:id="9" w:name="_GoBack"/>
-      <w:bookmarkEnd w:id="9"/>
       <w:r>
         <w:t xml:space="preserve"> score is in the top 10 all-time then it should appear in the high scores table seen upon clicking the ‘High Scores’ button.</w:t>
       </w:r>
@@ -3064,7 +3165,7 @@
           <w:noProof/>
         </w:rPr>
       </w:pPr>
-      <w:bookmarkStart w:id="10" w:name="_Toc481435135"/>
+      <w:bookmarkStart w:id="10" w:name="_Toc481592981"/>
       <w:r>
         <w:rPr>
           <w:noProof/>
@@ -3075,7 +3176,7 @@
     </w:p>
     <w:p/>
     <w:p>
-      <w:hyperlink r:id="rId10" w:history="1">
+      <w:hyperlink r:id="rId12" w:history="1">
         <w:r>
           <w:rPr>
             <w:rStyle w:val="Hyperlink"/>
@@ -3085,7 +3186,7 @@
       </w:hyperlink>
     </w:p>
     <w:p>
-      <w:hyperlink r:id="rId11" w:history="1">
+      <w:hyperlink r:id="rId13" w:history="1">
         <w:r>
           <w:rPr>
             <w:rStyle w:val="Hyperlink"/>
@@ -5726,6 +5827,7 @@
     <w:rsid w:val="007F48C8"/>
     <w:rsid w:val="009118EF"/>
     <w:rsid w:val="00A8460E"/>
+    <w:rsid w:val="00D37A6B"/>
   </w:rsids>
   <m:mathPr>
     <m:mathFont m:val="Cambria Math"/>
@@ -6499,7 +6601,7 @@
 </file>
 
 <file path=customXml/itemProps2.xml><?xml version="1.0" encoding="utf-8"?>
-<ds:datastoreItem xmlns:ds="http://schemas.openxmlformats.org/officeDocument/2006/customXml" ds:itemID="{26E8BD4A-BACF-494D-87CA-D53F48A34FFC}">
+<ds:datastoreItem xmlns:ds="http://schemas.openxmlformats.org/officeDocument/2006/customXml" ds:itemID="{6E85F5A7-827D-435F-B138-84C97B633E7B}">
   <ds:schemaRefs>
     <ds:schemaRef ds:uri="http://schemas.openxmlformats.org/officeDocument/2006/bibliography"/>
   </ds:schemaRefs>

</xml_diff>

<commit_message>
Added to test cases, a few minor ones were missed. Also, new high score from PapaDan
</commit_message>
<xml_diff>
--- a/Docs/SpaceInvaders_FlukeJackemeyer.docx
+++ b/Docs/SpaceInvaders_FlukeJackemeyer.docx
@@ -230,41 +230,13 @@
                         <w:szCs w:val="28"/>
                       </w:rPr>
                     </w:pPr>
-                    <w:proofErr w:type="spellStart"/>
                     <w:r>
                       <w:rPr>
                         <w:color w:val="5B9BD5" w:themeColor="accent1"/>
                         <w:sz w:val="28"/>
                         <w:szCs w:val="28"/>
                       </w:rPr>
-                      <w:t>Danin</w:t>
-                    </w:r>
-                    <w:proofErr w:type="spellEnd"/>
-                    <w:r>
-                      <w:rPr>
-                        <w:color w:val="5B9BD5" w:themeColor="accent1"/>
-                        <w:sz w:val="28"/>
-                        <w:szCs w:val="28"/>
-                      </w:rPr>
-                      <w:t xml:space="preserve"> </w:t>
-                    </w:r>
-                    <w:proofErr w:type="gramStart"/>
-                    <w:r>
-                      <w:rPr>
-                        <w:color w:val="5B9BD5" w:themeColor="accent1"/>
-                        <w:sz w:val="28"/>
-                        <w:szCs w:val="28"/>
-                      </w:rPr>
-                      <w:t>Fluke ;</w:t>
-                    </w:r>
-                    <w:proofErr w:type="gramEnd"/>
-                    <w:r>
-                      <w:rPr>
-                        <w:color w:val="5B9BD5" w:themeColor="accent1"/>
-                        <w:sz w:val="28"/>
-                        <w:szCs w:val="28"/>
-                      </w:rPr>
-                      <w:t xml:space="preserve"> Paul Jackemeyer</w:t>
+                      <w:t>Danin Fluke ; Paul Jackemeyer</w:t>
                     </w:r>
                   </w:p>
                 </w:sdtContent>
@@ -804,8 +776,6 @@
               </w:rPr>
               <w:t>Class Diagram</w:t>
             </w:r>
-            <w:bookmarkStart w:id="0" w:name="_GoBack"/>
-            <w:bookmarkEnd w:id="0"/>
             <w:r>
               <w:rPr>
                 <w:noProof/>
@@ -1159,7 +1129,7 @@
           <w:rFonts w:ascii="Times New Roman" w:eastAsia="Times New Roman" w:hAnsi="Times New Roman" w:cs="Times New Roman"/>
         </w:rPr>
       </w:pPr>
-      <w:bookmarkStart w:id="1" w:name="_Toc481592972"/>
+      <w:bookmarkStart w:id="0" w:name="_Toc481592972"/>
       <w:r>
         <w:rPr>
           <w:rFonts w:ascii="Times New Roman" w:eastAsia="Times New Roman" w:hAnsi="Times New Roman" w:cs="Times New Roman"/>
@@ -1167,7 +1137,7 @@
         <w:lastRenderedPageBreak/>
         <w:t>Abstract</w:t>
       </w:r>
-      <w:bookmarkEnd w:id="1"/>
+      <w:bookmarkEnd w:id="0"/>
     </w:p>
     <w:p>
       <w:pPr>
@@ -1205,11 +1175,11 @@
         <w:pStyle w:val="Heading1"/>
         <w:jc w:val="center"/>
       </w:pPr>
-      <w:bookmarkStart w:id="2" w:name="_Toc481592973"/>
+      <w:bookmarkStart w:id="1" w:name="_Toc481592973"/>
       <w:r>
         <w:t>Requirements</w:t>
       </w:r>
-      <w:bookmarkEnd w:id="2"/>
+      <w:bookmarkEnd w:id="1"/>
     </w:p>
     <w:p>
       <w:r>
@@ -1221,11 +1191,11 @@
         <w:pStyle w:val="Heading2"/>
         <w:jc w:val="center"/>
       </w:pPr>
-      <w:bookmarkStart w:id="3" w:name="_Toc481592974"/>
+      <w:bookmarkStart w:id="2" w:name="_Toc481592974"/>
       <w:r>
         <w:t>Requirements Matrix</w:t>
       </w:r>
-      <w:bookmarkEnd w:id="3"/>
+      <w:bookmarkEnd w:id="2"/>
     </w:p>
     <w:tbl>
       <w:tblPr>
@@ -2295,7 +2265,7 @@
           <w:rFonts w:ascii="Times New Roman" w:eastAsia="Times New Roman" w:hAnsi="Times New Roman" w:cs="Times New Roman"/>
         </w:rPr>
       </w:pPr>
-      <w:bookmarkStart w:id="4" w:name="_Toc481592975"/>
+      <w:bookmarkStart w:id="3" w:name="_Toc481592975"/>
       <w:r>
         <w:rPr>
           <w:rFonts w:ascii="Times New Roman" w:eastAsia="Times New Roman" w:hAnsi="Times New Roman" w:cs="Times New Roman"/>
@@ -2303,7 +2273,7 @@
         <w:lastRenderedPageBreak/>
         <w:t>Use Cases</w:t>
       </w:r>
-      <w:bookmarkEnd w:id="4"/>
+      <w:bookmarkEnd w:id="3"/>
     </w:p>
     <w:p>
       <w:pPr>
@@ -2692,11 +2662,11 @@
         <w:pStyle w:val="Heading2"/>
         <w:jc w:val="center"/>
       </w:pPr>
-      <w:bookmarkStart w:id="5" w:name="_Toc481592976"/>
+      <w:bookmarkStart w:id="4" w:name="_Toc481592976"/>
       <w:r>
         <w:t>Use Case Diagram</w:t>
       </w:r>
-      <w:bookmarkEnd w:id="5"/>
+      <w:bookmarkEnd w:id="4"/>
     </w:p>
     <w:p>
       <w:pPr>
@@ -2770,7 +2740,7 @@
           <w:rFonts w:eastAsia="Times New Roman"/>
         </w:rPr>
       </w:pPr>
-      <w:bookmarkStart w:id="6" w:name="_Toc481592977"/>
+      <w:bookmarkStart w:id="5" w:name="_Toc481592977"/>
       <w:r>
         <w:rPr>
           <w:rFonts w:eastAsia="Times New Roman"/>
@@ -2778,7 +2748,7 @@
         <w:lastRenderedPageBreak/>
         <w:t>Class Diagram</w:t>
       </w:r>
-      <w:bookmarkEnd w:id="6"/>
+      <w:bookmarkEnd w:id="5"/>
     </w:p>
     <w:p/>
     <w:p>
@@ -2840,7 +2810,7 @@
           <w:rFonts w:eastAsia="Times New Roman"/>
         </w:rPr>
       </w:pPr>
-      <w:bookmarkStart w:id="7" w:name="_Toc481592978"/>
+      <w:bookmarkStart w:id="6" w:name="_Toc481592978"/>
       <w:r>
         <w:rPr>
           <w:rFonts w:eastAsia="Times New Roman"/>
@@ -2854,13 +2824,13 @@
         </w:rPr>
         <w:t>s</w:t>
       </w:r>
-      <w:bookmarkEnd w:id="7"/>
+      <w:bookmarkEnd w:id="6"/>
     </w:p>
     <w:p>
       <w:pPr>
         <w:pStyle w:val="Heading2"/>
       </w:pPr>
-      <w:bookmarkStart w:id="8" w:name="_Toc481592979"/>
+      <w:bookmarkStart w:id="7" w:name="_Toc481592979"/>
       <w:r>
         <w:t xml:space="preserve">General </w:t>
       </w:r>
@@ -2870,7 +2840,7 @@
       <w:r>
         <w:t>s</w:t>
       </w:r>
-      <w:bookmarkEnd w:id="8"/>
+      <w:bookmarkEnd w:id="7"/>
     </w:p>
     <w:p>
       <w:pPr>
@@ -3003,12 +2973,12 @@
         <w:pStyle w:val="Heading1"/>
         <w:jc w:val="center"/>
       </w:pPr>
-      <w:bookmarkStart w:id="9" w:name="_Toc481592980"/>
+      <w:bookmarkStart w:id="8" w:name="_Toc481592980"/>
       <w:r>
         <w:lastRenderedPageBreak/>
         <w:t>Test Cases</w:t>
       </w:r>
-      <w:bookmarkEnd w:id="9"/>
+      <w:bookmarkEnd w:id="8"/>
     </w:p>
     <w:p>
       <w:r>
@@ -3041,6 +3011,23 @@
       <w:r>
         <w:t>When the player presses the left or right arrow keys the player ship shall move left or right. Upon releasing the key, the ship should stop moving.</w:t>
       </w:r>
+    </w:p>
+    <w:p>
+      <w:pPr>
+        <w:pStyle w:val="ListParagraph"/>
+      </w:pPr>
+    </w:p>
+    <w:p>
+      <w:pPr>
+        <w:pStyle w:val="ListParagraph"/>
+        <w:numPr>
+          <w:ilvl w:val="0"/>
+          <w:numId w:val="16"/>
+        </w:numPr>
+      </w:pPr>
+      <w:r>
+        <w:t>When the player presses the left or right arrow key, while at the left or right edge of the screen, the ship will not move.</w:t>
+      </w:r>
       <w:r>
         <w:br/>
       </w:r>
@@ -3055,6 +3042,23 @@
       </w:pPr>
       <w:r>
         <w:t>When the player presses the spacebar the player ship should fire a bullet at the aliens. If it hits an alien, the alien should be destroyed.</w:t>
+      </w:r>
+    </w:p>
+    <w:p>
+      <w:pPr>
+        <w:pStyle w:val="ListParagraph"/>
+      </w:pPr>
+    </w:p>
+    <w:p>
+      <w:pPr>
+        <w:pStyle w:val="ListParagraph"/>
+        <w:numPr>
+          <w:ilvl w:val="0"/>
+          <w:numId w:val="16"/>
+        </w:numPr>
+      </w:pPr>
+      <w:r>
+        <w:t>When the player presses the spacebar, however a player bullet is still in flight, no new bullet should be created/fired.</w:t>
       </w:r>
       <w:r>
         <w:br/>
@@ -3085,6 +3089,23 @@
       </w:pPr>
       <w:r>
         <w:t>The aliens should fire back at the player. If the alien bullet hits the player, the player ship is destroyed and the game should end.</w:t>
+      </w:r>
+    </w:p>
+    <w:p>
+      <w:pPr>
+        <w:pStyle w:val="ListParagraph"/>
+      </w:pPr>
+    </w:p>
+    <w:p>
+      <w:pPr>
+        <w:pStyle w:val="ListParagraph"/>
+        <w:numPr>
+          <w:ilvl w:val="0"/>
+          <w:numId w:val="16"/>
+        </w:numPr>
+      </w:pPr>
+      <w:r>
+        <w:t>The aliens should not be able to fire multiple bullets at one time, much like the player there should only be one alien bullet on screen at a time.</w:t>
       </w:r>
       <w:r>
         <w:br/>
@@ -3143,6 +3164,25 @@
       <w:r>
         <w:t>The barriers in the game should each sustain four hits before being destroyed. Each hit should change the color of the barrier.</w:t>
       </w:r>
+    </w:p>
+    <w:p>
+      <w:pPr>
+        <w:pStyle w:val="ListParagraph"/>
+      </w:pPr>
+    </w:p>
+    <w:p>
+      <w:pPr>
+        <w:pStyle w:val="ListParagraph"/>
+        <w:numPr>
+          <w:ilvl w:val="0"/>
+          <w:numId w:val="16"/>
+        </w:numPr>
+      </w:pPr>
+      <w:r>
+        <w:t>The barriers should register hits from both player and alien bullets.</w:t>
+      </w:r>
+      <w:bookmarkStart w:id="9" w:name="_GoBack"/>
+      <w:bookmarkEnd w:id="9"/>
     </w:p>
     <w:p>
       <w:r>
@@ -5827,6 +5867,7 @@
     <w:rsid w:val="007F48C8"/>
     <w:rsid w:val="009118EF"/>
     <w:rsid w:val="00A8460E"/>
+    <w:rsid w:val="00BC0739"/>
     <w:rsid w:val="00D37A6B"/>
   </w:rsids>
   <m:mathPr>
@@ -6601,7 +6642,7 @@
 </file>
 
 <file path=customXml/itemProps2.xml><?xml version="1.0" encoding="utf-8"?>
-<ds:datastoreItem xmlns:ds="http://schemas.openxmlformats.org/officeDocument/2006/customXml" ds:itemID="{6E85F5A7-827D-435F-B138-84C97B633E7B}">
+<ds:datastoreItem xmlns:ds="http://schemas.openxmlformats.org/officeDocument/2006/customXml" ds:itemID="{BD110DFF-C9BA-45D5-A7A7-DEB1DE1BAFFA}">
   <ds:schemaRefs>
     <ds:schemaRef ds:uri="http://schemas.openxmlformats.org/officeDocument/2006/bibliography"/>
   </ds:schemaRefs>

</xml_diff>

<commit_message>
Document made to have one common font, and date updated to match deadline
</commit_message>
<xml_diff>
--- a/Docs/SpaceInvaders_FlukeJackemeyer.docx
+++ b/Docs/SpaceInvaders_FlukeJackemeyer.docx
@@ -4,6 +4,9 @@
   <w:body>
     <w:sdt>
       <w:sdtPr>
+        <w:rPr>
+          <w:rFonts w:ascii="Times New Roman" w:hAnsi="Times New Roman" w:cs="Times New Roman"/>
+        </w:rPr>
         <w:id w:val="-1472054348"/>
         <w:docPartObj>
           <w:docPartGallery w:val="Cover Pages"/>
@@ -12,7 +15,13 @@
       </w:sdtPr>
       <w:sdtEndPr/>
       <w:sdtContent>
-        <w:p/>
+        <w:p>
+          <w:pPr>
+            <w:rPr>
+              <w:rFonts w:ascii="Times New Roman" w:hAnsi="Times New Roman" w:cs="Times New Roman"/>
+            </w:rPr>
+          </w:pPr>
+        </w:p>
         <w:tbl>
           <w:tblPr>
             <w:tblpPr w:leftFromText="187" w:rightFromText="187" w:horzAnchor="margin" w:tblpXSpec="center" w:tblpY="2881"/>
@@ -33,6 +42,7 @@
             <w:sdt>
               <w:sdtPr>
                 <w:rPr>
+                  <w:rFonts w:ascii="Times New Roman" w:hAnsi="Times New Roman" w:cs="Times New Roman"/>
                   <w:color w:val="2E74B5" w:themeColor="accent1" w:themeShade="BF"/>
                   <w:sz w:val="24"/>
                   <w:szCs w:val="24"/>
@@ -61,12 +71,14 @@
                     <w:pPr>
                       <w:pStyle w:val="NoSpacing"/>
                       <w:rPr>
+                        <w:rFonts w:ascii="Times New Roman" w:hAnsi="Times New Roman" w:cs="Times New Roman"/>
                         <w:color w:val="2E74B5" w:themeColor="accent1" w:themeShade="BF"/>
                         <w:sz w:val="24"/>
                       </w:rPr>
                     </w:pPr>
                     <w:r>
                       <w:rPr>
+                        <w:rFonts w:ascii="Times New Roman" w:hAnsi="Times New Roman" w:cs="Times New Roman"/>
                         <w:color w:val="2E74B5" w:themeColor="accent1" w:themeShade="BF"/>
                         <w:sz w:val="24"/>
                         <w:szCs w:val="24"/>
@@ -86,7 +98,7 @@
               <w:sdt>
                 <w:sdtPr>
                   <w:rPr>
-                    <w:rFonts w:asciiTheme="majorHAnsi" w:eastAsiaTheme="majorEastAsia" w:hAnsiTheme="majorHAnsi" w:cstheme="majorBidi"/>
+                    <w:rFonts w:ascii="Times New Roman" w:eastAsiaTheme="majorEastAsia" w:hAnsi="Times New Roman" w:cs="Times New Roman"/>
                     <w:color w:val="5B9BD5" w:themeColor="accent1"/>
                     <w:sz w:val="88"/>
                     <w:szCs w:val="88"/>
@@ -106,7 +118,7 @@
                       <w:pStyle w:val="NoSpacing"/>
                       <w:spacing w:line="216" w:lineRule="auto"/>
                       <w:rPr>
-                        <w:rFonts w:asciiTheme="majorHAnsi" w:eastAsiaTheme="majorEastAsia" w:hAnsiTheme="majorHAnsi" w:cstheme="majorBidi"/>
+                        <w:rFonts w:ascii="Times New Roman" w:eastAsiaTheme="majorEastAsia" w:hAnsi="Times New Roman" w:cs="Times New Roman"/>
                         <w:color w:val="5B9BD5" w:themeColor="accent1"/>
                         <w:sz w:val="88"/>
                         <w:szCs w:val="88"/>
@@ -114,7 +126,7 @@
                     </w:pPr>
                     <w:r>
                       <w:rPr>
-                        <w:rFonts w:asciiTheme="majorHAnsi" w:eastAsiaTheme="majorEastAsia" w:hAnsiTheme="majorHAnsi" w:cstheme="majorBidi"/>
+                        <w:rFonts w:ascii="Times New Roman" w:eastAsiaTheme="majorEastAsia" w:hAnsi="Times New Roman" w:cs="Times New Roman"/>
                         <w:color w:val="5B9BD5" w:themeColor="accent1"/>
                         <w:sz w:val="88"/>
                         <w:szCs w:val="88"/>
@@ -130,6 +142,7 @@
             <w:sdt>
               <w:sdtPr>
                 <w:rPr>
+                  <w:rFonts w:ascii="Times New Roman" w:hAnsi="Times New Roman" w:cs="Times New Roman"/>
                   <w:color w:val="2E74B5" w:themeColor="accent1" w:themeShade="BF"/>
                   <w:sz w:val="24"/>
                   <w:szCs w:val="24"/>
@@ -158,12 +171,14 @@
                     <w:pPr>
                       <w:pStyle w:val="NoSpacing"/>
                       <w:rPr>
+                        <w:rFonts w:ascii="Times New Roman" w:hAnsi="Times New Roman" w:cs="Times New Roman"/>
                         <w:color w:val="2E74B5" w:themeColor="accent1" w:themeShade="BF"/>
                         <w:sz w:val="24"/>
                       </w:rPr>
                     </w:pPr>
                     <w:r>
                       <w:rPr>
+                        <w:rFonts w:ascii="Times New Roman" w:hAnsi="Times New Roman" w:cs="Times New Roman"/>
                         <w:color w:val="2E74B5" w:themeColor="accent1" w:themeShade="BF"/>
                         <w:sz w:val="24"/>
                         <w:szCs w:val="24"/>
@@ -172,6 +187,7 @@
                     </w:r>
                     <w:r>
                       <w:rPr>
+                        <w:rFonts w:ascii="Times New Roman" w:hAnsi="Times New Roman" w:cs="Times New Roman"/>
                         <w:color w:val="2E74B5" w:themeColor="accent1" w:themeShade="BF"/>
                         <w:sz w:val="24"/>
                         <w:szCs w:val="24"/>
@@ -207,6 +223,7 @@
               <w:sdt>
                 <w:sdtPr>
                   <w:rPr>
+                    <w:rFonts w:ascii="Times New Roman" w:hAnsi="Times New Roman" w:cs="Times New Roman"/>
                     <w:color w:val="5B9BD5" w:themeColor="accent1"/>
                     <w:sz w:val="28"/>
                     <w:szCs w:val="28"/>
@@ -225,6 +242,7 @@
                     <w:pPr>
                       <w:pStyle w:val="NoSpacing"/>
                       <w:rPr>
+                        <w:rFonts w:ascii="Times New Roman" w:hAnsi="Times New Roman" w:cs="Times New Roman"/>
                         <w:color w:val="5B9BD5" w:themeColor="accent1"/>
                         <w:sz w:val="28"/>
                         <w:szCs w:val="28"/>
@@ -232,18 +250,51 @@
                     </w:pPr>
                     <w:r>
                       <w:rPr>
+                        <w:rFonts w:ascii="Times New Roman" w:hAnsi="Times New Roman" w:cs="Times New Roman"/>
                         <w:color w:val="5B9BD5" w:themeColor="accent1"/>
                         <w:sz w:val="28"/>
                         <w:szCs w:val="28"/>
                       </w:rPr>
-                      <w:t>Danin Fluke ; Paul Jackemeyer</w:t>
+                      <w:t xml:space="preserve">Danin </w:t>
                     </w:r>
+                    <w:proofErr w:type="gramStart"/>
+                    <w:r>
+                      <w:rPr>
+                        <w:rFonts w:ascii="Times New Roman" w:hAnsi="Times New Roman" w:cs="Times New Roman"/>
+                        <w:color w:val="5B9BD5" w:themeColor="accent1"/>
+                        <w:sz w:val="28"/>
+                        <w:szCs w:val="28"/>
+                      </w:rPr>
+                      <w:t>Fluke ;</w:t>
+                    </w:r>
+                    <w:proofErr w:type="gramEnd"/>
+                    <w:r>
+                      <w:rPr>
+                        <w:rFonts w:ascii="Times New Roman" w:hAnsi="Times New Roman" w:cs="Times New Roman"/>
+                        <w:color w:val="5B9BD5" w:themeColor="accent1"/>
+                        <w:sz w:val="28"/>
+                        <w:szCs w:val="28"/>
+                      </w:rPr>
+                      <w:t xml:space="preserve"> Paul </w:t>
+                    </w:r>
+                    <w:proofErr w:type="spellStart"/>
+                    <w:r>
+                      <w:rPr>
+                        <w:rFonts w:ascii="Times New Roman" w:hAnsi="Times New Roman" w:cs="Times New Roman"/>
+                        <w:color w:val="5B9BD5" w:themeColor="accent1"/>
+                        <w:sz w:val="28"/>
+                        <w:szCs w:val="28"/>
+                      </w:rPr>
+                      <w:t>Jackemeyer</w:t>
+                    </w:r>
+                    <w:proofErr w:type="spellEnd"/>
                   </w:p>
                 </w:sdtContent>
               </w:sdt>
               <w:sdt>
                 <w:sdtPr>
                   <w:rPr>
+                    <w:rFonts w:ascii="Times New Roman" w:hAnsi="Times New Roman" w:cs="Times New Roman"/>
                     <w:color w:val="5B9BD5" w:themeColor="accent1"/>
                     <w:sz w:val="28"/>
                     <w:szCs w:val="28"/>
@@ -255,7 +306,7 @@
                     <w:docPart w:val="8D481A0FE33C474AB9865016049FABE6"/>
                   </w:placeholder>
                   <w:dataBinding w:prefixMappings="xmlns:ns0='http://schemas.microsoft.com/office/2006/coverPageProps'" w:xpath="/ns0:CoverPageProperties[1]/ns0:PublishDate[1]" w:storeItemID="{55AF091B-3C7A-41E3-B477-F2FDAA23CFDA}"/>
-                  <w:date w:fullDate="2017-04-25T00:00:00Z">
+                  <w:date w:fullDate="2017-05-04T00:00:00Z">
                     <w:dateFormat w:val="M-d-yyyy"/>
                     <w:lid w:val="en-US"/>
                     <w:storeMappedDataAs w:val="dateTime"/>
@@ -268,6 +319,7 @@
                     <w:pPr>
                       <w:pStyle w:val="NoSpacing"/>
                       <w:rPr>
+                        <w:rFonts w:ascii="Times New Roman" w:hAnsi="Times New Roman" w:cs="Times New Roman"/>
                         <w:color w:val="5B9BD5" w:themeColor="accent1"/>
                         <w:sz w:val="28"/>
                         <w:szCs w:val="28"/>
@@ -275,14 +327,16 @@
                     </w:pPr>
                     <w:r>
                       <w:rPr>
+                        <w:rFonts w:ascii="Times New Roman" w:hAnsi="Times New Roman" w:cs="Times New Roman"/>
                         <w:color w:val="5B9BD5" w:themeColor="accent1"/>
                         <w:sz w:val="28"/>
                         <w:szCs w:val="28"/>
                       </w:rPr>
-                      <w:t>4-25</w:t>
+                      <w:t>5-4</w:t>
                     </w:r>
                     <w:r>
                       <w:rPr>
+                        <w:rFonts w:ascii="Times New Roman" w:hAnsi="Times New Roman" w:cs="Times New Roman"/>
                         <w:color w:val="5B9BD5" w:themeColor="accent1"/>
                         <w:sz w:val="28"/>
                         <w:szCs w:val="28"/>
@@ -296,6 +350,7 @@
                 <w:pPr>
                   <w:pStyle w:val="NoSpacing"/>
                   <w:rPr>
+                    <w:rFonts w:ascii="Times New Roman" w:hAnsi="Times New Roman" w:cs="Times New Roman"/>
                     <w:color w:val="5B9BD5" w:themeColor="accent1"/>
                   </w:rPr>
                 </w:pPr>
@@ -304,8 +359,14 @@
           </w:tr>
         </w:tbl>
         <w:p>
+          <w:pPr>
+            <w:rPr>
+              <w:rFonts w:ascii="Times New Roman" w:hAnsi="Times New Roman" w:cs="Times New Roman"/>
+            </w:rPr>
+          </w:pPr>
           <w:r>
             <w:rPr>
+              <w:rFonts w:ascii="Times New Roman" w:hAnsi="Times New Roman" w:cs="Times New Roman"/>
               <w:noProof/>
             </w:rPr>
             <w:drawing>
@@ -365,6 +426,9 @@
             </w:drawing>
           </w:r>
           <w:r>
+            <w:rPr>
+              <w:rFonts w:ascii="Times New Roman" w:hAnsi="Times New Roman" w:cs="Times New Roman"/>
+            </w:rPr>
             <w:br w:type="page"/>
           </w:r>
         </w:p>
@@ -373,7 +437,7 @@
     <w:sdt>
       <w:sdtPr>
         <w:rPr>
-          <w:rFonts w:asciiTheme="minorHAnsi" w:eastAsiaTheme="minorHAnsi" w:hAnsiTheme="minorHAnsi" w:cstheme="minorBidi"/>
+          <w:rFonts w:ascii="Times New Roman" w:eastAsiaTheme="minorHAnsi" w:hAnsi="Times New Roman" w:cs="Times New Roman"/>
           <w:color w:val="auto"/>
           <w:sz w:val="22"/>
           <w:szCs w:val="22"/>
@@ -395,8 +459,14 @@
         <w:p>
           <w:pPr>
             <w:pStyle w:val="TOCHeading"/>
+            <w:rPr>
+              <w:rFonts w:ascii="Times New Roman" w:hAnsi="Times New Roman" w:cs="Times New Roman"/>
+            </w:rPr>
           </w:pPr>
           <w:r>
+            <w:rPr>
+              <w:rFonts w:ascii="Times New Roman" w:hAnsi="Times New Roman" w:cs="Times New Roman"/>
+            </w:rPr>
             <w:t>Contents</w:t>
           </w:r>
         </w:p>
@@ -412,15 +482,24 @@
             </w:rPr>
           </w:pPr>
           <w:r>
+            <w:rPr>
+              <w:rFonts w:ascii="Times New Roman" w:hAnsi="Times New Roman" w:cs="Times New Roman"/>
+            </w:rPr>
             <w:fldChar w:fldCharType="begin"/>
           </w:r>
           <w:r>
+            <w:rPr>
+              <w:rFonts w:ascii="Times New Roman" w:hAnsi="Times New Roman" w:cs="Times New Roman"/>
+            </w:rPr>
             <w:instrText xml:space="preserve"> TOC \o "1-3" \h \z \u </w:instrText>
           </w:r>
           <w:r>
+            <w:rPr>
+              <w:rFonts w:ascii="Times New Roman" w:hAnsi="Times New Roman" w:cs="Times New Roman"/>
+            </w:rPr>
             <w:fldChar w:fldCharType="separate"/>
           </w:r>
-          <w:hyperlink w:anchor="_Toc481592972" w:history="1">
+          <w:hyperlink w:anchor="_Toc481595850" w:history="1">
             <w:r>
               <w:rPr>
                 <w:rStyle w:val="Hyperlink"/>
@@ -448,7 +527,7 @@
                 <w:noProof/>
                 <w:webHidden/>
               </w:rPr>
-              <w:instrText xml:space="preserve"> PAGEREF _Toc481592972 \h </w:instrText>
+              <w:instrText xml:space="preserve"> PAGEREF _Toc481595850 \h </w:instrText>
             </w:r>
             <w:r>
               <w:rPr>
@@ -490,10 +569,11 @@
               <w:noProof/>
             </w:rPr>
           </w:pPr>
-          <w:hyperlink w:anchor="_Toc481592973" w:history="1">
+          <w:hyperlink w:anchor="_Toc481595851" w:history="1">
             <w:r>
               <w:rPr>
                 <w:rStyle w:val="Hyperlink"/>
+                <w:rFonts w:ascii="Times New Roman" w:hAnsi="Times New Roman" w:cs="Times New Roman"/>
                 <w:noProof/>
               </w:rPr>
               <w:t>Requirements</w:t>
@@ -517,7 +597,7 @@
                 <w:noProof/>
                 <w:webHidden/>
               </w:rPr>
-              <w:instrText xml:space="preserve"> PAGEREF _Toc481592973 \h </w:instrText>
+              <w:instrText xml:space="preserve"> PAGEREF _Toc481595851 \h </w:instrText>
             </w:r>
             <w:r>
               <w:rPr>
@@ -559,10 +639,11 @@
               <w:noProof/>
             </w:rPr>
           </w:pPr>
-          <w:hyperlink w:anchor="_Toc481592974" w:history="1">
+          <w:hyperlink w:anchor="_Toc481595852" w:history="1">
             <w:r>
               <w:rPr>
                 <w:rStyle w:val="Hyperlink"/>
+                <w:rFonts w:ascii="Times New Roman" w:hAnsi="Times New Roman" w:cs="Times New Roman"/>
                 <w:noProof/>
               </w:rPr>
               <w:t>Requirements Matrix</w:t>
@@ -586,7 +667,7 @@
                 <w:noProof/>
                 <w:webHidden/>
               </w:rPr>
-              <w:instrText xml:space="preserve"> PAGEREF _Toc481592974 \h </w:instrText>
+              <w:instrText xml:space="preserve"> PAGEREF _Toc481595852 \h </w:instrText>
             </w:r>
             <w:r>
               <w:rPr>
@@ -628,7 +709,7 @@
               <w:noProof/>
             </w:rPr>
           </w:pPr>
-          <w:hyperlink w:anchor="_Toc481592975" w:history="1">
+          <w:hyperlink w:anchor="_Toc481595853" w:history="1">
             <w:r>
               <w:rPr>
                 <w:rStyle w:val="Hyperlink"/>
@@ -656,7 +737,7 @@
                 <w:noProof/>
                 <w:webHidden/>
               </w:rPr>
-              <w:instrText xml:space="preserve"> PAGEREF _Toc481592975 \h </w:instrText>
+              <w:instrText xml:space="preserve"> PAGEREF _Toc481595853 \h </w:instrText>
             </w:r>
             <w:r>
               <w:rPr>
@@ -698,10 +779,11 @@
               <w:noProof/>
             </w:rPr>
           </w:pPr>
-          <w:hyperlink w:anchor="_Toc481592976" w:history="1">
+          <w:hyperlink w:anchor="_Toc481595854" w:history="1">
             <w:r>
               <w:rPr>
                 <w:rStyle w:val="Hyperlink"/>
+                <w:rFonts w:ascii="Times New Roman" w:hAnsi="Times New Roman" w:cs="Times New Roman"/>
                 <w:noProof/>
               </w:rPr>
               <w:t>Use Case Diagram</w:t>
@@ -725,7 +807,7 @@
                 <w:noProof/>
                 <w:webHidden/>
               </w:rPr>
-              <w:instrText xml:space="preserve"> PAGEREF _Toc481592976 \h </w:instrText>
+              <w:instrText xml:space="preserve"> PAGEREF _Toc481595854 \h </w:instrText>
             </w:r>
             <w:r>
               <w:rPr>
@@ -767,11 +849,11 @@
               <w:noProof/>
             </w:rPr>
           </w:pPr>
-          <w:hyperlink w:anchor="_Toc481592977" w:history="1">
+          <w:hyperlink w:anchor="_Toc481595855" w:history="1">
             <w:r>
               <w:rPr>
                 <w:rStyle w:val="Hyperlink"/>
-                <w:rFonts w:eastAsia="Times New Roman"/>
+                <w:rFonts w:ascii="Times New Roman" w:eastAsia="Times New Roman" w:hAnsi="Times New Roman" w:cs="Times New Roman"/>
                 <w:noProof/>
               </w:rPr>
               <w:t>Class Diagram</w:t>
@@ -795,7 +877,7 @@
                 <w:noProof/>
                 <w:webHidden/>
               </w:rPr>
-              <w:instrText xml:space="preserve"> PAGEREF _Toc481592977 \h </w:instrText>
+              <w:instrText xml:space="preserve"> PAGEREF _Toc481595855 \h </w:instrText>
             </w:r>
             <w:r>
               <w:rPr>
@@ -837,11 +919,11 @@
               <w:noProof/>
             </w:rPr>
           </w:pPr>
-          <w:hyperlink w:anchor="_Toc481592978" w:history="1">
+          <w:hyperlink w:anchor="_Toc481595856" w:history="1">
             <w:r>
               <w:rPr>
                 <w:rStyle w:val="Hyperlink"/>
-                <w:rFonts w:eastAsia="Times New Roman"/>
+                <w:rFonts w:ascii="Times New Roman" w:eastAsia="Times New Roman" w:hAnsi="Times New Roman" w:cs="Times New Roman"/>
                 <w:noProof/>
               </w:rPr>
               <w:t>Sequence Diagrams</w:t>
@@ -865,7 +947,7 @@
                 <w:noProof/>
                 <w:webHidden/>
               </w:rPr>
-              <w:instrText xml:space="preserve"> PAGEREF _Toc481592978 \h </w:instrText>
+              <w:instrText xml:space="preserve"> PAGEREF _Toc481595856 \h </w:instrText>
             </w:r>
             <w:r>
               <w:rPr>
@@ -907,10 +989,11 @@
               <w:noProof/>
             </w:rPr>
           </w:pPr>
-          <w:hyperlink w:anchor="_Toc481592979" w:history="1">
+          <w:hyperlink w:anchor="_Toc481595857" w:history="1">
             <w:r>
               <w:rPr>
                 <w:rStyle w:val="Hyperlink"/>
+                <w:rFonts w:ascii="Times New Roman" w:hAnsi="Times New Roman" w:cs="Times New Roman"/>
                 <w:noProof/>
               </w:rPr>
               <w:t>General Sequences</w:t>
@@ -934,7 +1017,7 @@
                 <w:noProof/>
                 <w:webHidden/>
               </w:rPr>
-              <w:instrText xml:space="preserve"> PAGEREF _Toc481592979 \h </w:instrText>
+              <w:instrText xml:space="preserve"> PAGEREF _Toc481595857 \h </w:instrText>
             </w:r>
             <w:r>
               <w:rPr>
@@ -976,10 +1059,11 @@
               <w:noProof/>
             </w:rPr>
           </w:pPr>
-          <w:hyperlink w:anchor="_Toc481592980" w:history="1">
+          <w:hyperlink w:anchor="_Toc481595858" w:history="1">
             <w:r>
               <w:rPr>
                 <w:rStyle w:val="Hyperlink"/>
+                <w:rFonts w:ascii="Times New Roman" w:hAnsi="Times New Roman" w:cs="Times New Roman"/>
                 <w:noProof/>
               </w:rPr>
               <w:t>Test Cases</w:t>
@@ -1003,7 +1087,7 @@
                 <w:noProof/>
                 <w:webHidden/>
               </w:rPr>
-              <w:instrText xml:space="preserve"> PAGEREF _Toc481592980 \h </w:instrText>
+              <w:instrText xml:space="preserve"> PAGEREF _Toc481595858 \h </w:instrText>
             </w:r>
             <w:r>
               <w:rPr>
@@ -1045,10 +1129,11 @@
               <w:noProof/>
             </w:rPr>
           </w:pPr>
-          <w:hyperlink w:anchor="_Toc481592981" w:history="1">
+          <w:hyperlink w:anchor="_Toc481595859" w:history="1">
             <w:r>
               <w:rPr>
                 <w:rStyle w:val="Hyperlink"/>
+                <w:rFonts w:ascii="Times New Roman" w:hAnsi="Times New Roman" w:cs="Times New Roman"/>
                 <w:noProof/>
               </w:rPr>
               <w:t>References</w:t>
@@ -1072,7 +1157,7 @@
                 <w:noProof/>
                 <w:webHidden/>
               </w:rPr>
-              <w:instrText xml:space="preserve"> PAGEREF _Toc481592981 \h </w:instrText>
+              <w:instrText xml:space="preserve"> PAGEREF _Toc481595859 \h </w:instrText>
             </w:r>
             <w:r>
               <w:rPr>
@@ -1104,8 +1189,14 @@
           </w:hyperlink>
         </w:p>
         <w:p>
+          <w:pPr>
+            <w:rPr>
+              <w:rFonts w:ascii="Times New Roman" w:hAnsi="Times New Roman" w:cs="Times New Roman"/>
+            </w:rPr>
+          </w:pPr>
           <w:r>
             <w:rPr>
+              <w:rFonts w:ascii="Times New Roman" w:hAnsi="Times New Roman" w:cs="Times New Roman"/>
               <w:b/>
               <w:bCs/>
               <w:noProof/>
@@ -1115,9 +1206,23 @@
         </w:p>
       </w:sdtContent>
     </w:sdt>
-    <w:p/>
     <w:p>
+      <w:pPr>
+        <w:rPr>
+          <w:rFonts w:ascii="Times New Roman" w:hAnsi="Times New Roman" w:cs="Times New Roman"/>
+        </w:rPr>
+      </w:pPr>
+    </w:p>
+    <w:p>
+      <w:pPr>
+        <w:rPr>
+          <w:rFonts w:ascii="Times New Roman" w:hAnsi="Times New Roman" w:cs="Times New Roman"/>
+        </w:rPr>
+      </w:pPr>
       <w:r>
+        <w:rPr>
+          <w:rFonts w:ascii="Times New Roman" w:hAnsi="Times New Roman" w:cs="Times New Roman"/>
+        </w:rPr>
         <w:br w:type="page"/>
       </w:r>
     </w:p>
@@ -1129,7 +1234,7 @@
           <w:rFonts w:ascii="Times New Roman" w:eastAsia="Times New Roman" w:hAnsi="Times New Roman" w:cs="Times New Roman"/>
         </w:rPr>
       </w:pPr>
-      <w:bookmarkStart w:id="0" w:name="_Toc481592972"/>
+      <w:bookmarkStart w:id="0" w:name="_Toc481595850"/>
       <w:r>
         <w:rPr>
           <w:rFonts w:ascii="Times New Roman" w:eastAsia="Times New Roman" w:hAnsi="Times New Roman" w:cs="Times New Roman"/>
@@ -1167,22 +1272,44 @@
         <w:rPr>
           <w:rFonts w:ascii="Times New Roman" w:hAnsi="Times New Roman" w:cs="Times New Roman"/>
         </w:rPr>
-        <w:t>(Pacxon.com)</w:t>
+        <w:t>(Pacxon</w:t>
+      </w:r>
+      <w:bookmarkStart w:id="1" w:name="_GoBack"/>
+      <w:bookmarkEnd w:id="1"/>
+      <w:r>
+        <w:rPr>
+          <w:rFonts w:ascii="Times New Roman" w:hAnsi="Times New Roman" w:cs="Times New Roman"/>
+        </w:rPr>
+        <w:t>.com)</w:t>
       </w:r>
     </w:p>
     <w:p>
       <w:pPr>
         <w:pStyle w:val="Heading1"/>
         <w:jc w:val="center"/>
-      </w:pPr>
-      <w:bookmarkStart w:id="1" w:name="_Toc481592973"/>
+        <w:rPr>
+          <w:rFonts w:ascii="Times New Roman" w:hAnsi="Times New Roman" w:cs="Times New Roman"/>
+        </w:rPr>
+      </w:pPr>
+      <w:bookmarkStart w:id="2" w:name="_Toc481595851"/>
       <w:r>
+        <w:rPr>
+          <w:rFonts w:ascii="Times New Roman" w:hAnsi="Times New Roman" w:cs="Times New Roman"/>
+        </w:rPr>
         <w:t>Requirements</w:t>
       </w:r>
-      <w:bookmarkEnd w:id="1"/>
+      <w:bookmarkEnd w:id="2"/>
     </w:p>
     <w:p>
+      <w:pPr>
+        <w:rPr>
+          <w:rFonts w:ascii="Times New Roman" w:hAnsi="Times New Roman" w:cs="Times New Roman"/>
+        </w:rPr>
+      </w:pPr>
       <w:r>
+        <w:rPr>
+          <w:rFonts w:ascii="Times New Roman" w:hAnsi="Times New Roman" w:cs="Times New Roman"/>
+        </w:rPr>
         <w:t>Our objective is to recreate the core concepts of the original Space Invaders game, as closely as possible. We feel that the listed requirements below capture the core gameplay components, while leaving implementation to still be a stylistic choice.</w:t>
       </w:r>
     </w:p>
@@ -1190,12 +1317,18 @@
       <w:pPr>
         <w:pStyle w:val="Heading2"/>
         <w:jc w:val="center"/>
-      </w:pPr>
-      <w:bookmarkStart w:id="2" w:name="_Toc481592974"/>
+        <w:rPr>
+          <w:rFonts w:ascii="Times New Roman" w:hAnsi="Times New Roman" w:cs="Times New Roman"/>
+        </w:rPr>
+      </w:pPr>
+      <w:bookmarkStart w:id="3" w:name="_Toc481595852"/>
       <w:r>
+        <w:rPr>
+          <w:rFonts w:ascii="Times New Roman" w:hAnsi="Times New Roman" w:cs="Times New Roman"/>
+        </w:rPr>
         <w:t>Requirements Matrix</w:t>
       </w:r>
-      <w:bookmarkEnd w:id="2"/>
+      <w:bookmarkEnd w:id="3"/>
     </w:p>
     <w:tbl>
       <w:tblPr>
@@ -1228,20 +1361,20 @@
             <w:pPr>
               <w:spacing w:after="0" w:line="240" w:lineRule="auto"/>
               <w:rPr>
-                <w:rFonts w:ascii="Calibri" w:eastAsia="Times New Roman" w:hAnsi="Calibri" w:cs="Calibri"/>
+                <w:rFonts w:ascii="Times New Roman" w:eastAsia="Times New Roman" w:hAnsi="Times New Roman" w:cs="Times New Roman"/>
                 <w:color w:val="000000"/>
               </w:rPr>
             </w:pPr>
             <w:r>
               <w:rPr>
-                <w:rFonts w:ascii="Calibri" w:eastAsia="Times New Roman" w:hAnsi="Calibri" w:cs="Calibri"/>
+                <w:rFonts w:ascii="Times New Roman" w:eastAsia="Times New Roman" w:hAnsi="Times New Roman" w:cs="Times New Roman"/>
                 <w:color w:val="000000"/>
               </w:rPr>
               <w:t>ID</w:t>
             </w:r>
             <w:r>
               <w:rPr>
-                <w:rFonts w:ascii="Calibri" w:eastAsia="Times New Roman" w:hAnsi="Calibri" w:cs="Calibri"/>
+                <w:rFonts w:ascii="Times New Roman" w:eastAsia="Times New Roman" w:hAnsi="Times New Roman" w:cs="Times New Roman"/>
                 <w:color w:val="000000"/>
               </w:rPr>
               <w:t xml:space="preserve"> #</w:t>
@@ -1266,13 +1399,13 @@
             <w:pPr>
               <w:spacing w:after="0" w:line="240" w:lineRule="auto"/>
               <w:rPr>
-                <w:rFonts w:ascii="Calibri" w:eastAsia="Times New Roman" w:hAnsi="Calibri" w:cs="Calibri"/>
+                <w:rFonts w:ascii="Times New Roman" w:eastAsia="Times New Roman" w:hAnsi="Times New Roman" w:cs="Times New Roman"/>
                 <w:color w:val="000000"/>
               </w:rPr>
             </w:pPr>
             <w:r>
               <w:rPr>
-                <w:rFonts w:ascii="Calibri" w:eastAsia="Times New Roman" w:hAnsi="Calibri" w:cs="Calibri"/>
+                <w:rFonts w:ascii="Times New Roman" w:eastAsia="Times New Roman" w:hAnsi="Times New Roman" w:cs="Times New Roman"/>
                 <w:color w:val="000000"/>
               </w:rPr>
               <w:t>REQUIREMENT</w:t>
@@ -1303,13 +1436,13 @@
               <w:spacing w:after="0" w:line="240" w:lineRule="auto"/>
               <w:jc w:val="right"/>
               <w:rPr>
-                <w:rFonts w:ascii="Calibri" w:eastAsia="Times New Roman" w:hAnsi="Calibri" w:cs="Calibri"/>
+                <w:rFonts w:ascii="Times New Roman" w:eastAsia="Times New Roman" w:hAnsi="Times New Roman" w:cs="Times New Roman"/>
                 <w:color w:val="000000"/>
               </w:rPr>
             </w:pPr>
             <w:r>
               <w:rPr>
-                <w:rFonts w:ascii="Calibri" w:eastAsia="Times New Roman" w:hAnsi="Calibri" w:cs="Calibri"/>
+                <w:rFonts w:ascii="Times New Roman" w:eastAsia="Times New Roman" w:hAnsi="Times New Roman" w:cs="Times New Roman"/>
                 <w:color w:val="000000"/>
               </w:rPr>
               <w:t>1</w:t>
@@ -1334,13 +1467,13 @@
             <w:pPr>
               <w:spacing w:after="0" w:line="240" w:lineRule="auto"/>
               <w:rPr>
-                <w:rFonts w:ascii="Calibri" w:eastAsia="Times New Roman" w:hAnsi="Calibri" w:cs="Calibri"/>
+                <w:rFonts w:ascii="Times New Roman" w:eastAsia="Times New Roman" w:hAnsi="Times New Roman" w:cs="Times New Roman"/>
                 <w:color w:val="000000"/>
               </w:rPr>
             </w:pPr>
             <w:r>
               <w:rPr>
-                <w:rFonts w:ascii="Calibri" w:eastAsia="Times New Roman" w:hAnsi="Calibri" w:cs="Calibri"/>
+                <w:rFonts w:ascii="Times New Roman" w:eastAsia="Times New Roman" w:hAnsi="Times New Roman" w:cs="Times New Roman"/>
                 <w:color w:val="000000"/>
               </w:rPr>
               <w:t>The software shall include a user controlled defense ship</w:t>
@@ -1371,13 +1504,13 @@
               <w:spacing w:after="0" w:line="240" w:lineRule="auto"/>
               <w:jc w:val="right"/>
               <w:rPr>
-                <w:rFonts w:ascii="Calibri" w:eastAsia="Times New Roman" w:hAnsi="Calibri" w:cs="Calibri"/>
+                <w:rFonts w:ascii="Times New Roman" w:eastAsia="Times New Roman" w:hAnsi="Times New Roman" w:cs="Times New Roman"/>
                 <w:color w:val="000000"/>
               </w:rPr>
             </w:pPr>
             <w:r>
               <w:rPr>
-                <w:rFonts w:ascii="Calibri" w:eastAsia="Times New Roman" w:hAnsi="Calibri" w:cs="Calibri"/>
+                <w:rFonts w:ascii="Times New Roman" w:eastAsia="Times New Roman" w:hAnsi="Times New Roman" w:cs="Times New Roman"/>
                 <w:color w:val="000000"/>
               </w:rPr>
               <w:t>2</w:t>
@@ -1402,13 +1535,13 @@
             <w:pPr>
               <w:spacing w:after="0" w:line="240" w:lineRule="auto"/>
               <w:rPr>
-                <w:rFonts w:ascii="Calibri" w:eastAsia="Times New Roman" w:hAnsi="Calibri" w:cs="Calibri"/>
+                <w:rFonts w:ascii="Times New Roman" w:eastAsia="Times New Roman" w:hAnsi="Times New Roman" w:cs="Times New Roman"/>
                 <w:color w:val="000000"/>
               </w:rPr>
             </w:pPr>
             <w:r>
               <w:rPr>
-                <w:rFonts w:ascii="Calibri" w:eastAsia="Times New Roman" w:hAnsi="Calibri" w:cs="Calibri"/>
+                <w:rFonts w:ascii="Times New Roman" w:eastAsia="Times New Roman" w:hAnsi="Times New Roman" w:cs="Times New Roman"/>
                 <w:color w:val="000000"/>
               </w:rPr>
               <w:t>The software shall limit the defense ship to horizontal movement</w:t>
@@ -1439,13 +1572,13 @@
               <w:spacing w:after="0" w:line="240" w:lineRule="auto"/>
               <w:jc w:val="right"/>
               <w:rPr>
-                <w:rFonts w:ascii="Calibri" w:eastAsia="Times New Roman" w:hAnsi="Calibri" w:cs="Calibri"/>
+                <w:rFonts w:ascii="Times New Roman" w:eastAsia="Times New Roman" w:hAnsi="Times New Roman" w:cs="Times New Roman"/>
                 <w:color w:val="000000"/>
               </w:rPr>
             </w:pPr>
             <w:r>
               <w:rPr>
-                <w:rFonts w:ascii="Calibri" w:eastAsia="Times New Roman" w:hAnsi="Calibri" w:cs="Calibri"/>
+                <w:rFonts w:ascii="Times New Roman" w:eastAsia="Times New Roman" w:hAnsi="Times New Roman" w:cs="Times New Roman"/>
                 <w:color w:val="000000"/>
               </w:rPr>
               <w:t>3</w:t>
@@ -1470,13 +1603,13 @@
             <w:pPr>
               <w:spacing w:after="0" w:line="240" w:lineRule="auto"/>
               <w:rPr>
-                <w:rFonts w:ascii="Calibri" w:eastAsia="Times New Roman" w:hAnsi="Calibri" w:cs="Calibri"/>
+                <w:rFonts w:ascii="Times New Roman" w:eastAsia="Times New Roman" w:hAnsi="Times New Roman" w:cs="Times New Roman"/>
                 <w:color w:val="000000"/>
               </w:rPr>
             </w:pPr>
             <w:r>
               <w:rPr>
-                <w:rFonts w:ascii="Calibri" w:eastAsia="Times New Roman" w:hAnsi="Calibri" w:cs="Calibri"/>
+                <w:rFonts w:ascii="Times New Roman" w:eastAsia="Times New Roman" w:hAnsi="Times New Roman" w:cs="Times New Roman"/>
                 <w:color w:val="000000"/>
               </w:rPr>
               <w:t>The software shall include multiple enemy alien ships</w:t>
@@ -1507,13 +1640,13 @@
               <w:spacing w:after="0" w:line="240" w:lineRule="auto"/>
               <w:jc w:val="right"/>
               <w:rPr>
-                <w:rFonts w:ascii="Calibri" w:eastAsia="Times New Roman" w:hAnsi="Calibri" w:cs="Calibri"/>
+                <w:rFonts w:ascii="Times New Roman" w:eastAsia="Times New Roman" w:hAnsi="Times New Roman" w:cs="Times New Roman"/>
                 <w:color w:val="000000"/>
               </w:rPr>
             </w:pPr>
             <w:r>
               <w:rPr>
-                <w:rFonts w:ascii="Calibri" w:eastAsia="Times New Roman" w:hAnsi="Calibri" w:cs="Calibri"/>
+                <w:rFonts w:ascii="Times New Roman" w:eastAsia="Times New Roman" w:hAnsi="Times New Roman" w:cs="Times New Roman"/>
                 <w:color w:val="000000"/>
               </w:rPr>
               <w:t>4</w:t>
@@ -1538,13 +1671,13 @@
             <w:pPr>
               <w:spacing w:after="0" w:line="240" w:lineRule="auto"/>
               <w:rPr>
-                <w:rFonts w:ascii="Calibri" w:eastAsia="Times New Roman" w:hAnsi="Calibri" w:cs="Calibri"/>
+                <w:rFonts w:ascii="Times New Roman" w:eastAsia="Times New Roman" w:hAnsi="Times New Roman" w:cs="Times New Roman"/>
                 <w:color w:val="000000"/>
               </w:rPr>
             </w:pPr>
             <w:r>
               <w:rPr>
-                <w:rFonts w:ascii="Calibri" w:eastAsia="Times New Roman" w:hAnsi="Calibri" w:cs="Calibri"/>
+                <w:rFonts w:ascii="Times New Roman" w:eastAsia="Times New Roman" w:hAnsi="Times New Roman" w:cs="Times New Roman"/>
                 <w:color w:val="000000"/>
               </w:rPr>
               <w:t>The software shall permit any/all ships to fire projectiles</w:t>
@@ -1575,13 +1708,13 @@
               <w:spacing w:after="0" w:line="240" w:lineRule="auto"/>
               <w:jc w:val="right"/>
               <w:rPr>
-                <w:rFonts w:ascii="Calibri" w:eastAsia="Times New Roman" w:hAnsi="Calibri" w:cs="Calibri"/>
+                <w:rFonts w:ascii="Times New Roman" w:eastAsia="Times New Roman" w:hAnsi="Times New Roman" w:cs="Times New Roman"/>
                 <w:color w:val="000000"/>
               </w:rPr>
             </w:pPr>
             <w:r>
               <w:rPr>
-                <w:rFonts w:ascii="Calibri" w:eastAsia="Times New Roman" w:hAnsi="Calibri" w:cs="Calibri"/>
+                <w:rFonts w:ascii="Times New Roman" w:eastAsia="Times New Roman" w:hAnsi="Times New Roman" w:cs="Times New Roman"/>
                 <w:color w:val="000000"/>
               </w:rPr>
               <w:t>5</w:t>
@@ -1606,13 +1739,13 @@
             <w:pPr>
               <w:spacing w:after="0" w:line="240" w:lineRule="auto"/>
               <w:rPr>
-                <w:rFonts w:ascii="Calibri" w:eastAsia="Times New Roman" w:hAnsi="Calibri" w:cs="Calibri"/>
+                <w:rFonts w:ascii="Times New Roman" w:eastAsia="Times New Roman" w:hAnsi="Times New Roman" w:cs="Times New Roman"/>
                 <w:color w:val="000000"/>
               </w:rPr>
             </w:pPr>
             <w:r>
               <w:rPr>
-                <w:rFonts w:ascii="Calibri" w:eastAsia="Times New Roman" w:hAnsi="Calibri" w:cs="Calibri"/>
+                <w:rFonts w:ascii="Times New Roman" w:eastAsia="Times New Roman" w:hAnsi="Times New Roman" w:cs="Times New Roman"/>
                 <w:color w:val="000000"/>
               </w:rPr>
               <w:t>The software shall destroy a ship if it collides with a projectile</w:t>
@@ -1643,13 +1776,13 @@
               <w:spacing w:after="0" w:line="240" w:lineRule="auto"/>
               <w:jc w:val="right"/>
               <w:rPr>
-                <w:rFonts w:ascii="Calibri" w:eastAsia="Times New Roman" w:hAnsi="Calibri" w:cs="Calibri"/>
+                <w:rFonts w:ascii="Times New Roman" w:eastAsia="Times New Roman" w:hAnsi="Times New Roman" w:cs="Times New Roman"/>
                 <w:color w:val="000000"/>
               </w:rPr>
             </w:pPr>
             <w:r>
               <w:rPr>
-                <w:rFonts w:ascii="Calibri" w:eastAsia="Times New Roman" w:hAnsi="Calibri" w:cs="Calibri"/>
+                <w:rFonts w:ascii="Times New Roman" w:eastAsia="Times New Roman" w:hAnsi="Times New Roman" w:cs="Times New Roman"/>
                 <w:color w:val="000000"/>
               </w:rPr>
               <w:t>6</w:t>
@@ -1674,13 +1807,13 @@
             <w:pPr>
               <w:spacing w:after="0" w:line="240" w:lineRule="auto"/>
               <w:rPr>
-                <w:rFonts w:ascii="Calibri" w:eastAsia="Times New Roman" w:hAnsi="Calibri" w:cs="Calibri"/>
+                <w:rFonts w:ascii="Times New Roman" w:eastAsia="Times New Roman" w:hAnsi="Times New Roman" w:cs="Times New Roman"/>
                 <w:color w:val="000000"/>
               </w:rPr>
             </w:pPr>
             <w:r>
               <w:rPr>
-                <w:rFonts w:ascii="Calibri" w:eastAsia="Times New Roman" w:hAnsi="Calibri" w:cs="Calibri"/>
+                <w:rFonts w:ascii="Times New Roman" w:eastAsia="Times New Roman" w:hAnsi="Times New Roman" w:cs="Times New Roman"/>
                 <w:color w:val="000000"/>
               </w:rPr>
               <w:t>The software shall limit each ship to have one projectile at a time</w:t>
@@ -1711,13 +1844,13 @@
               <w:spacing w:after="0" w:line="240" w:lineRule="auto"/>
               <w:jc w:val="right"/>
               <w:rPr>
-                <w:rFonts w:ascii="Calibri" w:eastAsia="Times New Roman" w:hAnsi="Calibri" w:cs="Calibri"/>
+                <w:rFonts w:ascii="Times New Roman" w:eastAsia="Times New Roman" w:hAnsi="Times New Roman" w:cs="Times New Roman"/>
                 <w:color w:val="000000"/>
               </w:rPr>
             </w:pPr>
             <w:r>
               <w:rPr>
-                <w:rFonts w:ascii="Calibri" w:eastAsia="Times New Roman" w:hAnsi="Calibri" w:cs="Calibri"/>
+                <w:rFonts w:ascii="Times New Roman" w:eastAsia="Times New Roman" w:hAnsi="Times New Roman" w:cs="Times New Roman"/>
                 <w:color w:val="000000"/>
               </w:rPr>
               <w:t>7</w:t>
@@ -1742,13 +1875,13 @@
             <w:pPr>
               <w:spacing w:after="0" w:line="240" w:lineRule="auto"/>
               <w:rPr>
-                <w:rFonts w:ascii="Calibri" w:eastAsia="Times New Roman" w:hAnsi="Calibri" w:cs="Calibri"/>
+                <w:rFonts w:ascii="Times New Roman" w:eastAsia="Times New Roman" w:hAnsi="Times New Roman" w:cs="Times New Roman"/>
                 <w:color w:val="000000"/>
               </w:rPr>
             </w:pPr>
             <w:r>
               <w:rPr>
-                <w:rFonts w:ascii="Calibri" w:eastAsia="Times New Roman" w:hAnsi="Calibri" w:cs="Calibri"/>
+                <w:rFonts w:ascii="Times New Roman" w:eastAsia="Times New Roman" w:hAnsi="Times New Roman" w:cs="Times New Roman"/>
                 <w:color w:val="000000"/>
               </w:rPr>
               <w:t>The software shall move enemy ships via timed intervals, which rapidly grow smaller</w:t>
@@ -1779,13 +1912,13 @@
               <w:spacing w:after="0" w:line="240" w:lineRule="auto"/>
               <w:jc w:val="right"/>
               <w:rPr>
-                <w:rFonts w:ascii="Calibri" w:eastAsia="Times New Roman" w:hAnsi="Calibri" w:cs="Calibri"/>
+                <w:rFonts w:ascii="Times New Roman" w:eastAsia="Times New Roman" w:hAnsi="Times New Roman" w:cs="Times New Roman"/>
                 <w:color w:val="000000"/>
               </w:rPr>
             </w:pPr>
             <w:r>
               <w:rPr>
-                <w:rFonts w:ascii="Calibri" w:eastAsia="Times New Roman" w:hAnsi="Calibri" w:cs="Calibri"/>
+                <w:rFonts w:ascii="Times New Roman" w:eastAsia="Times New Roman" w:hAnsi="Times New Roman" w:cs="Times New Roman"/>
                 <w:color w:val="000000"/>
               </w:rPr>
               <w:t>8</w:t>
@@ -1810,13 +1943,13 @@
             <w:pPr>
               <w:spacing w:after="0" w:line="240" w:lineRule="auto"/>
               <w:rPr>
-                <w:rFonts w:ascii="Calibri" w:eastAsia="Times New Roman" w:hAnsi="Calibri" w:cs="Calibri"/>
+                <w:rFonts w:ascii="Times New Roman" w:eastAsia="Times New Roman" w:hAnsi="Times New Roman" w:cs="Times New Roman"/>
                 <w:color w:val="000000"/>
               </w:rPr>
             </w:pPr>
             <w:r>
               <w:rPr>
-                <w:rFonts w:ascii="Calibri" w:eastAsia="Times New Roman" w:hAnsi="Calibri" w:cs="Calibri"/>
+                <w:rFonts w:ascii="Times New Roman" w:eastAsia="Times New Roman" w:hAnsi="Times New Roman" w:cs="Times New Roman"/>
                 <w:color w:val="000000"/>
               </w:rPr>
               <w:t>The software shall contain debris walls, which protect the defense ships from enemy ships</w:t>
@@ -1847,13 +1980,13 @@
               <w:spacing w:after="0" w:line="240" w:lineRule="auto"/>
               <w:jc w:val="right"/>
               <w:rPr>
-                <w:rFonts w:ascii="Calibri" w:eastAsia="Times New Roman" w:hAnsi="Calibri" w:cs="Calibri"/>
+                <w:rFonts w:ascii="Times New Roman" w:eastAsia="Times New Roman" w:hAnsi="Times New Roman" w:cs="Times New Roman"/>
                 <w:color w:val="000000"/>
               </w:rPr>
             </w:pPr>
             <w:r>
               <w:rPr>
-                <w:rFonts w:ascii="Calibri" w:eastAsia="Times New Roman" w:hAnsi="Calibri" w:cs="Calibri"/>
+                <w:rFonts w:ascii="Times New Roman" w:eastAsia="Times New Roman" w:hAnsi="Times New Roman" w:cs="Times New Roman"/>
                 <w:color w:val="000000"/>
               </w:rPr>
               <w:t>9</w:t>
@@ -1878,13 +2011,13 @@
             <w:pPr>
               <w:spacing w:after="0" w:line="240" w:lineRule="auto"/>
               <w:rPr>
-                <w:rFonts w:ascii="Calibri" w:eastAsia="Times New Roman" w:hAnsi="Calibri" w:cs="Calibri"/>
+                <w:rFonts w:ascii="Times New Roman" w:eastAsia="Times New Roman" w:hAnsi="Times New Roman" w:cs="Times New Roman"/>
                 <w:color w:val="000000"/>
               </w:rPr>
             </w:pPr>
             <w:r>
               <w:rPr>
-                <w:rFonts w:ascii="Calibri" w:eastAsia="Times New Roman" w:hAnsi="Calibri" w:cs="Calibri"/>
+                <w:rFonts w:ascii="Times New Roman" w:eastAsia="Times New Roman" w:hAnsi="Times New Roman" w:cs="Times New Roman"/>
                 <w:color w:val="000000"/>
               </w:rPr>
               <w:t>The software shall destroy a segment of debris wall after it collides with 4 projectiles</w:t>
@@ -1915,13 +2048,13 @@
               <w:spacing w:after="0" w:line="240" w:lineRule="auto"/>
               <w:jc w:val="right"/>
               <w:rPr>
-                <w:rFonts w:ascii="Calibri" w:eastAsia="Times New Roman" w:hAnsi="Calibri" w:cs="Calibri"/>
+                <w:rFonts w:ascii="Times New Roman" w:eastAsia="Times New Roman" w:hAnsi="Times New Roman" w:cs="Times New Roman"/>
                 <w:color w:val="000000"/>
               </w:rPr>
             </w:pPr>
             <w:r>
               <w:rPr>
-                <w:rFonts w:ascii="Calibri" w:eastAsia="Times New Roman" w:hAnsi="Calibri" w:cs="Calibri"/>
+                <w:rFonts w:ascii="Times New Roman" w:eastAsia="Times New Roman" w:hAnsi="Times New Roman" w:cs="Times New Roman"/>
                 <w:color w:val="000000"/>
               </w:rPr>
               <w:t>10</w:t>
@@ -1945,20 +2078,20 @@
             <w:pPr>
               <w:spacing w:after="0" w:line="240" w:lineRule="auto"/>
               <w:rPr>
-                <w:rFonts w:ascii="Calibri" w:eastAsia="Times New Roman" w:hAnsi="Calibri" w:cs="Calibri"/>
+                <w:rFonts w:ascii="Times New Roman" w:eastAsia="Times New Roman" w:hAnsi="Times New Roman" w:cs="Times New Roman"/>
                 <w:color w:val="000000"/>
               </w:rPr>
             </w:pPr>
             <w:r>
               <w:rPr>
-                <w:rFonts w:ascii="Calibri" w:eastAsia="Times New Roman" w:hAnsi="Calibri" w:cs="Calibri"/>
+                <w:rFonts w:ascii="Times New Roman" w:eastAsia="Times New Roman" w:hAnsi="Times New Roman" w:cs="Times New Roman"/>
                 <w:color w:val="000000"/>
               </w:rPr>
               <w:t xml:space="preserve">The software shall allocate a specific point value for each ship, and award </w:t>
             </w:r>
             <w:r>
               <w:rPr>
-                <w:rFonts w:ascii="Calibri" w:eastAsia="Times New Roman" w:hAnsi="Calibri" w:cs="Calibri"/>
+                <w:rFonts w:ascii="Times New Roman" w:eastAsia="Times New Roman" w:hAnsi="Times New Roman" w:cs="Times New Roman"/>
                 <w:color w:val="000000"/>
               </w:rPr>
               <w:br/>
@@ -1990,13 +2123,13 @@
               <w:spacing w:after="0" w:line="240" w:lineRule="auto"/>
               <w:jc w:val="right"/>
               <w:rPr>
-                <w:rFonts w:ascii="Calibri" w:eastAsia="Times New Roman" w:hAnsi="Calibri" w:cs="Calibri"/>
+                <w:rFonts w:ascii="Times New Roman" w:eastAsia="Times New Roman" w:hAnsi="Times New Roman" w:cs="Times New Roman"/>
                 <w:color w:val="000000"/>
               </w:rPr>
             </w:pPr>
             <w:r>
               <w:rPr>
-                <w:rFonts w:ascii="Calibri" w:eastAsia="Times New Roman" w:hAnsi="Calibri" w:cs="Calibri"/>
+                <w:rFonts w:ascii="Times New Roman" w:eastAsia="Times New Roman" w:hAnsi="Times New Roman" w:cs="Times New Roman"/>
                 <w:color w:val="000000"/>
               </w:rPr>
               <w:t>11</w:t>
@@ -2021,13 +2154,13 @@
             <w:pPr>
               <w:spacing w:after="0" w:line="240" w:lineRule="auto"/>
               <w:rPr>
-                <w:rFonts w:ascii="Calibri" w:eastAsia="Times New Roman" w:hAnsi="Calibri" w:cs="Calibri"/>
+                <w:rFonts w:ascii="Times New Roman" w:eastAsia="Times New Roman" w:hAnsi="Times New Roman" w:cs="Times New Roman"/>
                 <w:color w:val="000000"/>
               </w:rPr>
             </w:pPr>
             <w:r>
               <w:rPr>
-                <w:rFonts w:ascii="Calibri" w:eastAsia="Times New Roman" w:hAnsi="Calibri" w:cs="Calibri"/>
+                <w:rFonts w:ascii="Times New Roman" w:eastAsia="Times New Roman" w:hAnsi="Times New Roman" w:cs="Times New Roman"/>
                 <w:color w:val="000000"/>
               </w:rPr>
               <w:t>The software shall track the player's score, and display it in real time</w:t>
@@ -2058,13 +2191,13 @@
               <w:spacing w:after="0" w:line="240" w:lineRule="auto"/>
               <w:jc w:val="right"/>
               <w:rPr>
-                <w:rFonts w:ascii="Calibri" w:eastAsia="Times New Roman" w:hAnsi="Calibri" w:cs="Calibri"/>
+                <w:rFonts w:ascii="Times New Roman" w:eastAsia="Times New Roman" w:hAnsi="Times New Roman" w:cs="Times New Roman"/>
                 <w:color w:val="000000"/>
               </w:rPr>
             </w:pPr>
             <w:r>
               <w:rPr>
-                <w:rFonts w:ascii="Calibri" w:eastAsia="Times New Roman" w:hAnsi="Calibri" w:cs="Calibri"/>
+                <w:rFonts w:ascii="Times New Roman" w:eastAsia="Times New Roman" w:hAnsi="Times New Roman" w:cs="Times New Roman"/>
                 <w:color w:val="000000"/>
               </w:rPr>
               <w:t>12</w:t>
@@ -2089,13 +2222,13 @@
             <w:pPr>
               <w:spacing w:after="0" w:line="240" w:lineRule="auto"/>
               <w:rPr>
-                <w:rFonts w:ascii="Calibri" w:eastAsia="Times New Roman" w:hAnsi="Calibri" w:cs="Calibri"/>
+                <w:rFonts w:ascii="Times New Roman" w:eastAsia="Times New Roman" w:hAnsi="Times New Roman" w:cs="Times New Roman"/>
                 <w:color w:val="000000"/>
               </w:rPr>
             </w:pPr>
             <w:r>
               <w:rPr>
-                <w:rFonts w:ascii="Calibri" w:eastAsia="Times New Roman" w:hAnsi="Calibri" w:cs="Calibri"/>
+                <w:rFonts w:ascii="Times New Roman" w:eastAsia="Times New Roman" w:hAnsi="Times New Roman" w:cs="Times New Roman"/>
                 <w:color w:val="000000"/>
               </w:rPr>
               <w:t>The software shall track the player's lives, and display them in real time</w:t>
@@ -2126,13 +2259,13 @@
               <w:spacing w:after="0" w:line="240" w:lineRule="auto"/>
               <w:jc w:val="right"/>
               <w:rPr>
-                <w:rFonts w:ascii="Calibri" w:eastAsia="Times New Roman" w:hAnsi="Calibri" w:cs="Calibri"/>
+                <w:rFonts w:ascii="Times New Roman" w:eastAsia="Times New Roman" w:hAnsi="Times New Roman" w:cs="Times New Roman"/>
                 <w:color w:val="000000"/>
               </w:rPr>
             </w:pPr>
             <w:r>
               <w:rPr>
-                <w:rFonts w:ascii="Calibri" w:eastAsia="Times New Roman" w:hAnsi="Calibri" w:cs="Calibri"/>
+                <w:rFonts w:ascii="Times New Roman" w:eastAsia="Times New Roman" w:hAnsi="Times New Roman" w:cs="Times New Roman"/>
                 <w:color w:val="000000"/>
               </w:rPr>
               <w:t>13</w:t>
@@ -2157,13 +2290,13 @@
             <w:pPr>
               <w:spacing w:after="0" w:line="240" w:lineRule="auto"/>
               <w:rPr>
-                <w:rFonts w:ascii="Calibri" w:eastAsia="Times New Roman" w:hAnsi="Calibri" w:cs="Calibri"/>
+                <w:rFonts w:ascii="Times New Roman" w:eastAsia="Times New Roman" w:hAnsi="Times New Roman" w:cs="Times New Roman"/>
                 <w:color w:val="000000"/>
               </w:rPr>
             </w:pPr>
             <w:r>
               <w:rPr>
-                <w:rFonts w:ascii="Calibri" w:eastAsia="Times New Roman" w:hAnsi="Calibri" w:cs="Calibri"/>
+                <w:rFonts w:ascii="Times New Roman" w:eastAsia="Times New Roman" w:hAnsi="Times New Roman" w:cs="Times New Roman"/>
                 <w:color w:val="000000"/>
               </w:rPr>
               <w:t>The software shall include 8-bit, alien themed sprites</w:t>
@@ -2194,13 +2327,13 @@
               <w:spacing w:after="0" w:line="240" w:lineRule="auto"/>
               <w:jc w:val="right"/>
               <w:rPr>
-                <w:rFonts w:ascii="Calibri" w:eastAsia="Times New Roman" w:hAnsi="Calibri" w:cs="Calibri"/>
+                <w:rFonts w:ascii="Times New Roman" w:eastAsia="Times New Roman" w:hAnsi="Times New Roman" w:cs="Times New Roman"/>
                 <w:color w:val="000000"/>
               </w:rPr>
             </w:pPr>
             <w:r>
               <w:rPr>
-                <w:rFonts w:ascii="Calibri" w:eastAsia="Times New Roman" w:hAnsi="Calibri" w:cs="Calibri"/>
+                <w:rFonts w:ascii="Times New Roman" w:eastAsia="Times New Roman" w:hAnsi="Times New Roman" w:cs="Times New Roman"/>
                 <w:color w:val="000000"/>
               </w:rPr>
               <w:t>14</w:t>
@@ -2225,13 +2358,13 @@
             <w:pPr>
               <w:spacing w:after="0" w:line="240" w:lineRule="auto"/>
               <w:rPr>
-                <w:rFonts w:ascii="Calibri" w:eastAsia="Times New Roman" w:hAnsi="Calibri" w:cs="Calibri"/>
+                <w:rFonts w:ascii="Times New Roman" w:eastAsia="Times New Roman" w:hAnsi="Times New Roman" w:cs="Times New Roman"/>
                 <w:color w:val="000000"/>
               </w:rPr>
             </w:pPr>
             <w:r>
               <w:rPr>
-                <w:rFonts w:ascii="Calibri" w:eastAsia="Times New Roman" w:hAnsi="Calibri" w:cs="Calibri"/>
+                <w:rFonts w:ascii="Times New Roman" w:eastAsia="Times New Roman" w:hAnsi="Times New Roman" w:cs="Times New Roman"/>
                 <w:color w:val="000000"/>
               </w:rPr>
               <w:t>The software shall record high-scores</w:t>
@@ -2240,7 +2373,13 @@
         </w:tc>
       </w:tr>
     </w:tbl>
-    <w:p/>
+    <w:p>
+      <w:pPr>
+        <w:rPr>
+          <w:rFonts w:ascii="Times New Roman" w:hAnsi="Times New Roman" w:cs="Times New Roman"/>
+        </w:rPr>
+      </w:pPr>
+    </w:p>
     <w:p>
       <w:pPr>
         <w:rPr>
@@ -2265,7 +2404,7 @@
           <w:rFonts w:ascii="Times New Roman" w:eastAsia="Times New Roman" w:hAnsi="Times New Roman" w:cs="Times New Roman"/>
         </w:rPr>
       </w:pPr>
-      <w:bookmarkStart w:id="3" w:name="_Toc481592975"/>
+      <w:bookmarkStart w:id="4" w:name="_Toc481595853"/>
       <w:r>
         <w:rPr>
           <w:rFonts w:ascii="Times New Roman" w:eastAsia="Times New Roman" w:hAnsi="Times New Roman" w:cs="Times New Roman"/>
@@ -2273,7 +2412,7 @@
         <w:lastRenderedPageBreak/>
         <w:t>Use Cases</w:t>
       </w:r>
-      <w:bookmarkEnd w:id="3"/>
+      <w:bookmarkEnd w:id="4"/>
     </w:p>
     <w:p>
       <w:pPr>
@@ -2661,19 +2800,29 @@
       <w:pPr>
         <w:pStyle w:val="Heading2"/>
         <w:jc w:val="center"/>
-      </w:pPr>
-      <w:bookmarkStart w:id="4" w:name="_Toc481592976"/>
+        <w:rPr>
+          <w:rFonts w:ascii="Times New Roman" w:hAnsi="Times New Roman" w:cs="Times New Roman"/>
+        </w:rPr>
+      </w:pPr>
+      <w:bookmarkStart w:id="5" w:name="_Toc481595854"/>
       <w:r>
+        <w:rPr>
+          <w:rFonts w:ascii="Times New Roman" w:hAnsi="Times New Roman" w:cs="Times New Roman"/>
+        </w:rPr>
         <w:t>Use Case Diagram</w:t>
       </w:r>
-      <w:bookmarkEnd w:id="4"/>
+      <w:bookmarkEnd w:id="5"/>
     </w:p>
     <w:p>
       <w:pPr>
         <w:jc w:val="center"/>
+        <w:rPr>
+          <w:rFonts w:ascii="Times New Roman" w:hAnsi="Times New Roman" w:cs="Times New Roman"/>
+        </w:rPr>
       </w:pPr>
       <w:r>
         <w:rPr>
+          <w:rFonts w:ascii="Times New Roman" w:hAnsi="Times New Roman" w:cs="Times New Roman"/>
           <w:noProof/>
         </w:rPr>
         <w:drawing>
@@ -2722,13 +2871,16 @@
     <w:p>
       <w:pPr>
         <w:rPr>
-          <w:rFonts w:asciiTheme="majorHAnsi" w:hAnsiTheme="majorHAnsi" w:cstheme="majorBidi"/>
+          <w:rFonts w:ascii="Times New Roman" w:hAnsi="Times New Roman" w:cs="Times New Roman"/>
           <w:color w:val="2E74B5" w:themeColor="accent1" w:themeShade="BF"/>
           <w:sz w:val="32"/>
           <w:szCs w:val="32"/>
         </w:rPr>
       </w:pPr>
       <w:r>
+        <w:rPr>
+          <w:rFonts w:ascii="Times New Roman" w:hAnsi="Times New Roman" w:cs="Times New Roman"/>
+        </w:rPr>
         <w:br w:type="page"/>
       </w:r>
     </w:p>
@@ -2737,26 +2889,36 @@
         <w:pStyle w:val="Heading1"/>
         <w:jc w:val="center"/>
         <w:rPr>
-          <w:rFonts w:eastAsia="Times New Roman"/>
-        </w:rPr>
-      </w:pPr>
-      <w:bookmarkStart w:id="5" w:name="_Toc481592977"/>
+          <w:rFonts w:ascii="Times New Roman" w:eastAsia="Times New Roman" w:hAnsi="Times New Roman" w:cs="Times New Roman"/>
+        </w:rPr>
+      </w:pPr>
+      <w:bookmarkStart w:id="6" w:name="_Toc481595855"/>
       <w:r>
         <w:rPr>
-          <w:rFonts w:eastAsia="Times New Roman"/>
+          <w:rFonts w:ascii="Times New Roman" w:eastAsia="Times New Roman" w:hAnsi="Times New Roman" w:cs="Times New Roman"/>
         </w:rPr>
         <w:lastRenderedPageBreak/>
         <w:t>Class Diagram</w:t>
       </w:r>
-      <w:bookmarkEnd w:id="5"/>
+      <w:bookmarkEnd w:id="6"/>
     </w:p>
-    <w:p/>
     <w:p>
       <w:pPr>
+        <w:rPr>
+          <w:rFonts w:ascii="Times New Roman" w:hAnsi="Times New Roman" w:cs="Times New Roman"/>
+        </w:rPr>
+      </w:pPr>
+    </w:p>
+    <w:p>
+      <w:pPr>
         <w:jc w:val="center"/>
+        <w:rPr>
+          <w:rFonts w:ascii="Times New Roman" w:hAnsi="Times New Roman" w:cs="Times New Roman"/>
+        </w:rPr>
       </w:pPr>
       <w:r>
         <w:rPr>
+          <w:rFonts w:ascii="Times New Roman" w:hAnsi="Times New Roman" w:cs="Times New Roman"/>
           <w:noProof/>
         </w:rPr>
         <w:drawing>
@@ -2807,49 +2969,63 @@
         <w:pStyle w:val="Heading1"/>
         <w:jc w:val="center"/>
         <w:rPr>
-          <w:rFonts w:eastAsia="Times New Roman"/>
-        </w:rPr>
-      </w:pPr>
-      <w:bookmarkStart w:id="6" w:name="_Toc481592978"/>
+          <w:rFonts w:ascii="Times New Roman" w:eastAsia="Times New Roman" w:hAnsi="Times New Roman" w:cs="Times New Roman"/>
+        </w:rPr>
+      </w:pPr>
+      <w:bookmarkStart w:id="7" w:name="_Toc481595856"/>
       <w:r>
         <w:rPr>
-          <w:rFonts w:eastAsia="Times New Roman"/>
+          <w:rFonts w:ascii="Times New Roman" w:eastAsia="Times New Roman" w:hAnsi="Times New Roman" w:cs="Times New Roman"/>
         </w:rPr>
         <w:lastRenderedPageBreak/>
         <w:t>Sequence Diagram</w:t>
       </w:r>
       <w:r>
         <w:rPr>
-          <w:rFonts w:eastAsia="Times New Roman"/>
-        </w:rPr>
-        <w:t>s</w:t>
-      </w:r>
-      <w:bookmarkEnd w:id="6"/>
-    </w:p>
-    <w:p>
-      <w:pPr>
-        <w:pStyle w:val="Heading2"/>
-      </w:pPr>
-      <w:bookmarkStart w:id="7" w:name="_Toc481592979"/>
-      <w:r>
-        <w:t xml:space="preserve">General </w:t>
-      </w:r>
-      <w:r>
-        <w:t>Sequence</w:t>
-      </w:r>
-      <w:r>
+          <w:rFonts w:ascii="Times New Roman" w:eastAsia="Times New Roman" w:hAnsi="Times New Roman" w:cs="Times New Roman"/>
+        </w:rPr>
         <w:t>s</w:t>
       </w:r>
       <w:bookmarkEnd w:id="7"/>
     </w:p>
     <w:p>
       <w:pPr>
-        <w:rPr>
+        <w:pStyle w:val="Heading2"/>
+        <w:rPr>
+          <w:rFonts w:ascii="Times New Roman" w:hAnsi="Times New Roman" w:cs="Times New Roman"/>
+        </w:rPr>
+      </w:pPr>
+      <w:bookmarkStart w:id="8" w:name="_Toc481595857"/>
+      <w:r>
+        <w:rPr>
+          <w:rFonts w:ascii="Times New Roman" w:hAnsi="Times New Roman" w:cs="Times New Roman"/>
+        </w:rPr>
+        <w:t xml:space="preserve">General </w:t>
+      </w:r>
+      <w:r>
+        <w:rPr>
+          <w:rFonts w:ascii="Times New Roman" w:hAnsi="Times New Roman" w:cs="Times New Roman"/>
+        </w:rPr>
+        <w:t>Sequence</w:t>
+      </w:r>
+      <w:r>
+        <w:rPr>
+          <w:rFonts w:ascii="Times New Roman" w:hAnsi="Times New Roman" w:cs="Times New Roman"/>
+        </w:rPr>
+        <w:t>s</w:t>
+      </w:r>
+      <w:bookmarkEnd w:id="8"/>
+    </w:p>
+    <w:p>
+      <w:pPr>
+        <w:rPr>
+          <w:rFonts w:ascii="Times New Roman" w:hAnsi="Times New Roman" w:cs="Times New Roman"/>
           <w:noProof/>
         </w:rPr>
       </w:pPr>
       <w:r>
         <w:rPr>
+          <w:rFonts w:ascii="Times New Roman" w:hAnsi="Times New Roman" w:cs="Times New Roman"/>
           <w:noProof/>
         </w:rPr>
         <w:drawing>
@@ -2898,6 +3074,7 @@
     <w:p>
       <w:pPr>
         <w:rPr>
+          <w:rFonts w:ascii="Times New Roman" w:hAnsi="Times New Roman" w:cs="Times New Roman"/>
           <w:noProof/>
         </w:rPr>
       </w:pPr>
@@ -2905,6 +3082,7 @@
     <w:p>
       <w:pPr>
         <w:rPr>
+          <w:rFonts w:ascii="Times New Roman" w:hAnsi="Times New Roman" w:cs="Times New Roman"/>
           <w:noProof/>
         </w:rPr>
       </w:pPr>
@@ -2912,11 +3090,13 @@
     <w:p>
       <w:pPr>
         <w:rPr>
+          <w:rFonts w:ascii="Times New Roman" w:hAnsi="Times New Roman" w:cs="Times New Roman"/>
           <w:noProof/>
         </w:rPr>
       </w:pPr>
       <w:r>
         <w:rPr>
+          <w:rFonts w:ascii="Times New Roman" w:hAnsi="Times New Roman" w:cs="Times New Roman"/>
           <w:noProof/>
         </w:rPr>
         <w:drawing>
@@ -2963,6 +3143,7 @@
       </w:r>
       <w:r>
         <w:rPr>
+          <w:rFonts w:ascii="Times New Roman" w:hAnsi="Times New Roman" w:cs="Times New Roman"/>
           <w:noProof/>
         </w:rPr>
         <w:br w:type="page"/>
@@ -2972,16 +3153,30 @@
       <w:pPr>
         <w:pStyle w:val="Heading1"/>
         <w:jc w:val="center"/>
-      </w:pPr>
-      <w:bookmarkStart w:id="8" w:name="_Toc481592980"/>
+        <w:rPr>
+          <w:rFonts w:ascii="Times New Roman" w:hAnsi="Times New Roman" w:cs="Times New Roman"/>
+        </w:rPr>
+      </w:pPr>
+      <w:bookmarkStart w:id="9" w:name="_Toc481595858"/>
       <w:r>
+        <w:rPr>
+          <w:rFonts w:ascii="Times New Roman" w:hAnsi="Times New Roman" w:cs="Times New Roman"/>
+        </w:rPr>
         <w:lastRenderedPageBreak/>
         <w:t>Test Cases</w:t>
       </w:r>
-      <w:bookmarkEnd w:id="8"/>
+      <w:bookmarkEnd w:id="9"/>
     </w:p>
     <w:p>
+      <w:pPr>
+        <w:rPr>
+          <w:rFonts w:ascii="Times New Roman" w:hAnsi="Times New Roman" w:cs="Times New Roman"/>
+        </w:rPr>
+      </w:pPr>
       <w:r>
+        <w:rPr>
+          <w:rFonts w:ascii="Times New Roman" w:hAnsi="Times New Roman" w:cs="Times New Roman"/>
+        </w:rPr>
         <w:t>Based on the rules of the game and our design logic, we list all the test cases we see fit.</w:t>
       </w:r>
     </w:p>
@@ -2992,11 +3187,20 @@
           <w:ilvl w:val="0"/>
           <w:numId w:val="16"/>
         </w:numPr>
+        <w:rPr>
+          <w:rFonts w:ascii="Times New Roman" w:hAnsi="Times New Roman" w:cs="Times New Roman"/>
+        </w:rPr>
       </w:pPr>
       <w:r>
+        <w:rPr>
+          <w:rFonts w:ascii="Times New Roman" w:hAnsi="Times New Roman" w:cs="Times New Roman"/>
+        </w:rPr>
         <w:t>The game should begin upon clicking the Start Game Button. The aliens should begin moving and the player shall begin in the middle of the screen.</w:t>
       </w:r>
       <w:r>
+        <w:rPr>
+          <w:rFonts w:ascii="Times New Roman" w:hAnsi="Times New Roman" w:cs="Times New Roman"/>
+        </w:rPr>
         <w:br/>
       </w:r>
     </w:p>
@@ -3007,14 +3211,23 @@
           <w:ilvl w:val="0"/>
           <w:numId w:val="16"/>
         </w:numPr>
+        <w:rPr>
+          <w:rFonts w:ascii="Times New Roman" w:hAnsi="Times New Roman" w:cs="Times New Roman"/>
+        </w:rPr>
       </w:pPr>
       <w:r>
+        <w:rPr>
+          <w:rFonts w:ascii="Times New Roman" w:hAnsi="Times New Roman" w:cs="Times New Roman"/>
+        </w:rPr>
         <w:t>When the player presses the left or right arrow keys the player ship shall move left or right. Upon releasing the key, the ship should stop moving.</w:t>
       </w:r>
     </w:p>
     <w:p>
       <w:pPr>
         <w:pStyle w:val="ListParagraph"/>
+        <w:rPr>
+          <w:rFonts w:ascii="Times New Roman" w:hAnsi="Times New Roman" w:cs="Times New Roman"/>
+        </w:rPr>
       </w:pPr>
     </w:p>
     <w:p>
@@ -3024,11 +3237,20 @@
           <w:ilvl w:val="0"/>
           <w:numId w:val="16"/>
         </w:numPr>
+        <w:rPr>
+          <w:rFonts w:ascii="Times New Roman" w:hAnsi="Times New Roman" w:cs="Times New Roman"/>
+        </w:rPr>
       </w:pPr>
       <w:r>
+        <w:rPr>
+          <w:rFonts w:ascii="Times New Roman" w:hAnsi="Times New Roman" w:cs="Times New Roman"/>
+        </w:rPr>
         <w:t>When the player presses the left or right arrow key, while at the left or right edge of the screen, the ship will not move.</w:t>
       </w:r>
       <w:r>
+        <w:rPr>
+          <w:rFonts w:ascii="Times New Roman" w:hAnsi="Times New Roman" w:cs="Times New Roman"/>
+        </w:rPr>
         <w:br/>
       </w:r>
     </w:p>
@@ -3039,14 +3261,23 @@
           <w:ilvl w:val="0"/>
           <w:numId w:val="16"/>
         </w:numPr>
+        <w:rPr>
+          <w:rFonts w:ascii="Times New Roman" w:hAnsi="Times New Roman" w:cs="Times New Roman"/>
+        </w:rPr>
       </w:pPr>
       <w:r>
+        <w:rPr>
+          <w:rFonts w:ascii="Times New Roman" w:hAnsi="Times New Roman" w:cs="Times New Roman"/>
+        </w:rPr>
         <w:t>When the player presses the spacebar the player ship should fire a bullet at the aliens. If it hits an alien, the alien should be destroyed.</w:t>
       </w:r>
     </w:p>
     <w:p>
       <w:pPr>
         <w:pStyle w:val="ListParagraph"/>
+        <w:rPr>
+          <w:rFonts w:ascii="Times New Roman" w:hAnsi="Times New Roman" w:cs="Times New Roman"/>
+        </w:rPr>
       </w:pPr>
     </w:p>
     <w:p>
@@ -3056,11 +3287,20 @@
           <w:ilvl w:val="0"/>
           <w:numId w:val="16"/>
         </w:numPr>
+        <w:rPr>
+          <w:rFonts w:ascii="Times New Roman" w:hAnsi="Times New Roman" w:cs="Times New Roman"/>
+        </w:rPr>
       </w:pPr>
       <w:r>
+        <w:rPr>
+          <w:rFonts w:ascii="Times New Roman" w:hAnsi="Times New Roman" w:cs="Times New Roman"/>
+        </w:rPr>
         <w:t>When the player presses the spacebar, however a player bullet is still in flight, no new bullet should be created/fired.</w:t>
       </w:r>
       <w:r>
+        <w:rPr>
+          <w:rFonts w:ascii="Times New Roman" w:hAnsi="Times New Roman" w:cs="Times New Roman"/>
+        </w:rPr>
         <w:br/>
       </w:r>
     </w:p>
@@ -3071,11 +3311,20 @@
           <w:ilvl w:val="0"/>
           <w:numId w:val="16"/>
         </w:numPr>
+        <w:rPr>
+          <w:rFonts w:ascii="Times New Roman" w:hAnsi="Times New Roman" w:cs="Times New Roman"/>
+        </w:rPr>
       </w:pPr>
       <w:r>
+        <w:rPr>
+          <w:rFonts w:ascii="Times New Roman" w:hAnsi="Times New Roman" w:cs="Times New Roman"/>
+        </w:rPr>
         <w:t>When the player presses ‘P’ the game should pause.</w:t>
       </w:r>
       <w:r>
+        <w:rPr>
+          <w:rFonts w:ascii="Times New Roman" w:hAnsi="Times New Roman" w:cs="Times New Roman"/>
+        </w:rPr>
         <w:br/>
       </w:r>
     </w:p>
@@ -3086,14 +3335,23 @@
           <w:ilvl w:val="0"/>
           <w:numId w:val="16"/>
         </w:numPr>
+        <w:rPr>
+          <w:rFonts w:ascii="Times New Roman" w:hAnsi="Times New Roman" w:cs="Times New Roman"/>
+        </w:rPr>
       </w:pPr>
       <w:r>
+        <w:rPr>
+          <w:rFonts w:ascii="Times New Roman" w:hAnsi="Times New Roman" w:cs="Times New Roman"/>
+        </w:rPr>
         <w:t>The aliens should fire back at the player. If the alien bullet hits the player, the player ship is destroyed and the game should end.</w:t>
       </w:r>
     </w:p>
     <w:p>
       <w:pPr>
         <w:pStyle w:val="ListParagraph"/>
+        <w:rPr>
+          <w:rFonts w:ascii="Times New Roman" w:hAnsi="Times New Roman" w:cs="Times New Roman"/>
+        </w:rPr>
       </w:pPr>
     </w:p>
     <w:p>
@@ -3103,11 +3361,20 @@
           <w:ilvl w:val="0"/>
           <w:numId w:val="16"/>
         </w:numPr>
+        <w:rPr>
+          <w:rFonts w:ascii="Times New Roman" w:hAnsi="Times New Roman" w:cs="Times New Roman"/>
+        </w:rPr>
       </w:pPr>
       <w:r>
+        <w:rPr>
+          <w:rFonts w:ascii="Times New Roman" w:hAnsi="Times New Roman" w:cs="Times New Roman"/>
+        </w:rPr>
         <w:t>The aliens should not be able to fire multiple bullets at one time, much like the player there should only be one alien bullet on screen at a time.</w:t>
       </w:r>
       <w:r>
+        <w:rPr>
+          <w:rFonts w:ascii="Times New Roman" w:hAnsi="Times New Roman" w:cs="Times New Roman"/>
+        </w:rPr>
         <w:br/>
       </w:r>
     </w:p>
@@ -3118,11 +3385,20 @@
           <w:ilvl w:val="0"/>
           <w:numId w:val="16"/>
         </w:numPr>
+        <w:rPr>
+          <w:rFonts w:ascii="Times New Roman" w:hAnsi="Times New Roman" w:cs="Times New Roman"/>
+        </w:rPr>
       </w:pPr>
       <w:r>
+        <w:rPr>
+          <w:rFonts w:ascii="Times New Roman" w:hAnsi="Times New Roman" w:cs="Times New Roman"/>
+        </w:rPr>
         <w:t>The aliens should slowly descend, down the screen, if they reach the player ship then the game should end.</w:t>
       </w:r>
       <w:r>
+        <w:rPr>
+          <w:rFonts w:ascii="Times New Roman" w:hAnsi="Times New Roman" w:cs="Times New Roman"/>
+        </w:rPr>
         <w:br/>
       </w:r>
     </w:p>
@@ -3133,23 +3409,44 @@
           <w:ilvl w:val="0"/>
           <w:numId w:val="16"/>
         </w:numPr>
+        <w:rPr>
+          <w:rFonts w:ascii="Times New Roman" w:hAnsi="Times New Roman" w:cs="Times New Roman"/>
+        </w:rPr>
       </w:pPr>
       <w:r>
+        <w:rPr>
+          <w:rFonts w:ascii="Times New Roman" w:hAnsi="Times New Roman" w:cs="Times New Roman"/>
+        </w:rPr>
         <w:t xml:space="preserve">When the game ends, the player should enter </w:t>
       </w:r>
       <w:r>
+        <w:rPr>
+          <w:rFonts w:ascii="Times New Roman" w:hAnsi="Times New Roman" w:cs="Times New Roman"/>
+        </w:rPr>
         <w:t>their</w:t>
       </w:r>
       <w:r>
+        <w:rPr>
+          <w:rFonts w:ascii="Times New Roman" w:hAnsi="Times New Roman" w:cs="Times New Roman"/>
+        </w:rPr>
         <w:t xml:space="preserve"> name. If </w:t>
       </w:r>
       <w:r>
+        <w:rPr>
+          <w:rFonts w:ascii="Times New Roman" w:hAnsi="Times New Roman" w:cs="Times New Roman"/>
+        </w:rPr>
         <w:t>their</w:t>
       </w:r>
       <w:r>
+        <w:rPr>
+          <w:rFonts w:ascii="Times New Roman" w:hAnsi="Times New Roman" w:cs="Times New Roman"/>
+        </w:rPr>
         <w:t xml:space="preserve"> score is in the top 10 all-time then it should appear in the high scores table seen upon clicking the ‘High Scores’ button.</w:t>
       </w:r>
       <w:r>
+        <w:rPr>
+          <w:rFonts w:ascii="Times New Roman" w:hAnsi="Times New Roman" w:cs="Times New Roman"/>
+        </w:rPr>
         <w:br/>
       </w:r>
     </w:p>
@@ -3160,14 +3457,23 @@
           <w:ilvl w:val="0"/>
           <w:numId w:val="16"/>
         </w:numPr>
+        <w:rPr>
+          <w:rFonts w:ascii="Times New Roman" w:hAnsi="Times New Roman" w:cs="Times New Roman"/>
+        </w:rPr>
       </w:pPr>
       <w:r>
+        <w:rPr>
+          <w:rFonts w:ascii="Times New Roman" w:hAnsi="Times New Roman" w:cs="Times New Roman"/>
+        </w:rPr>
         <w:t>The barriers in the game should each sustain four hits before being destroyed. Each hit should change the color of the barrier.</w:t>
       </w:r>
     </w:p>
     <w:p>
       <w:pPr>
         <w:pStyle w:val="ListParagraph"/>
+        <w:rPr>
+          <w:rFonts w:ascii="Times New Roman" w:hAnsi="Times New Roman" w:cs="Times New Roman"/>
+        </w:rPr>
       </w:pPr>
     </w:p>
     <w:p>
@@ -3177,69 +3483,123 @@
           <w:ilvl w:val="0"/>
           <w:numId w:val="16"/>
         </w:numPr>
+        <w:rPr>
+          <w:rFonts w:ascii="Times New Roman" w:hAnsi="Times New Roman" w:cs="Times New Roman"/>
+        </w:rPr>
       </w:pPr>
       <w:r>
+        <w:rPr>
+          <w:rFonts w:ascii="Times New Roman" w:hAnsi="Times New Roman" w:cs="Times New Roman"/>
+        </w:rPr>
         <w:t>The barriers should register hits from both player and alien bullets.</w:t>
       </w:r>
-      <w:bookmarkStart w:id="9" w:name="_GoBack"/>
-      <w:bookmarkEnd w:id="9"/>
     </w:p>
     <w:p>
+      <w:pPr>
+        <w:rPr>
+          <w:rFonts w:ascii="Times New Roman" w:hAnsi="Times New Roman" w:cs="Times New Roman"/>
+        </w:rPr>
+      </w:pPr>
       <w:r>
+        <w:rPr>
+          <w:rFonts w:ascii="Times New Roman" w:hAnsi="Times New Roman" w:cs="Times New Roman"/>
+        </w:rPr>
         <w:br w:type="page"/>
       </w:r>
     </w:p>
-    <w:p/>
     <w:p>
       <w:pPr>
         <w:rPr>
-          <w:noProof/>
+          <w:rFonts w:ascii="Times New Roman" w:hAnsi="Times New Roman" w:cs="Times New Roman"/>
         </w:rPr>
       </w:pPr>
     </w:p>
     <w:p>
       <w:pPr>
+        <w:rPr>
+          <w:rFonts w:ascii="Times New Roman" w:hAnsi="Times New Roman" w:cs="Times New Roman"/>
+          <w:noProof/>
+        </w:rPr>
+      </w:pPr>
+    </w:p>
+    <w:p>
+      <w:pPr>
         <w:pStyle w:val="Heading1"/>
         <w:jc w:val="center"/>
         <w:rPr>
+          <w:rFonts w:ascii="Times New Roman" w:hAnsi="Times New Roman" w:cs="Times New Roman"/>
           <w:noProof/>
         </w:rPr>
       </w:pPr>
-      <w:bookmarkStart w:id="10" w:name="_Toc481592981"/>
+      <w:bookmarkStart w:id="10" w:name="_Toc481595859"/>
       <w:r>
         <w:rPr>
+          <w:rFonts w:ascii="Times New Roman" w:hAnsi="Times New Roman" w:cs="Times New Roman"/>
           <w:noProof/>
         </w:rPr>
         <w:t>References</w:t>
       </w:r>
       <w:bookmarkEnd w:id="10"/>
     </w:p>
-    <w:p/>
     <w:p>
+      <w:pPr>
+        <w:rPr>
+          <w:rFonts w:ascii="Times New Roman" w:hAnsi="Times New Roman" w:cs="Times New Roman"/>
+        </w:rPr>
+      </w:pPr>
+    </w:p>
+    <w:p>
+      <w:pPr>
+        <w:rPr>
+          <w:rFonts w:ascii="Times New Roman" w:hAnsi="Times New Roman" w:cs="Times New Roman"/>
+        </w:rPr>
+      </w:pPr>
       <w:hyperlink r:id="rId12" w:history="1">
         <w:r>
           <w:rPr>
             <w:rStyle w:val="Hyperlink"/>
+            <w:rFonts w:ascii="Times New Roman" w:hAnsi="Times New Roman" w:cs="Times New Roman"/>
           </w:rPr>
           <w:t>http://www.pacxon4u.com/space-invaders/</w:t>
         </w:r>
       </w:hyperlink>
     </w:p>
     <w:p>
+      <w:pPr>
+        <w:rPr>
+          <w:rFonts w:ascii="Times New Roman" w:hAnsi="Times New Roman" w:cs="Times New Roman"/>
+        </w:rPr>
+      </w:pPr>
       <w:hyperlink r:id="rId13" w:history="1">
         <w:r>
           <w:rPr>
             <w:rStyle w:val="Hyperlink"/>
+            <w:rFonts w:ascii="Times New Roman" w:hAnsi="Times New Roman" w:cs="Times New Roman"/>
           </w:rPr>
           <w:t>http://www.classicgaming.cc/classics/space-invaders/sounds</w:t>
         </w:r>
       </w:hyperlink>
       <w:r>
+        <w:rPr>
+          <w:rFonts w:ascii="Times New Roman" w:hAnsi="Times New Roman" w:cs="Times New Roman"/>
+        </w:rPr>
         <w:t xml:space="preserve"> </w:t>
       </w:r>
     </w:p>
-    <w:p/>
-    <w:p/>
+    <w:p>
+      <w:pPr>
+        <w:rPr>
+          <w:rFonts w:ascii="Times New Roman" w:hAnsi="Times New Roman" w:cs="Times New Roman"/>
+        </w:rPr>
+      </w:pPr>
+    </w:p>
+    <w:p>
+      <w:pPr>
+        <w:rPr>
+          <w:rFonts w:ascii="Times New Roman" w:hAnsi="Times New Roman" w:cs="Times New Roman"/>
+        </w:rPr>
+      </w:pPr>
+    </w:p>
     <w:sectPr>
       <w:pgSz w:w="12240" w:h="15840"/>
       <w:pgMar w:top="1440" w:right="1440" w:bottom="1440" w:left="1440" w:header="720" w:footer="720" w:gutter="0"/>
@@ -5858,6 +6218,7 @@
   </w:compat>
   <w:rsids>
     <w:rsidRoot w:val="0059023D"/>
+    <w:rsid w:val="00037F2E"/>
     <w:rsid w:val="000D1E28"/>
     <w:rsid w:val="000D4091"/>
     <w:rsid w:val="001472B5"/>
@@ -6620,7 +6981,7 @@
 
 <file path=customXml/item1.xml><?xml version="1.0" encoding="utf-8"?>
 <CoverPageProperties xmlns="http://schemas.microsoft.com/office/2006/coverPageProps">
-  <PublishDate>2017-04-25T00:00:00</PublishDate>
+  <PublishDate>2017-05-04T00:00:00</PublishDate>
   <Abstract/>
   <CompanyAddress/>
   <CompanyPhone/>
@@ -6642,7 +7003,7 @@
 </file>
 
 <file path=customXml/itemProps2.xml><?xml version="1.0" encoding="utf-8"?>
-<ds:datastoreItem xmlns:ds="http://schemas.openxmlformats.org/officeDocument/2006/customXml" ds:itemID="{BD110DFF-C9BA-45D5-A7A7-DEB1DE1BAFFA}">
+<ds:datastoreItem xmlns:ds="http://schemas.openxmlformats.org/officeDocument/2006/customXml" ds:itemID="{32D44289-8EF2-4C76-86C1-B26DAD17D7FC}">
   <ds:schemaRefs>
     <ds:schemaRef ds:uri="http://schemas.openxmlformats.org/officeDocument/2006/bibliography"/>
   </ds:schemaRefs>

</xml_diff>